<commit_message>
Install Bootstrap, Create component
</commit_message>
<xml_diff>
--- a/NET_Vue.docx
+++ b/NET_Vue.docx
@@ -541,18 +541,13 @@
       </w:r>
       <w:proofErr w:type="spellEnd"/>
       <w:r>
+        <w:rPr>
+          <w:noProof/>
+        </w:rPr>
         <w:drawing>
-          <wp:anchor distT="0" distB="0" distL="114300" distR="114300" simplePos="0" relativeHeight="251658240" behindDoc="0" locked="0" layoutInCell="1" allowOverlap="1" wp14:anchorId="7307EAB7" wp14:editId="4ECDC23D">
-            <wp:simplePos x="0" y="0"/>
-            <wp:positionH relativeFrom="column">
-              <wp:posOffset>2015490</wp:posOffset>
-            </wp:positionH>
-            <wp:positionV relativeFrom="paragraph">
-              <wp:posOffset>4445</wp:posOffset>
-            </wp:positionV>
+          <wp:inline distT="0" distB="0" distL="0" distR="0" wp14:anchorId="7307EAB7" wp14:editId="250A3481">
             <wp:extent cx="2733675" cy="228600"/>
             <wp:effectExtent l="0" t="0" r="9525" b="0"/>
-            <wp:wrapSquare wrapText="bothSides"/>
             <wp:docPr id="441571403" name="Imagen 1"/>
             <wp:cNvGraphicFramePr>
               <a:graphicFrameLocks xmlns:a="http://schemas.openxmlformats.org/drawingml/2006/main" noChangeAspect="1"/>
@@ -588,9 +583,404 @@
                 </pic:pic>
               </a:graphicData>
             </a:graphic>
-          </wp:anchor>
+          </wp:inline>
         </w:drawing>
       </w:r>
+    </w:p>
+    <w:p>
+      <w:pPr>
+        <w:pStyle w:val="Prrafodelista"/>
+        <w:numPr>
+          <w:ilvl w:val="0"/>
+          <w:numId w:val="2"/>
+        </w:numPr>
+        <w:rPr>
+          <w:b/>
+          <w:bCs/>
+        </w:rPr>
+      </w:pPr>
+      <w:proofErr w:type="spellStart"/>
+      <w:r>
+        <w:t>Install</w:t>
+      </w:r>
+      <w:proofErr w:type="spellEnd"/>
+      <w:r>
+        <w:t xml:space="preserve"> </w:t>
+      </w:r>
+      <w:r>
+        <w:t>Bootstrap</w:t>
+      </w:r>
+    </w:p>
+    <w:p>
+      <w:pPr>
+        <w:pStyle w:val="Prrafodelista"/>
+        <w:numPr>
+          <w:ilvl w:val="1"/>
+          <w:numId w:val="2"/>
+        </w:numPr>
+      </w:pPr>
+      <w:proofErr w:type="spellStart"/>
+      <w:r>
+        <w:t>Public</w:t>
+      </w:r>
+      <w:proofErr w:type="spellEnd"/>
+      <w:r>
+        <w:t xml:space="preserve"> -&gt; index.html</w:t>
+      </w:r>
+      <w:r>
+        <w:t xml:space="preserve"> -&gt; (head)</w:t>
+      </w:r>
+      <w:r>
+        <w:rPr>
+          <w:rFonts w:ascii="Consolas" w:eastAsia="Times New Roman" w:hAnsi="Consolas" w:cs="Times New Roman"/>
+          <w:color w:val="808080"/>
+          <w:kern w:val="0"/>
+          <w:sz w:val="21"/>
+          <w:szCs w:val="21"/>
+          <w:lang w:eastAsia="es-ES" w:bidi="ar-SA"/>
+          <w14:ligatures w14:val="none"/>
+        </w:rPr>
+        <w:t xml:space="preserve"> </w:t>
+      </w:r>
+      <w:r>
+        <w:t>&lt;</w:t>
+      </w:r>
+      <w:proofErr w:type="gramStart"/>
+      <w:r>
+        <w:t>link</w:t>
+      </w:r>
+      <w:proofErr w:type="gramEnd"/>
+      <w:r>
+        <w:t xml:space="preserve"> href="https://cdn.jsdelivr.net/npm/bootstrap@5.0.2/dist/css/bootstrap.min.css" </w:t>
+      </w:r>
+      <w:proofErr w:type="spellStart"/>
+      <w:r>
+        <w:t>rel</w:t>
+      </w:r>
+      <w:proofErr w:type="spellEnd"/>
+      <w:r>
+        <w:t>="</w:t>
+      </w:r>
+      <w:proofErr w:type="spellStart"/>
+      <w:r>
+        <w:t>stylesheet</w:t>
+      </w:r>
+      <w:proofErr w:type="spellEnd"/>
+      <w:r>
+        <w:t xml:space="preserve">" integrity="sha384-EVSTQN3/azprG1Anm3QDgpJLIm9Nao0Yz1ztcQTwFspd3yD65VohhpuuCOmLASjC" </w:t>
+      </w:r>
+      <w:proofErr w:type="spellStart"/>
+      <w:r>
+        <w:t>crossorigin</w:t>
+      </w:r>
+      <w:proofErr w:type="spellEnd"/>
+      <w:r>
+        <w:t>="</w:t>
+      </w:r>
+      <w:proofErr w:type="spellStart"/>
+      <w:r>
+        <w:t>anonymous</w:t>
+      </w:r>
+      <w:proofErr w:type="spellEnd"/>
+      <w:r>
+        <w:t>"&gt;</w:t>
+      </w:r>
+    </w:p>
+    <w:p>
+      <w:pPr>
+        <w:pStyle w:val="Prrafodelista"/>
+        <w:numPr>
+          <w:ilvl w:val="1"/>
+          <w:numId w:val="2"/>
+        </w:numPr>
+      </w:pPr>
+      <w:proofErr w:type="spellStart"/>
+      <w:r>
+        <w:t>Components</w:t>
+      </w:r>
+      <w:proofErr w:type="spellEnd"/>
+      <w:r>
+        <w:t xml:space="preserve">-&gt; </w:t>
+      </w:r>
+      <w:proofErr w:type="spellStart"/>
+      <w:r>
+        <w:t>HelloWorld.vue</w:t>
+      </w:r>
+      <w:proofErr w:type="spellEnd"/>
+      <w:r>
+        <w:t xml:space="preserve"> -&gt; </w:t>
+      </w:r>
+      <w:proofErr w:type="spellStart"/>
+      <w:r>
+        <w:t>delete</w:t>
+      </w:r>
+      <w:proofErr w:type="spellEnd"/>
+    </w:p>
+    <w:p>
+      <w:pPr>
+        <w:pStyle w:val="Prrafodelista"/>
+        <w:numPr>
+          <w:ilvl w:val="1"/>
+          <w:numId w:val="2"/>
+        </w:numPr>
+      </w:pPr>
+      <w:proofErr w:type="spellStart"/>
+      <w:r>
+        <w:t>App.vue</w:t>
+      </w:r>
+      <w:proofErr w:type="spellEnd"/>
+      <w:r>
+        <w:t xml:space="preserve"> -&gt; </w:t>
+      </w:r>
+      <w:proofErr w:type="spellStart"/>
+      <w:r>
+        <w:t>clean</w:t>
+      </w:r>
+      <w:proofErr w:type="spellEnd"/>
+      <w:r>
+        <w:br/>
+      </w:r>
+      <w:r>
+        <w:drawing>
+          <wp:inline distT="0" distB="0" distL="0" distR="0" wp14:anchorId="380257FA" wp14:editId="689DD535">
+            <wp:extent cx="1485895" cy="2957902"/>
+            <wp:effectExtent l="0" t="0" r="635" b="0"/>
+            <wp:docPr id="423119349" name="Imagen 1" descr="Texto&#10;&#10;El contenido generado por IA puede ser incorrecto."/>
+            <wp:cNvGraphicFramePr>
+              <a:graphicFrameLocks xmlns:a="http://schemas.openxmlformats.org/drawingml/2006/main" noChangeAspect="1"/>
+            </wp:cNvGraphicFramePr>
+            <a:graphic xmlns:a="http://schemas.openxmlformats.org/drawingml/2006/main">
+              <a:graphicData uri="http://schemas.openxmlformats.org/drawingml/2006/picture">
+                <pic:pic xmlns:pic="http://schemas.openxmlformats.org/drawingml/2006/picture">
+                  <pic:nvPicPr>
+                    <pic:cNvPr id="423119349" name="Imagen 1" descr="Texto&#10;&#10;El contenido generado por IA puede ser incorrecto."/>
+                    <pic:cNvPicPr/>
+                  </pic:nvPicPr>
+                  <pic:blipFill>
+                    <a:blip r:embed="rId6"/>
+                    <a:stretch>
+                      <a:fillRect/>
+                    </a:stretch>
+                  </pic:blipFill>
+                  <pic:spPr>
+                    <a:xfrm>
+                      <a:off x="0" y="0"/>
+                      <a:ext cx="1498494" cy="2982983"/>
+                    </a:xfrm>
+                    <a:prstGeom prst="rect">
+                      <a:avLst/>
+                    </a:prstGeom>
+                  </pic:spPr>
+                </pic:pic>
+              </a:graphicData>
+            </a:graphic>
+          </wp:inline>
+        </w:drawing>
+      </w:r>
+    </w:p>
+    <w:p>
+      <w:pPr>
+        <w:pStyle w:val="Prrafodelista"/>
+        <w:numPr>
+          <w:ilvl w:val="1"/>
+          <w:numId w:val="2"/>
+        </w:numPr>
+      </w:pPr>
+      <w:proofErr w:type="spellStart"/>
+      <w:r>
+        <w:t>Create</w:t>
+      </w:r>
+      <w:proofErr w:type="spellEnd"/>
+      <w:r>
+        <w:t xml:space="preserve"> </w:t>
+      </w:r>
+      <w:proofErr w:type="spellStart"/>
+      <w:r>
+        <w:t>component</w:t>
+      </w:r>
+      <w:proofErr w:type="spellEnd"/>
+      <w:r>
+        <w:br/>
+      </w:r>
+      <w:proofErr w:type="spellStart"/>
+      <w:r>
+        <w:t>Components</w:t>
+      </w:r>
+      <w:proofErr w:type="spellEnd"/>
+      <w:r>
+        <w:t xml:space="preserve"> -&gt; new file -&gt; </w:t>
+      </w:r>
+      <w:proofErr w:type="spellStart"/>
+      <w:r>
+        <w:t>Tarea.vue</w:t>
+      </w:r>
+      <w:proofErr w:type="spellEnd"/>
+      <w:r>
+        <w:t xml:space="preserve"> -&gt; </w:t>
+      </w:r>
+      <w:proofErr w:type="spellStart"/>
+      <w:r>
+        <w:t>vbase</w:t>
+      </w:r>
+      <w:proofErr w:type="spellEnd"/>
+      <w:r>
+        <w:br/>
+      </w:r>
+      <w:r>
+        <w:lastRenderedPageBreak/>
+        <w:drawing>
+          <wp:inline distT="0" distB="0" distL="0" distR="0" wp14:anchorId="04692016" wp14:editId="4EEF9BE0">
+            <wp:extent cx="1495425" cy="2616994"/>
+            <wp:effectExtent l="0" t="0" r="0" b="0"/>
+            <wp:docPr id="779018075" name="Imagen 1" descr="Imagen que contiene Texto&#10;&#10;El contenido generado por IA puede ser incorrecto."/>
+            <wp:cNvGraphicFramePr>
+              <a:graphicFrameLocks xmlns:a="http://schemas.openxmlformats.org/drawingml/2006/main" noChangeAspect="1"/>
+            </wp:cNvGraphicFramePr>
+            <a:graphic xmlns:a="http://schemas.openxmlformats.org/drawingml/2006/main">
+              <a:graphicData uri="http://schemas.openxmlformats.org/drawingml/2006/picture">
+                <pic:pic xmlns:pic="http://schemas.openxmlformats.org/drawingml/2006/picture">
+                  <pic:nvPicPr>
+                    <pic:cNvPr id="779018075" name="Imagen 1" descr="Imagen que contiene Texto&#10;&#10;El contenido generado por IA puede ser incorrecto."/>
+                    <pic:cNvPicPr/>
+                  </pic:nvPicPr>
+                  <pic:blipFill>
+                    <a:blip r:embed="rId7"/>
+                    <a:stretch>
+                      <a:fillRect/>
+                    </a:stretch>
+                  </pic:blipFill>
+                  <pic:spPr>
+                    <a:xfrm>
+                      <a:off x="0" y="0"/>
+                      <a:ext cx="1498343" cy="2622100"/>
+                    </a:xfrm>
+                    <a:prstGeom prst="rect">
+                      <a:avLst/>
+                    </a:prstGeom>
+                  </pic:spPr>
+                </pic:pic>
+              </a:graphicData>
+            </a:graphic>
+          </wp:inline>
+        </w:drawing>
+      </w:r>
+      <w:r>
+        <w:br/>
+      </w:r>
+      <w:r>
+        <w:drawing>
+          <wp:inline distT="0" distB="0" distL="0" distR="0" wp14:anchorId="68616657" wp14:editId="305F5AE1">
+            <wp:extent cx="1516045" cy="2028825"/>
+            <wp:effectExtent l="0" t="0" r="8255" b="0"/>
+            <wp:docPr id="1830333397" name="Imagen 1" descr="Interfaz de usuario gráfica, Texto&#10;&#10;El contenido generado por IA puede ser incorrecto."/>
+            <wp:cNvGraphicFramePr>
+              <a:graphicFrameLocks xmlns:a="http://schemas.openxmlformats.org/drawingml/2006/main" noChangeAspect="1"/>
+            </wp:cNvGraphicFramePr>
+            <a:graphic xmlns:a="http://schemas.openxmlformats.org/drawingml/2006/main">
+              <a:graphicData uri="http://schemas.openxmlformats.org/drawingml/2006/picture">
+                <pic:pic xmlns:pic="http://schemas.openxmlformats.org/drawingml/2006/picture">
+                  <pic:nvPicPr>
+                    <pic:cNvPr id="1830333397" name="Imagen 1" descr="Interfaz de usuario gráfica, Texto&#10;&#10;El contenido generado por IA puede ser incorrecto."/>
+                    <pic:cNvPicPr/>
+                  </pic:nvPicPr>
+                  <pic:blipFill>
+                    <a:blip r:embed="rId8"/>
+                    <a:stretch>
+                      <a:fillRect/>
+                    </a:stretch>
+                  </pic:blipFill>
+                  <pic:spPr>
+                    <a:xfrm>
+                      <a:off x="0" y="0"/>
+                      <a:ext cx="1523895" cy="2039330"/>
+                    </a:xfrm>
+                    <a:prstGeom prst="rect">
+                      <a:avLst/>
+                    </a:prstGeom>
+                  </pic:spPr>
+                </pic:pic>
+              </a:graphicData>
+            </a:graphic>
+          </wp:inline>
+        </w:drawing>
+      </w:r>
+    </w:p>
+    <w:p>
+      <w:pPr>
+        <w:pStyle w:val="Prrafodelista"/>
+        <w:numPr>
+          <w:ilvl w:val="1"/>
+          <w:numId w:val="2"/>
+        </w:numPr>
+      </w:pPr>
+      <w:proofErr w:type="spellStart"/>
+      <w:r>
+        <w:t>App.vue</w:t>
+      </w:r>
+      <w:proofErr w:type="spellEnd"/>
+      <w:r>
+        <w:br/>
+      </w:r>
+      <w:r>
+        <w:drawing>
+          <wp:inline distT="0" distB="0" distL="0" distR="0" wp14:anchorId="7C5606B7" wp14:editId="5FA4A867">
+            <wp:extent cx="3199819" cy="3228975"/>
+            <wp:effectExtent l="0" t="0" r="635" b="0"/>
+            <wp:docPr id="1836854113" name="Imagen 1" descr="Texto&#10;&#10;El contenido generado por IA puede ser incorrecto."/>
+            <wp:cNvGraphicFramePr>
+              <a:graphicFrameLocks xmlns:a="http://schemas.openxmlformats.org/drawingml/2006/main" noChangeAspect="1"/>
+            </wp:cNvGraphicFramePr>
+            <a:graphic xmlns:a="http://schemas.openxmlformats.org/drawingml/2006/main">
+              <a:graphicData uri="http://schemas.openxmlformats.org/drawingml/2006/picture">
+                <pic:pic xmlns:pic="http://schemas.openxmlformats.org/drawingml/2006/picture">
+                  <pic:nvPicPr>
+                    <pic:cNvPr id="1836854113" name="Imagen 1" descr="Texto&#10;&#10;El contenido generado por IA puede ser incorrecto."/>
+                    <pic:cNvPicPr/>
+                  </pic:nvPicPr>
+                  <pic:blipFill>
+                    <a:blip r:embed="rId9"/>
+                    <a:stretch>
+                      <a:fillRect/>
+                    </a:stretch>
+                  </pic:blipFill>
+                  <pic:spPr>
+                    <a:xfrm>
+                      <a:off x="0" y="0"/>
+                      <a:ext cx="3216490" cy="3245798"/>
+                    </a:xfrm>
+                    <a:prstGeom prst="rect">
+                      <a:avLst/>
+                    </a:prstGeom>
+                  </pic:spPr>
+                </pic:pic>
+              </a:graphicData>
+            </a:graphic>
+          </wp:inline>
+        </w:drawing>
+      </w:r>
+    </w:p>
+    <w:p>
+      <w:pPr>
+        <w:pStyle w:val="Prrafodelista"/>
+        <w:numPr>
+          <w:ilvl w:val="1"/>
+          <w:numId w:val="2"/>
+        </w:numPr>
+      </w:pPr>
+      <w:proofErr w:type="spellStart"/>
+      <w:r>
+        <w:t>Tarea.vue</w:t>
+      </w:r>
+      <w:proofErr w:type="spellEnd"/>
+    </w:p>
+    <w:p>
+      <w:pPr>
+        <w:pStyle w:val="Prrafodelista"/>
+        <w:numPr>
+          <w:ilvl w:val="2"/>
+          <w:numId w:val="2"/>
+        </w:numPr>
+      </w:pPr>
     </w:p>
     <w:sectPr>
       <w:pgSz w:w="11906" w:h="16838"/>
@@ -1414,7 +1804,6 @@
   <w:style w:type="character" w:default="1" w:styleId="Fuentedeprrafopredeter">
     <w:name w:val="Default Paragraph Font"/>
     <w:uiPriority w:val="1"/>
-    <w:semiHidden/>
     <w:unhideWhenUsed/>
   </w:style>
   <w:style w:type="table" w:default="1" w:styleId="Tablanormal">

</xml_diff>

<commit_message>
Add elements to a list, Add fontawesome, Include circle icon in element, Include trash icon, Bootstrap, Add work to list on clik in button Add, Delete element of list, Edit list element(not finished)
</commit_message>
<xml_diff>
--- a/NET_Vue.docx
+++ b/NET_Vue.docx
@@ -44,21 +44,8 @@
         </w:numPr>
       </w:pPr>
       <w:r>
-        <w:t xml:space="preserve">Proyecto con </w:t>
-      </w:r>
-      <w:proofErr w:type="spellStart"/>
-      <w:r>
-        <w:t>Vue</w:t>
-      </w:r>
-      <w:proofErr w:type="spellEnd"/>
-      <w:r>
-        <w:t xml:space="preserve"> 3 a través del </w:t>
-      </w:r>
-      <w:proofErr w:type="spellStart"/>
-      <w:r>
-        <w:t>vue-cli</w:t>
-      </w:r>
-      <w:proofErr w:type="spellEnd"/>
+        <w:t>Proyecto con Vue 3 a través del vue-cli</w:t>
+      </w:r>
     </w:p>
     <w:p>
       <w:pPr>
@@ -80,13 +67,8 @@
           <w:numId w:val="1"/>
         </w:numPr>
       </w:pPr>
-      <w:proofErr w:type="spellStart"/>
-      <w:r>
-        <w:t>Entity</w:t>
-      </w:r>
-      <w:proofErr w:type="spellEnd"/>
-      <w:r>
-        <w:t xml:space="preserve"> Framework</w:t>
+      <w:r>
+        <w:t>Entity Framework</w:t>
       </w:r>
     </w:p>
     <w:p>
@@ -98,21 +80,8 @@
         </w:numPr>
       </w:pPr>
       <w:r>
-        <w:t xml:space="preserve">Agregar Bootstrap y </w:t>
-      </w:r>
-      <w:proofErr w:type="spellStart"/>
-      <w:r>
-        <w:t>fontawesome</w:t>
-      </w:r>
-      <w:proofErr w:type="spellEnd"/>
-      <w:r>
-        <w:t xml:space="preserve"> a </w:t>
-      </w:r>
-      <w:proofErr w:type="spellStart"/>
-      <w:r>
-        <w:t>vue</w:t>
-      </w:r>
-      <w:proofErr w:type="spellEnd"/>
+        <w:t>Agregar Bootstrap y fontawesome a vue</w:t>
+      </w:r>
     </w:p>
     <w:p>
       <w:pPr>
@@ -134,13 +103,8 @@
           <w:numId w:val="1"/>
         </w:numPr>
       </w:pPr>
-      <w:proofErr w:type="spellStart"/>
-      <w:r>
-        <w:t>Deploy</w:t>
-      </w:r>
-      <w:proofErr w:type="spellEnd"/>
-      <w:r>
-        <w:t xml:space="preserve"> en Azure</w:t>
+      <w:r>
+        <w:t>Deploy en Azure</w:t>
       </w:r>
     </w:p>
     <w:p>
@@ -165,39 +129,65 @@
           <w:b/>
           <w:bCs/>
         </w:rPr>
-        <w:t xml:space="preserve">Instalar </w:t>
-      </w:r>
-      <w:proofErr w:type="spellStart"/>
-      <w:r>
+        <w:t>Instalar Vue cli</w:t>
+      </w:r>
+    </w:p>
+    <w:p>
+      <w:pPr>
+        <w:pStyle w:val="Prrafodelista"/>
+        <w:numPr>
+          <w:ilvl w:val="1"/>
+          <w:numId w:val="2"/>
+        </w:numPr>
         <w:rPr>
           <w:b/>
           <w:bCs/>
         </w:rPr>
-        <w:t>Vue</w:t>
-      </w:r>
-      <w:proofErr w:type="spellEnd"/>
-      <w:r>
+      </w:pPr>
+      <w:r>
+        <w:t>Instalar Vue cli</w:t>
+      </w:r>
+    </w:p>
+    <w:p>
+      <w:pPr>
+        <w:pStyle w:val="Prrafodelista"/>
+        <w:numPr>
+          <w:ilvl w:val="2"/>
+          <w:numId w:val="2"/>
+        </w:numPr>
         <w:rPr>
           <w:b/>
           <w:bCs/>
         </w:rPr>
-        <w:t xml:space="preserve"> </w:t>
-      </w:r>
-      <w:proofErr w:type="spellStart"/>
-      <w:r>
+      </w:pPr>
+      <w:r>
+        <w:t>Abrir cmd</w:t>
+      </w:r>
+      <w:r>
+        <w:t xml:space="preserve"> -&gt; npm install -g @vue/cli</w:t>
+      </w:r>
+    </w:p>
+    <w:p>
+      <w:pPr>
+        <w:pStyle w:val="Prrafodelista"/>
+        <w:numPr>
+          <w:ilvl w:val="1"/>
+          <w:numId w:val="2"/>
+        </w:numPr>
         <w:rPr>
           <w:b/>
           <w:bCs/>
         </w:rPr>
-        <w:t>cli</w:t>
-      </w:r>
-      <w:proofErr w:type="spellEnd"/>
-    </w:p>
-    <w:p>
-      <w:pPr>
-        <w:pStyle w:val="Prrafodelista"/>
-        <w:numPr>
-          <w:ilvl w:val="1"/>
+      </w:pPr>
+      <w:r>
+        <w:t>Visual Studio Code</w:t>
+      </w:r>
+    </w:p>
+    <w:p>
+      <w:pPr>
+        <w:pStyle w:val="Prrafodelista"/>
+        <w:numPr>
+          <w:ilvl w:val="0"/>
           <w:numId w:val="2"/>
         </w:numPr>
         <w:rPr>
@@ -206,60 +196,11 @@
         </w:rPr>
       </w:pPr>
       <w:r>
-        <w:t xml:space="preserve">Instalar </w:t>
-      </w:r>
-      <w:proofErr w:type="spellStart"/>
-      <w:r>
-        <w:t>Vue</w:t>
-      </w:r>
-      <w:proofErr w:type="spellEnd"/>
-      <w:r>
-        <w:t xml:space="preserve"> </w:t>
-      </w:r>
-      <w:proofErr w:type="spellStart"/>
-      <w:r>
-        <w:t>cli</w:t>
-      </w:r>
-      <w:proofErr w:type="spellEnd"/>
-    </w:p>
-    <w:p>
-      <w:pPr>
-        <w:pStyle w:val="Prrafodelista"/>
-        <w:numPr>
-          <w:ilvl w:val="2"/>
-          <w:numId w:val="2"/>
-        </w:numPr>
         <w:rPr>
           <w:b/>
           <w:bCs/>
         </w:rPr>
-      </w:pPr>
-      <w:r>
-        <w:t xml:space="preserve">Abrir </w:t>
-      </w:r>
-      <w:proofErr w:type="spellStart"/>
-      <w:r>
-        <w:t>cmd</w:t>
-      </w:r>
-      <w:proofErr w:type="spellEnd"/>
-      <w:r>
-        <w:t xml:space="preserve"> -&gt; </w:t>
-      </w:r>
-      <w:proofErr w:type="spellStart"/>
-      <w:r>
-        <w:t>npm</w:t>
-      </w:r>
-      <w:proofErr w:type="spellEnd"/>
-      <w:r>
-        <w:t xml:space="preserve"> </w:t>
-      </w:r>
-      <w:proofErr w:type="spellStart"/>
-      <w:r>
-        <w:t>install</w:t>
-      </w:r>
-      <w:proofErr w:type="spellEnd"/>
-      <w:r>
-        <w:t xml:space="preserve"> -g @vue/cli</w:t>
+        <w:t>Crear proyecto Vue</w:t>
       </w:r>
     </w:p>
     <w:p>
@@ -275,19 +216,14 @@
         </w:rPr>
       </w:pPr>
       <w:r>
-        <w:t xml:space="preserve">Visual Studio </w:t>
-      </w:r>
-      <w:proofErr w:type="spellStart"/>
-      <w:r>
-        <w:t>Code</w:t>
-      </w:r>
-      <w:proofErr w:type="spellEnd"/>
-    </w:p>
-    <w:p>
-      <w:pPr>
-        <w:pStyle w:val="Prrafodelista"/>
-        <w:numPr>
-          <w:ilvl w:val="0"/>
+        <w:t>Cmd -&gt; carpeta Project -&gt;vue create frontend-tareas</w:t>
+      </w:r>
+    </w:p>
+    <w:p>
+      <w:pPr>
+        <w:pStyle w:val="Prrafodelista"/>
+        <w:numPr>
+          <w:ilvl w:val="1"/>
           <w:numId w:val="2"/>
         </w:numPr>
         <w:rPr>
@@ -296,21 +232,40 @@
         </w:rPr>
       </w:pPr>
       <w:r>
+        <w:t>Cd frontend-tareas</w:t>
+      </w:r>
+    </w:p>
+    <w:p>
+      <w:pPr>
+        <w:pStyle w:val="Prrafodelista"/>
+        <w:numPr>
+          <w:ilvl w:val="1"/>
+          <w:numId w:val="2"/>
+        </w:numPr>
         <w:rPr>
           <w:b/>
           <w:bCs/>
         </w:rPr>
-        <w:t xml:space="preserve">Crear proyecto </w:t>
-      </w:r>
-      <w:proofErr w:type="spellStart"/>
-      <w:r>
+      </w:pPr>
+      <w:r>
+        <w:t>Npm run serve</w:t>
+      </w:r>
+    </w:p>
+    <w:p>
+      <w:pPr>
+        <w:pStyle w:val="Prrafodelista"/>
+        <w:numPr>
+          <w:ilvl w:val="0"/>
+          <w:numId w:val="2"/>
+        </w:numPr>
         <w:rPr>
           <w:b/>
           <w:bCs/>
         </w:rPr>
-        <w:t>Vue</w:t>
-      </w:r>
-      <w:proofErr w:type="spellEnd"/>
+      </w:pPr>
+      <w:r>
+        <w:t>Visual Studio Code</w:t>
+      </w:r>
     </w:p>
     <w:p>
       <w:pPr>
@@ -324,37 +279,8 @@
           <w:bCs/>
         </w:rPr>
       </w:pPr>
-      <w:proofErr w:type="spellStart"/>
-      <w:r>
-        <w:t>Cmd</w:t>
-      </w:r>
-      <w:proofErr w:type="spellEnd"/>
-      <w:r>
-        <w:t xml:space="preserve"> -&gt; carpeta Project -&gt;</w:t>
-      </w:r>
-      <w:proofErr w:type="spellStart"/>
-      <w:r>
-        <w:t>vue</w:t>
-      </w:r>
-      <w:proofErr w:type="spellEnd"/>
-      <w:r>
-        <w:t xml:space="preserve"> </w:t>
-      </w:r>
-      <w:proofErr w:type="spellStart"/>
-      <w:r>
-        <w:t>create</w:t>
-      </w:r>
-      <w:proofErr w:type="spellEnd"/>
-      <w:r>
-        <w:t xml:space="preserve"> </w:t>
-      </w:r>
-      <w:proofErr w:type="spellStart"/>
-      <w:r>
-        <w:t>frontend</w:t>
-      </w:r>
-      <w:proofErr w:type="spellEnd"/>
-      <w:r>
-        <w:t>-tareas</w:t>
+      <w:r>
+        <w:t>Install module Vetur</w:t>
       </w:r>
     </w:p>
     <w:p>
@@ -370,15 +296,10 @@
         </w:rPr>
       </w:pPr>
       <w:r>
-        <w:t xml:space="preserve">Cd </w:t>
-      </w:r>
-      <w:proofErr w:type="spellStart"/>
-      <w:r>
-        <w:t>frontend</w:t>
-      </w:r>
-      <w:proofErr w:type="spellEnd"/>
-      <w:r>
-        <w:t>-tareas</w:t>
+        <w:t>Install  Vue VSCode Snippe</w:t>
+      </w:r>
+      <w:r>
+        <w:t>ts</w:t>
       </w:r>
     </w:p>
     <w:p>
@@ -393,20 +314,18 @@
           <w:bCs/>
         </w:rPr>
       </w:pPr>
-      <w:proofErr w:type="spellStart"/>
-      <w:r>
-        <w:t>Npm</w:t>
-      </w:r>
-      <w:proofErr w:type="spellEnd"/>
-      <w:r>
-        <w:t xml:space="preserve"> run serve</w:t>
-      </w:r>
-    </w:p>
-    <w:p>
-      <w:pPr>
-        <w:pStyle w:val="Prrafodelista"/>
-        <w:numPr>
-          <w:ilvl w:val="0"/>
+      <w:r>
+        <w:t>View -&gt; Terminal</w:t>
+      </w:r>
+      <w:r>
+        <w:t xml:space="preserve"> -&gt; npm run serve</w:t>
+      </w:r>
+    </w:p>
+    <w:p>
+      <w:pPr>
+        <w:pStyle w:val="Prrafodelista"/>
+        <w:numPr>
+          <w:ilvl w:val="1"/>
           <w:numId w:val="2"/>
         </w:numPr>
         <w:rPr>
@@ -415,131 +334,8 @@
         </w:rPr>
       </w:pPr>
       <w:r>
-        <w:t xml:space="preserve">Visual Studio </w:t>
-      </w:r>
-      <w:proofErr w:type="spellStart"/>
-      <w:r>
-        <w:t>Code</w:t>
-      </w:r>
-      <w:proofErr w:type="spellEnd"/>
-    </w:p>
-    <w:p>
-      <w:pPr>
-        <w:pStyle w:val="Prrafodelista"/>
-        <w:numPr>
-          <w:ilvl w:val="1"/>
-          <w:numId w:val="2"/>
-        </w:numPr>
-        <w:rPr>
-          <w:b/>
-          <w:bCs/>
-        </w:rPr>
-      </w:pPr>
-      <w:proofErr w:type="spellStart"/>
-      <w:r>
-        <w:t>Install</w:t>
-      </w:r>
-      <w:proofErr w:type="spellEnd"/>
-      <w:r>
-        <w:t xml:space="preserve"> module </w:t>
-      </w:r>
-      <w:proofErr w:type="spellStart"/>
-      <w:r>
-        <w:t>Vetur</w:t>
-      </w:r>
-      <w:proofErr w:type="spellEnd"/>
-    </w:p>
-    <w:p>
-      <w:pPr>
-        <w:pStyle w:val="Prrafodelista"/>
-        <w:numPr>
-          <w:ilvl w:val="1"/>
-          <w:numId w:val="2"/>
-        </w:numPr>
-        <w:rPr>
-          <w:b/>
-          <w:bCs/>
-        </w:rPr>
-      </w:pPr>
-      <w:proofErr w:type="spellStart"/>
-      <w:proofErr w:type="gramStart"/>
-      <w:r>
-        <w:t>Install</w:t>
-      </w:r>
-      <w:proofErr w:type="spellEnd"/>
-      <w:r>
-        <w:t xml:space="preserve">  </w:t>
-      </w:r>
-      <w:proofErr w:type="spellStart"/>
-      <w:r>
-        <w:t>Vue</w:t>
-      </w:r>
-      <w:proofErr w:type="spellEnd"/>
-      <w:proofErr w:type="gramEnd"/>
-      <w:r>
-        <w:t xml:space="preserve"> </w:t>
-      </w:r>
-      <w:proofErr w:type="spellStart"/>
-      <w:r>
-        <w:t>VSCode</w:t>
-      </w:r>
-      <w:proofErr w:type="spellEnd"/>
-      <w:r>
-        <w:t xml:space="preserve"> </w:t>
-      </w:r>
-      <w:proofErr w:type="spellStart"/>
-      <w:r>
-        <w:t>Snippe</w:t>
-      </w:r>
-      <w:r>
-        <w:t>ts</w:t>
-      </w:r>
-      <w:proofErr w:type="spellEnd"/>
-    </w:p>
-    <w:p>
-      <w:pPr>
-        <w:pStyle w:val="Prrafodelista"/>
-        <w:numPr>
-          <w:ilvl w:val="1"/>
-          <w:numId w:val="2"/>
-        </w:numPr>
-        <w:rPr>
-          <w:b/>
-          <w:bCs/>
-        </w:rPr>
-      </w:pPr>
-      <w:r>
-        <w:t>View -&gt; Terminal</w:t>
-      </w:r>
-      <w:r>
-        <w:t xml:space="preserve"> -&gt; </w:t>
-      </w:r>
-      <w:proofErr w:type="spellStart"/>
-      <w:r>
-        <w:t>npm</w:t>
-      </w:r>
-      <w:proofErr w:type="spellEnd"/>
-      <w:r>
-        <w:t xml:space="preserve"> run serve</w:t>
-      </w:r>
-    </w:p>
-    <w:p>
-      <w:pPr>
-        <w:pStyle w:val="Prrafodelista"/>
-        <w:numPr>
-          <w:ilvl w:val="1"/>
-          <w:numId w:val="2"/>
-        </w:numPr>
-        <w:rPr>
-          <w:b/>
-          <w:bCs/>
-        </w:rPr>
-      </w:pPr>
-      <w:proofErr w:type="spellStart"/>
-      <w:r>
         <w:t>HelloWorld.vue</w:t>
       </w:r>
-      <w:proofErr w:type="spellEnd"/>
       <w:r>
         <w:rPr>
           <w:noProof/>
@@ -599,13 +395,8 @@
           <w:bCs/>
         </w:rPr>
       </w:pPr>
-      <w:proofErr w:type="spellStart"/>
-      <w:r>
-        <w:t>Install</w:t>
-      </w:r>
-      <w:proofErr w:type="spellEnd"/>
-      <w:r>
-        <w:t xml:space="preserve"> </w:t>
+      <w:r>
+        <w:t xml:space="preserve">Install </w:t>
       </w:r>
       <w:r>
         <w:t>Bootstrap</w:t>
@@ -619,13 +410,8 @@
           <w:numId w:val="2"/>
         </w:numPr>
       </w:pPr>
-      <w:proofErr w:type="spellStart"/>
-      <w:r>
-        <w:t>Public</w:t>
-      </w:r>
-      <w:proofErr w:type="spellEnd"/>
-      <w:r>
-        <w:t xml:space="preserve"> -&gt; index.html</w:t>
+      <w:r>
+        <w:t>Public -&gt; index.html</w:t>
       </w:r>
       <w:r>
         <w:t xml:space="preserve"> -&gt; (head)</w:t>
@@ -643,47 +429,7 @@
         <w:t xml:space="preserve"> </w:t>
       </w:r>
       <w:r>
-        <w:t>&lt;</w:t>
-      </w:r>
-      <w:proofErr w:type="gramStart"/>
-      <w:r>
-        <w:t>link</w:t>
-      </w:r>
-      <w:proofErr w:type="gramEnd"/>
-      <w:r>
-        <w:t xml:space="preserve"> href="https://cdn.jsdelivr.net/npm/bootstrap@5.0.2/dist/css/bootstrap.min.css" </w:t>
-      </w:r>
-      <w:proofErr w:type="spellStart"/>
-      <w:r>
-        <w:t>rel</w:t>
-      </w:r>
-      <w:proofErr w:type="spellEnd"/>
-      <w:r>
-        <w:t>="</w:t>
-      </w:r>
-      <w:proofErr w:type="spellStart"/>
-      <w:r>
-        <w:t>stylesheet</w:t>
-      </w:r>
-      <w:proofErr w:type="spellEnd"/>
-      <w:r>
-        <w:t xml:space="preserve">" integrity="sha384-EVSTQN3/azprG1Anm3QDgpJLIm9Nao0Yz1ztcQTwFspd3yD65VohhpuuCOmLASjC" </w:t>
-      </w:r>
-      <w:proofErr w:type="spellStart"/>
-      <w:r>
-        <w:t>crossorigin</w:t>
-      </w:r>
-      <w:proofErr w:type="spellEnd"/>
-      <w:r>
-        <w:t>="</w:t>
-      </w:r>
-      <w:proofErr w:type="spellStart"/>
-      <w:r>
-        <w:t>anonymous</w:t>
-      </w:r>
-      <w:proofErr w:type="spellEnd"/>
-      <w:r>
-        <w:t>"&gt;</w:t>
+        <w:t>&lt;link href="https://cdn.jsdelivr.net/npm/bootstrap@5.0.2/dist/css/bootstrap.min.css" rel="stylesheet" integrity="sha384-EVSTQN3/azprG1Anm3QDgpJLIm9Nao0Yz1ztcQTwFspd3yD65VohhpuuCOmLASjC" crossorigin="anonymous"&gt;</w:t>
       </w:r>
     </w:p>
     <w:p>
@@ -694,27 +440,12 @@
           <w:numId w:val="2"/>
         </w:numPr>
       </w:pPr>
-      <w:proofErr w:type="spellStart"/>
-      <w:r>
-        <w:t>Components</w:t>
-      </w:r>
-      <w:proofErr w:type="spellEnd"/>
-      <w:r>
-        <w:t xml:space="preserve">-&gt; </w:t>
-      </w:r>
-      <w:proofErr w:type="spellStart"/>
-      <w:r>
-        <w:t>HelloWorld.vue</w:t>
-      </w:r>
-      <w:proofErr w:type="spellEnd"/>
-      <w:r>
-        <w:t xml:space="preserve"> -&gt; </w:t>
-      </w:r>
-      <w:proofErr w:type="spellStart"/>
-      <w:r>
-        <w:t>delete</w:t>
-      </w:r>
-      <w:proofErr w:type="spellEnd"/>
+      <w:r>
+        <w:t>Components-&gt; HelloWorld.vue</w:t>
+      </w:r>
+      <w:r>
+        <w:t xml:space="preserve"> -&gt; delete</w:t>
+      </w:r>
     </w:p>
     <w:p>
       <w:pPr>
@@ -724,23 +455,19 @@
           <w:numId w:val="2"/>
         </w:numPr>
       </w:pPr>
-      <w:proofErr w:type="spellStart"/>
       <w:r>
         <w:t>App.vue</w:t>
       </w:r>
-      <w:proofErr w:type="spellEnd"/>
-      <w:r>
-        <w:t xml:space="preserve"> -&gt; </w:t>
-      </w:r>
-      <w:proofErr w:type="spellStart"/>
-      <w:r>
-        <w:t>clean</w:t>
-      </w:r>
-      <w:proofErr w:type="spellEnd"/>
+      <w:r>
+        <w:t xml:space="preserve"> -&gt; clean</w:t>
+      </w:r>
       <w:r>
         <w:br/>
       </w:r>
       <w:r>
+        <w:rPr>
+          <w:noProof/>
+        </w:rPr>
         <w:drawing>
           <wp:inline distT="0" distB="0" distL="0" distR="0" wp14:anchorId="380257FA" wp14:editId="689DD535">
             <wp:extent cx="1485895" cy="2957902"/>
@@ -786,47 +513,20 @@
           <w:numId w:val="2"/>
         </w:numPr>
       </w:pPr>
-      <w:proofErr w:type="spellStart"/>
-      <w:r>
-        <w:t>Create</w:t>
-      </w:r>
-      <w:proofErr w:type="spellEnd"/>
-      <w:r>
-        <w:t xml:space="preserve"> </w:t>
-      </w:r>
-      <w:proofErr w:type="spellStart"/>
-      <w:r>
-        <w:t>component</w:t>
-      </w:r>
-      <w:proofErr w:type="spellEnd"/>
+      <w:r>
+        <w:t>Create component</w:t>
+      </w:r>
       <w:r>
         <w:br/>
-      </w:r>
-      <w:proofErr w:type="spellStart"/>
-      <w:r>
-        <w:t>Components</w:t>
-      </w:r>
-      <w:proofErr w:type="spellEnd"/>
-      <w:r>
-        <w:t xml:space="preserve"> -&gt; new file -&gt; </w:t>
-      </w:r>
-      <w:proofErr w:type="spellStart"/>
-      <w:r>
-        <w:t>Tarea.vue</w:t>
-      </w:r>
-      <w:proofErr w:type="spellEnd"/>
-      <w:r>
-        <w:t xml:space="preserve"> -&gt; </w:t>
-      </w:r>
-      <w:proofErr w:type="spellStart"/>
-      <w:r>
-        <w:t>vbase</w:t>
-      </w:r>
-      <w:proofErr w:type="spellEnd"/>
+        <w:t>Components -&gt; new file -&gt; Tarea.vue -&gt; vbase</w:t>
+      </w:r>
       <w:r>
         <w:br/>
       </w:r>
       <w:r>
+        <w:rPr>
+          <w:noProof/>
+        </w:rPr>
         <w:lastRenderedPageBreak/>
         <w:drawing>
           <wp:inline distT="0" distB="0" distL="0" distR="0" wp14:anchorId="04692016" wp14:editId="4EEF9BE0">
@@ -868,6 +568,9 @@
         <w:br/>
       </w:r>
       <w:r>
+        <w:rPr>
+          <w:noProof/>
+        </w:rPr>
         <w:drawing>
           <wp:inline distT="0" distB="0" distL="0" distR="0" wp14:anchorId="68616657" wp14:editId="305F5AE1">
             <wp:extent cx="1516045" cy="2028825"/>
@@ -913,15 +616,16 @@
           <w:numId w:val="2"/>
         </w:numPr>
       </w:pPr>
-      <w:proofErr w:type="spellStart"/>
       <w:r>
         <w:t>App.vue</w:t>
       </w:r>
-      <w:proofErr w:type="spellEnd"/>
       <w:r>
         <w:br/>
       </w:r>
       <w:r>
+        <w:rPr>
+          <w:noProof/>
+        </w:rPr>
         <w:drawing>
           <wp:inline distT="0" distB="0" distL="0" distR="0" wp14:anchorId="7C5606B7" wp14:editId="5FA4A867">
             <wp:extent cx="3199819" cy="3228975"/>
@@ -967,11 +671,9 @@
           <w:numId w:val="2"/>
         </w:numPr>
       </w:pPr>
-      <w:proofErr w:type="spellStart"/>
       <w:r>
         <w:t>Tarea.vue</w:t>
       </w:r>
-      <w:proofErr w:type="spellEnd"/>
     </w:p>
     <w:p>
       <w:pPr>
@@ -981,6 +683,601 @@
           <w:numId w:val="2"/>
         </w:numPr>
       </w:pPr>
+      <w:r>
+        <w:lastRenderedPageBreak/>
+        <w:drawing>
+          <wp:inline distT="0" distB="0" distL="0" distR="0" wp14:anchorId="36EF0AD5" wp14:editId="3841E2FC">
+            <wp:extent cx="4618990" cy="2055842"/>
+            <wp:effectExtent l="0" t="0" r="0" b="1905"/>
+            <wp:docPr id="1054788246" name="Imagen 1" descr="Texto&#10;&#10;El contenido generado por IA puede ser incorrecto."/>
+            <wp:cNvGraphicFramePr>
+              <a:graphicFrameLocks xmlns:a="http://schemas.openxmlformats.org/drawingml/2006/main" noChangeAspect="1"/>
+            </wp:cNvGraphicFramePr>
+            <a:graphic xmlns:a="http://schemas.openxmlformats.org/drawingml/2006/main">
+              <a:graphicData uri="http://schemas.openxmlformats.org/drawingml/2006/picture">
+                <pic:pic xmlns:pic="http://schemas.openxmlformats.org/drawingml/2006/picture">
+                  <pic:nvPicPr>
+                    <pic:cNvPr id="1054788246" name="Imagen 1" descr="Texto&#10;&#10;El contenido generado por IA puede ser incorrecto."/>
+                    <pic:cNvPicPr/>
+                  </pic:nvPicPr>
+                  <pic:blipFill>
+                    <a:blip r:embed="rId10"/>
+                    <a:stretch>
+                      <a:fillRect/>
+                    </a:stretch>
+                  </pic:blipFill>
+                  <pic:spPr>
+                    <a:xfrm>
+                      <a:off x="0" y="0"/>
+                      <a:ext cx="4624084" cy="2058109"/>
+                    </a:xfrm>
+                    <a:prstGeom prst="rect">
+                      <a:avLst/>
+                    </a:prstGeom>
+                  </pic:spPr>
+                </pic:pic>
+              </a:graphicData>
+            </a:graphic>
+          </wp:inline>
+        </w:drawing>
+      </w:r>
+    </w:p>
+    <w:p>
+      <w:pPr>
+        <w:pStyle w:val="Prrafodelista"/>
+        <w:numPr>
+          <w:ilvl w:val="1"/>
+          <w:numId w:val="2"/>
+        </w:numPr>
+      </w:pPr>
+      <w:r>
+        <w:t>Add elements to a list</w:t>
+      </w:r>
+    </w:p>
+    <w:p>
+      <w:pPr>
+        <w:pStyle w:val="Prrafodelista"/>
+        <w:numPr>
+          <w:ilvl w:val="2"/>
+          <w:numId w:val="2"/>
+        </w:numPr>
+      </w:pPr>
+      <w:r>
+        <w:t>Add fontawesome</w:t>
+      </w:r>
+      <w:r>
+        <w:br/>
+        <w:t xml:space="preserve">public -&gt; index.html -&gt; </w:t>
+      </w:r>
+      <w:r>
+        <w:t>&lt;script src="https://kit.fontawesome.com/8c71804280.js" crossorigin="anonymous"&gt;&lt;/script&gt;</w:t>
+      </w:r>
+    </w:p>
+    <w:p>
+      <w:pPr>
+        <w:pStyle w:val="Prrafodelista"/>
+        <w:numPr>
+          <w:ilvl w:val="2"/>
+          <w:numId w:val="2"/>
+        </w:numPr>
+      </w:pPr>
+      <w:r>
+        <w:t>Include</w:t>
+      </w:r>
+      <w:r>
+        <w:t xml:space="preserve"> </w:t>
+      </w:r>
+      <w:r>
+        <w:t>circle</w:t>
+      </w:r>
+      <w:r>
+        <w:t xml:space="preserve"> icon</w:t>
+      </w:r>
+      <w:r>
+        <w:t xml:space="preserve"> in element</w:t>
+      </w:r>
+      <w:r>
+        <w:t xml:space="preserve"> -&gt; T</w:t>
+      </w:r>
+      <w:r>
+        <w:t>a</w:t>
+      </w:r>
+      <w:r>
+        <w:t>rea.vue</w:t>
+      </w:r>
+      <w:r>
+        <w:br/>
+      </w:r>
+      <w:r>
+        <w:drawing>
+          <wp:inline distT="0" distB="0" distL="0" distR="0" wp14:anchorId="5B888541" wp14:editId="6F19C8EE">
+            <wp:extent cx="3324894" cy="1343025"/>
+            <wp:effectExtent l="0" t="0" r="8890" b="0"/>
+            <wp:docPr id="490663808" name="Imagen 1" descr="Texto&#10;&#10;El contenido generado por IA puede ser incorrecto."/>
+            <wp:cNvGraphicFramePr>
+              <a:graphicFrameLocks xmlns:a="http://schemas.openxmlformats.org/drawingml/2006/main" noChangeAspect="1"/>
+            </wp:cNvGraphicFramePr>
+            <a:graphic xmlns:a="http://schemas.openxmlformats.org/drawingml/2006/main">
+              <a:graphicData uri="http://schemas.openxmlformats.org/drawingml/2006/picture">
+                <pic:pic xmlns:pic="http://schemas.openxmlformats.org/drawingml/2006/picture">
+                  <pic:nvPicPr>
+                    <pic:cNvPr id="490663808" name="Imagen 1" descr="Texto&#10;&#10;El contenido generado por IA puede ser incorrecto."/>
+                    <pic:cNvPicPr/>
+                  </pic:nvPicPr>
+                  <pic:blipFill>
+                    <a:blip r:embed="rId11"/>
+                    <a:stretch>
+                      <a:fillRect/>
+                    </a:stretch>
+                  </pic:blipFill>
+                  <pic:spPr>
+                    <a:xfrm>
+                      <a:off x="0" y="0"/>
+                      <a:ext cx="3330581" cy="1345322"/>
+                    </a:xfrm>
+                    <a:prstGeom prst="rect">
+                      <a:avLst/>
+                    </a:prstGeom>
+                  </pic:spPr>
+                </pic:pic>
+              </a:graphicData>
+            </a:graphic>
+          </wp:inline>
+        </w:drawing>
+      </w:r>
+    </w:p>
+    <w:p>
+      <w:pPr>
+        <w:pStyle w:val="Prrafodelista"/>
+        <w:numPr>
+          <w:ilvl w:val="2"/>
+          <w:numId w:val="2"/>
+        </w:numPr>
+      </w:pPr>
+      <w:r>
+        <w:t>Include trash icon</w:t>
+      </w:r>
+      <w:r>
+        <w:br/>
+      </w:r>
+      <w:r>
+        <w:drawing>
+          <wp:inline distT="0" distB="0" distL="0" distR="0" wp14:anchorId="1932B13E" wp14:editId="4C0DF5C6">
+            <wp:extent cx="3363020" cy="1790700"/>
+            <wp:effectExtent l="0" t="0" r="8890" b="0"/>
+            <wp:docPr id="1834602844" name="Imagen 1" descr="Texto&#10;&#10;El contenido generado por IA puede ser incorrecto."/>
+            <wp:cNvGraphicFramePr>
+              <a:graphicFrameLocks xmlns:a="http://schemas.openxmlformats.org/drawingml/2006/main" noChangeAspect="1"/>
+            </wp:cNvGraphicFramePr>
+            <a:graphic xmlns:a="http://schemas.openxmlformats.org/drawingml/2006/main">
+              <a:graphicData uri="http://schemas.openxmlformats.org/drawingml/2006/picture">
+                <pic:pic xmlns:pic="http://schemas.openxmlformats.org/drawingml/2006/picture">
+                  <pic:nvPicPr>
+                    <pic:cNvPr id="1834602844" name="Imagen 1" descr="Texto&#10;&#10;El contenido generado por IA puede ser incorrecto."/>
+                    <pic:cNvPicPr/>
+                  </pic:nvPicPr>
+                  <pic:blipFill>
+                    <a:blip r:embed="rId12"/>
+                    <a:stretch>
+                      <a:fillRect/>
+                    </a:stretch>
+                  </pic:blipFill>
+                  <pic:spPr>
+                    <a:xfrm>
+                      <a:off x="0" y="0"/>
+                      <a:ext cx="3374738" cy="1796940"/>
+                    </a:xfrm>
+                    <a:prstGeom prst="rect">
+                      <a:avLst/>
+                    </a:prstGeom>
+                  </pic:spPr>
+                </pic:pic>
+              </a:graphicData>
+            </a:graphic>
+          </wp:inline>
+        </w:drawing>
+      </w:r>
+    </w:p>
+    <w:p>
+      <w:pPr>
+        <w:pStyle w:val="Prrafodelista"/>
+        <w:numPr>
+          <w:ilvl w:val="2"/>
+          <w:numId w:val="2"/>
+        </w:numPr>
+      </w:pPr>
+      <w:r>
+        <w:t>Bootstrap</w:t>
+      </w:r>
+    </w:p>
+    <w:p>
+      <w:pPr>
+        <w:pStyle w:val="Prrafodelista"/>
+        <w:numPr>
+          <w:ilvl w:val="3"/>
+          <w:numId w:val="2"/>
+        </w:numPr>
+      </w:pPr>
+      <w:r>
+        <w:lastRenderedPageBreak/>
+        <w:t>Cursor</w:t>
+      </w:r>
+      <w:r>
+        <w:br/>
+      </w:r>
+      <w:r>
+        <w:drawing>
+          <wp:inline distT="0" distB="0" distL="0" distR="0" wp14:anchorId="299841A1" wp14:editId="7639AB4C">
+            <wp:extent cx="4276090" cy="1773491"/>
+            <wp:effectExtent l="0" t="0" r="0" b="0"/>
+            <wp:docPr id="1936347489" name="Imagen 1" descr="Texto&#10;&#10;El contenido generado por IA puede ser incorrecto."/>
+            <wp:cNvGraphicFramePr>
+              <a:graphicFrameLocks xmlns:a="http://schemas.openxmlformats.org/drawingml/2006/main" noChangeAspect="1"/>
+            </wp:cNvGraphicFramePr>
+            <a:graphic xmlns:a="http://schemas.openxmlformats.org/drawingml/2006/main">
+              <a:graphicData uri="http://schemas.openxmlformats.org/drawingml/2006/picture">
+                <pic:pic xmlns:pic="http://schemas.openxmlformats.org/drawingml/2006/picture">
+                  <pic:nvPicPr>
+                    <pic:cNvPr id="1936347489" name="Imagen 1" descr="Texto&#10;&#10;El contenido generado por IA puede ser incorrecto."/>
+                    <pic:cNvPicPr/>
+                  </pic:nvPicPr>
+                  <pic:blipFill>
+                    <a:blip r:embed="rId13"/>
+                    <a:stretch>
+                      <a:fillRect/>
+                    </a:stretch>
+                  </pic:blipFill>
+                  <pic:spPr>
+                    <a:xfrm>
+                      <a:off x="0" y="0"/>
+                      <a:ext cx="4289628" cy="1779106"/>
+                    </a:xfrm>
+                    <a:prstGeom prst="rect">
+                      <a:avLst/>
+                    </a:prstGeom>
+                  </pic:spPr>
+                </pic:pic>
+              </a:graphicData>
+            </a:graphic>
+          </wp:inline>
+        </w:drawing>
+      </w:r>
+      <w:r>
+        <w:br/>
+      </w:r>
+      <w:r>
+        <w:drawing>
+          <wp:inline distT="0" distB="0" distL="0" distR="0" wp14:anchorId="1E08CAA5" wp14:editId="4F47DDE5">
+            <wp:extent cx="2019582" cy="1200318"/>
+            <wp:effectExtent l="0" t="0" r="0" b="0"/>
+            <wp:docPr id="1728577938" name="Imagen 1" descr="Imagen que contiene Texto&#10;&#10;El contenido generado por IA puede ser incorrecto."/>
+            <wp:cNvGraphicFramePr>
+              <a:graphicFrameLocks xmlns:a="http://schemas.openxmlformats.org/drawingml/2006/main" noChangeAspect="1"/>
+            </wp:cNvGraphicFramePr>
+            <a:graphic xmlns:a="http://schemas.openxmlformats.org/drawingml/2006/main">
+              <a:graphicData uri="http://schemas.openxmlformats.org/drawingml/2006/picture">
+                <pic:pic xmlns:pic="http://schemas.openxmlformats.org/drawingml/2006/picture">
+                  <pic:nvPicPr>
+                    <pic:cNvPr id="1728577938" name="Imagen 1" descr="Imagen que contiene Texto&#10;&#10;El contenido generado por IA puede ser incorrecto."/>
+                    <pic:cNvPicPr/>
+                  </pic:nvPicPr>
+                  <pic:blipFill>
+                    <a:blip r:embed="rId14"/>
+                    <a:stretch>
+                      <a:fillRect/>
+                    </a:stretch>
+                  </pic:blipFill>
+                  <pic:spPr>
+                    <a:xfrm>
+                      <a:off x="0" y="0"/>
+                      <a:ext cx="2019582" cy="1200318"/>
+                    </a:xfrm>
+                    <a:prstGeom prst="rect">
+                      <a:avLst/>
+                    </a:prstGeom>
+                  </pic:spPr>
+                </pic:pic>
+              </a:graphicData>
+            </a:graphic>
+          </wp:inline>
+        </w:drawing>
+      </w:r>
+    </w:p>
+    <w:p>
+      <w:pPr>
+        <w:pStyle w:val="Prrafodelista"/>
+        <w:numPr>
+          <w:ilvl w:val="2"/>
+          <w:numId w:val="2"/>
+        </w:numPr>
+      </w:pPr>
+      <w:r>
+        <w:t>Add work</w:t>
+      </w:r>
+      <w:r>
+        <w:t xml:space="preserve"> to list</w:t>
+      </w:r>
+      <w:r>
+        <w:t xml:space="preserve"> on clik in button Add</w:t>
+      </w:r>
+      <w:r>
+        <w:br/>
+      </w:r>
+      <w:r>
+        <w:drawing>
+          <wp:inline distT="0" distB="0" distL="0" distR="0" wp14:anchorId="5C4579B3" wp14:editId="4FE4A76B">
+            <wp:extent cx="2190750" cy="1934386"/>
+            <wp:effectExtent l="0" t="0" r="0" b="8890"/>
+            <wp:docPr id="798697552" name="Imagen 1" descr="Texto&#10;&#10;El contenido generado por IA puede ser incorrecto."/>
+            <wp:cNvGraphicFramePr>
+              <a:graphicFrameLocks xmlns:a="http://schemas.openxmlformats.org/drawingml/2006/main" noChangeAspect="1"/>
+            </wp:cNvGraphicFramePr>
+            <a:graphic xmlns:a="http://schemas.openxmlformats.org/drawingml/2006/main">
+              <a:graphicData uri="http://schemas.openxmlformats.org/drawingml/2006/picture">
+                <pic:pic xmlns:pic="http://schemas.openxmlformats.org/drawingml/2006/picture">
+                  <pic:nvPicPr>
+                    <pic:cNvPr id="798697552" name="Imagen 1" descr="Texto&#10;&#10;El contenido generado por IA puede ser incorrecto."/>
+                    <pic:cNvPicPr/>
+                  </pic:nvPicPr>
+                  <pic:blipFill>
+                    <a:blip r:embed="rId15"/>
+                    <a:stretch>
+                      <a:fillRect/>
+                    </a:stretch>
+                  </pic:blipFill>
+                  <pic:spPr>
+                    <a:xfrm>
+                      <a:off x="0" y="0"/>
+                      <a:ext cx="2198400" cy="1941141"/>
+                    </a:xfrm>
+                    <a:prstGeom prst="rect">
+                      <a:avLst/>
+                    </a:prstGeom>
+                  </pic:spPr>
+                </pic:pic>
+              </a:graphicData>
+            </a:graphic>
+          </wp:inline>
+        </w:drawing>
+      </w:r>
+      <w:r>
+        <w:br/>
+      </w:r>
+      <w:r>
+        <w:drawing>
+          <wp:inline distT="0" distB="0" distL="0" distR="0" wp14:anchorId="2D33EF1C" wp14:editId="70000237">
+            <wp:extent cx="4409440" cy="3559078"/>
+            <wp:effectExtent l="0" t="0" r="0" b="3810"/>
+            <wp:docPr id="1761034378" name="Imagen 1" descr="Texto&#10;&#10;El contenido generado por IA puede ser incorrecto."/>
+            <wp:cNvGraphicFramePr>
+              <a:graphicFrameLocks xmlns:a="http://schemas.openxmlformats.org/drawingml/2006/main" noChangeAspect="1"/>
+            </wp:cNvGraphicFramePr>
+            <a:graphic xmlns:a="http://schemas.openxmlformats.org/drawingml/2006/main">
+              <a:graphicData uri="http://schemas.openxmlformats.org/drawingml/2006/picture">
+                <pic:pic xmlns:pic="http://schemas.openxmlformats.org/drawingml/2006/picture">
+                  <pic:nvPicPr>
+                    <pic:cNvPr id="1761034378" name="Imagen 1" descr="Texto&#10;&#10;El contenido generado por IA puede ser incorrecto."/>
+                    <pic:cNvPicPr/>
+                  </pic:nvPicPr>
+                  <pic:blipFill>
+                    <a:blip r:embed="rId16"/>
+                    <a:stretch>
+                      <a:fillRect/>
+                    </a:stretch>
+                  </pic:blipFill>
+                  <pic:spPr>
+                    <a:xfrm>
+                      <a:off x="0" y="0"/>
+                      <a:ext cx="4413287" cy="3562183"/>
+                    </a:xfrm>
+                    <a:prstGeom prst="rect">
+                      <a:avLst/>
+                    </a:prstGeom>
+                  </pic:spPr>
+                </pic:pic>
+              </a:graphicData>
+            </a:graphic>
+          </wp:inline>
+        </w:drawing>
+      </w:r>
+      <w:r>
+        <w:br/>
+      </w:r>
+      <w:r>
+        <w:lastRenderedPageBreak/>
+        <w:drawing>
+          <wp:inline distT="0" distB="0" distL="0" distR="0" wp14:anchorId="20F63823" wp14:editId="0B6B565A">
+            <wp:extent cx="2381250" cy="2658277"/>
+            <wp:effectExtent l="0" t="0" r="0" b="8890"/>
+            <wp:docPr id="1506811941" name="Imagen 1" descr="Texto&#10;&#10;El contenido generado por IA puede ser incorrecto."/>
+            <wp:cNvGraphicFramePr>
+              <a:graphicFrameLocks xmlns:a="http://schemas.openxmlformats.org/drawingml/2006/main" noChangeAspect="1"/>
+            </wp:cNvGraphicFramePr>
+            <a:graphic xmlns:a="http://schemas.openxmlformats.org/drawingml/2006/main">
+              <a:graphicData uri="http://schemas.openxmlformats.org/drawingml/2006/picture">
+                <pic:pic xmlns:pic="http://schemas.openxmlformats.org/drawingml/2006/picture">
+                  <pic:nvPicPr>
+                    <pic:cNvPr id="1506811941" name="Imagen 1" descr="Texto&#10;&#10;El contenido generado por IA puede ser incorrecto."/>
+                    <pic:cNvPicPr/>
+                  </pic:nvPicPr>
+                  <pic:blipFill>
+                    <a:blip r:embed="rId17"/>
+                    <a:stretch>
+                      <a:fillRect/>
+                    </a:stretch>
+                  </pic:blipFill>
+                  <pic:spPr>
+                    <a:xfrm>
+                      <a:off x="0" y="0"/>
+                      <a:ext cx="2384389" cy="2661781"/>
+                    </a:xfrm>
+                    <a:prstGeom prst="rect">
+                      <a:avLst/>
+                    </a:prstGeom>
+                  </pic:spPr>
+                </pic:pic>
+              </a:graphicData>
+            </a:graphic>
+          </wp:inline>
+        </w:drawing>
+      </w:r>
+      <w:r>
+        <w:br/>
+      </w:r>
+      <w:r>
+        <w:drawing>
+          <wp:inline distT="0" distB="0" distL="0" distR="0" wp14:anchorId="25803F3A" wp14:editId="54F52E85">
+            <wp:extent cx="4171315" cy="2074866"/>
+            <wp:effectExtent l="0" t="0" r="635" b="1905"/>
+            <wp:docPr id="942084415" name="Imagen 1" descr="Texto&#10;&#10;El contenido generado por IA puede ser incorrecto."/>
+            <wp:cNvGraphicFramePr>
+              <a:graphicFrameLocks xmlns:a="http://schemas.openxmlformats.org/drawingml/2006/main" noChangeAspect="1"/>
+            </wp:cNvGraphicFramePr>
+            <a:graphic xmlns:a="http://schemas.openxmlformats.org/drawingml/2006/main">
+              <a:graphicData uri="http://schemas.openxmlformats.org/drawingml/2006/picture">
+                <pic:pic xmlns:pic="http://schemas.openxmlformats.org/drawingml/2006/picture">
+                  <pic:nvPicPr>
+                    <pic:cNvPr id="942084415" name="Imagen 1" descr="Texto&#10;&#10;El contenido generado por IA puede ser incorrecto."/>
+                    <pic:cNvPicPr/>
+                  </pic:nvPicPr>
+                  <pic:blipFill>
+                    <a:blip r:embed="rId18"/>
+                    <a:stretch>
+                      <a:fillRect/>
+                    </a:stretch>
+                  </pic:blipFill>
+                  <pic:spPr>
+                    <a:xfrm>
+                      <a:off x="0" y="0"/>
+                      <a:ext cx="4176694" cy="2077541"/>
+                    </a:xfrm>
+                    <a:prstGeom prst="rect">
+                      <a:avLst/>
+                    </a:prstGeom>
+                  </pic:spPr>
+                </pic:pic>
+              </a:graphicData>
+            </a:graphic>
+          </wp:inline>
+        </w:drawing>
+      </w:r>
+    </w:p>
+    <w:p>
+      <w:pPr>
+        <w:pStyle w:val="Prrafodelista"/>
+        <w:numPr>
+          <w:ilvl w:val="2"/>
+          <w:numId w:val="2"/>
+        </w:numPr>
+      </w:pPr>
+      <w:r>
+        <w:lastRenderedPageBreak/>
+        <w:t>Delete eleme</w:t>
+      </w:r>
+      <w:r>
+        <w:t>n</w:t>
+      </w:r>
+      <w:r>
+        <w:t>t of list</w:t>
+      </w:r>
+      <w:r>
+        <w:br/>
+      </w:r>
+      <w:r>
+        <w:drawing>
+          <wp:inline distT="0" distB="0" distL="0" distR="0" wp14:anchorId="73FBAC4A" wp14:editId="1974F8F5">
+            <wp:extent cx="4363514" cy="1809750"/>
+            <wp:effectExtent l="0" t="0" r="0" b="0"/>
+            <wp:docPr id="330931092" name="Imagen 1" descr="Pantalla de computadora con letras&#10;&#10;El contenido generado por IA puede ser incorrecto."/>
+            <wp:cNvGraphicFramePr>
+              <a:graphicFrameLocks xmlns:a="http://schemas.openxmlformats.org/drawingml/2006/main" noChangeAspect="1"/>
+            </wp:cNvGraphicFramePr>
+            <a:graphic xmlns:a="http://schemas.openxmlformats.org/drawingml/2006/main">
+              <a:graphicData uri="http://schemas.openxmlformats.org/drawingml/2006/picture">
+                <pic:pic xmlns:pic="http://schemas.openxmlformats.org/drawingml/2006/picture">
+                  <pic:nvPicPr>
+                    <pic:cNvPr id="330931092" name="Imagen 1" descr="Pantalla de computadora con letras&#10;&#10;El contenido generado por IA puede ser incorrecto."/>
+                    <pic:cNvPicPr/>
+                  </pic:nvPicPr>
+                  <pic:blipFill>
+                    <a:blip r:embed="rId19"/>
+                    <a:stretch>
+                      <a:fillRect/>
+                    </a:stretch>
+                  </pic:blipFill>
+                  <pic:spPr>
+                    <a:xfrm>
+                      <a:off x="0" y="0"/>
+                      <a:ext cx="4368829" cy="1811954"/>
+                    </a:xfrm>
+                    <a:prstGeom prst="rect">
+                      <a:avLst/>
+                    </a:prstGeom>
+                  </pic:spPr>
+                </pic:pic>
+              </a:graphicData>
+            </a:graphic>
+          </wp:inline>
+        </w:drawing>
+      </w:r>
+      <w:r>
+        <w:rPr>
+          <w:u w:val="single"/>
+        </w:rPr>
+        <w:br/>
+      </w:r>
+      <w:r>
+        <w:drawing>
+          <wp:inline distT="0" distB="0" distL="0" distR="0" wp14:anchorId="4315B63A" wp14:editId="1ED3038E">
+            <wp:extent cx="3629025" cy="2595820"/>
+            <wp:effectExtent l="0" t="0" r="0" b="0"/>
+            <wp:docPr id="92922778" name="Imagen 1" descr="Texto&#10;&#10;El contenido generado por IA puede ser incorrecto."/>
+            <wp:cNvGraphicFramePr>
+              <a:graphicFrameLocks xmlns:a="http://schemas.openxmlformats.org/drawingml/2006/main" noChangeAspect="1"/>
+            </wp:cNvGraphicFramePr>
+            <a:graphic xmlns:a="http://schemas.openxmlformats.org/drawingml/2006/main">
+              <a:graphicData uri="http://schemas.openxmlformats.org/drawingml/2006/picture">
+                <pic:pic xmlns:pic="http://schemas.openxmlformats.org/drawingml/2006/picture">
+                  <pic:nvPicPr>
+                    <pic:cNvPr id="92922778" name="Imagen 1" descr="Texto&#10;&#10;El contenido generado por IA puede ser incorrecto."/>
+                    <pic:cNvPicPr/>
+                  </pic:nvPicPr>
+                  <pic:blipFill>
+                    <a:blip r:embed="rId20"/>
+                    <a:stretch>
+                      <a:fillRect/>
+                    </a:stretch>
+                  </pic:blipFill>
+                  <pic:spPr>
+                    <a:xfrm>
+                      <a:off x="0" y="0"/>
+                      <a:ext cx="3632307" cy="2598168"/>
+                    </a:xfrm>
+                    <a:prstGeom prst="rect">
+                      <a:avLst/>
+                    </a:prstGeom>
+                  </pic:spPr>
+                </pic:pic>
+              </a:graphicData>
+            </a:graphic>
+          </wp:inline>
+        </w:drawing>
+      </w:r>
+    </w:p>
+    <w:p>
+      <w:pPr>
+        <w:pStyle w:val="Prrafodelista"/>
+        <w:numPr>
+          <w:ilvl w:val="2"/>
+          <w:numId w:val="2"/>
+        </w:numPr>
+      </w:pPr>
+      <w:r>
+        <w:t>Edit list element</w:t>
+      </w:r>
+      <w:r>
+        <w:br/>
+      </w:r>
     </w:p>
     <w:sectPr>
       <w:pgSz w:w="11906" w:h="16838"/>
@@ -1025,7 +1322,7 @@
         <w:ind w:left="2160" w:hanging="180"/>
       </w:pPr>
     </w:lvl>
-    <w:lvl w:ilvl="3" w:tplc="0C0A000F" w:tentative="1">
+    <w:lvl w:ilvl="3" w:tplc="0C0A000F">
       <w:start w:val="1"/>
       <w:numFmt w:val="decimal"/>
       <w:lvlText w:val="%4."/>

</xml_diff>

<commit_message>
Edit list element, Fontawesone check-circle, Deploy frontend, create project backen, ASP.Core WebAPI.
</commit_message>
<xml_diff>
--- a/NET_Vue.docx
+++ b/NET_Vue.docx
@@ -684,6 +684,9 @@
         </w:numPr>
       </w:pPr>
       <w:r>
+        <w:rPr>
+          <w:noProof/>
+        </w:rPr>
         <w:lastRenderedPageBreak/>
         <w:drawing>
           <wp:inline distT="0" distB="0" distL="0" distR="0" wp14:anchorId="36EF0AD5" wp14:editId="3841E2FC">
@@ -789,6 +792,9 @@
         <w:br/>
       </w:r>
       <w:r>
+        <w:rPr>
+          <w:noProof/>
+        </w:rPr>
         <w:drawing>
           <wp:inline distT="0" distB="0" distL="0" distR="0" wp14:anchorId="5B888541" wp14:editId="6F19C8EE">
             <wp:extent cx="3324894" cy="1343025"/>
@@ -841,6 +847,9 @@
         <w:br/>
       </w:r>
       <w:r>
+        <w:rPr>
+          <w:noProof/>
+        </w:rPr>
         <w:drawing>
           <wp:inline distT="0" distB="0" distL="0" distR="0" wp14:anchorId="1932B13E" wp14:editId="4C0DF5C6">
             <wp:extent cx="3363020" cy="1790700"/>
@@ -906,6 +915,9 @@
         <w:br/>
       </w:r>
       <w:r>
+        <w:rPr>
+          <w:noProof/>
+        </w:rPr>
         <w:drawing>
           <wp:inline distT="0" distB="0" distL="0" distR="0" wp14:anchorId="299841A1" wp14:editId="7639AB4C">
             <wp:extent cx="4276090" cy="1773491"/>
@@ -946,6 +958,9 @@
         <w:br/>
       </w:r>
       <w:r>
+        <w:rPr>
+          <w:noProof/>
+        </w:rPr>
         <w:drawing>
           <wp:inline distT="0" distB="0" distL="0" distR="0" wp14:anchorId="1E08CAA5" wp14:editId="4F47DDE5">
             <wp:extent cx="2019582" cy="1200318"/>
@@ -1004,6 +1019,9 @@
         <w:br/>
       </w:r>
       <w:r>
+        <w:rPr>
+          <w:noProof/>
+        </w:rPr>
         <w:drawing>
           <wp:inline distT="0" distB="0" distL="0" distR="0" wp14:anchorId="5C4579B3" wp14:editId="4FE4A76B">
             <wp:extent cx="2190750" cy="1934386"/>
@@ -1044,6 +1062,9 @@
         <w:br/>
       </w:r>
       <w:r>
+        <w:rPr>
+          <w:noProof/>
+        </w:rPr>
         <w:drawing>
           <wp:inline distT="0" distB="0" distL="0" distR="0" wp14:anchorId="2D33EF1C" wp14:editId="70000237">
             <wp:extent cx="4409440" cy="3559078"/>
@@ -1084,6 +1105,9 @@
         <w:br/>
       </w:r>
       <w:r>
+        <w:rPr>
+          <w:noProof/>
+        </w:rPr>
         <w:lastRenderedPageBreak/>
         <w:drawing>
           <wp:inline distT="0" distB="0" distL="0" distR="0" wp14:anchorId="20F63823" wp14:editId="0B6B565A">
@@ -1125,6 +1149,9 @@
         <w:br/>
       </w:r>
       <w:r>
+        <w:rPr>
+          <w:noProof/>
+        </w:rPr>
         <w:drawing>
           <wp:inline distT="0" distB="0" distL="0" distR="0" wp14:anchorId="25803F3A" wp14:editId="54F52E85">
             <wp:extent cx="4171315" cy="2074866"/>
@@ -1184,6 +1211,9 @@
         <w:br/>
       </w:r>
       <w:r>
+        <w:rPr>
+          <w:noProof/>
+        </w:rPr>
         <w:drawing>
           <wp:inline distT="0" distB="0" distL="0" distR="0" wp14:anchorId="73FBAC4A" wp14:editId="1974F8F5">
             <wp:extent cx="4363514" cy="1809750"/>
@@ -1227,6 +1257,9 @@
         <w:br/>
       </w:r>
       <w:r>
+        <w:rPr>
+          <w:noProof/>
+        </w:rPr>
         <w:drawing>
           <wp:inline distT="0" distB="0" distL="0" distR="0" wp14:anchorId="4315B63A" wp14:editId="1ED3038E">
             <wp:extent cx="3629025" cy="2595820"/>
@@ -1274,6 +1307,244 @@
       </w:pPr>
       <w:r>
         <w:t>Edit list element</w:t>
+      </w:r>
+      <w:r>
+        <w:br/>
+      </w:r>
+      <w:r>
+        <w:drawing>
+          <wp:inline distT="0" distB="0" distL="0" distR="0" wp14:anchorId="1FA17B8B" wp14:editId="3A4AAEE0">
+            <wp:extent cx="4257040" cy="1747068"/>
+            <wp:effectExtent l="0" t="0" r="0" b="5715"/>
+            <wp:docPr id="529728702" name="Imagen 1" descr="Texto&#10;&#10;El contenido generado por IA puede ser incorrecto."/>
+            <wp:cNvGraphicFramePr>
+              <a:graphicFrameLocks xmlns:a="http://schemas.openxmlformats.org/drawingml/2006/main" noChangeAspect="1"/>
+            </wp:cNvGraphicFramePr>
+            <a:graphic xmlns:a="http://schemas.openxmlformats.org/drawingml/2006/main">
+              <a:graphicData uri="http://schemas.openxmlformats.org/drawingml/2006/picture">
+                <pic:pic xmlns:pic="http://schemas.openxmlformats.org/drawingml/2006/picture">
+                  <pic:nvPicPr>
+                    <pic:cNvPr id="529728702" name="Imagen 1" descr="Texto&#10;&#10;El contenido generado por IA puede ser incorrecto."/>
+                    <pic:cNvPicPr/>
+                  </pic:nvPicPr>
+                  <pic:blipFill>
+                    <a:blip r:embed="rId21"/>
+                    <a:stretch>
+                      <a:fillRect/>
+                    </a:stretch>
+                  </pic:blipFill>
+                  <pic:spPr>
+                    <a:xfrm>
+                      <a:off x="0" y="0"/>
+                      <a:ext cx="4266181" cy="1750819"/>
+                    </a:xfrm>
+                    <a:prstGeom prst="rect">
+                      <a:avLst/>
+                    </a:prstGeom>
+                  </pic:spPr>
+                </pic:pic>
+              </a:graphicData>
+            </a:graphic>
+          </wp:inline>
+        </w:drawing>
+      </w:r>
+      <w:r>
+        <w:br/>
+      </w:r>
+      <w:r>
+        <w:drawing>
+          <wp:inline distT="0" distB="0" distL="0" distR="0" wp14:anchorId="506F2786" wp14:editId="3A6B517F">
+            <wp:extent cx="3190546" cy="2053148"/>
+            <wp:effectExtent l="0" t="0" r="0" b="4445"/>
+            <wp:docPr id="997242695" name="Imagen 1" descr="Texto&#10;&#10;El contenido generado por IA puede ser incorrecto."/>
+            <wp:cNvGraphicFramePr>
+              <a:graphicFrameLocks xmlns:a="http://schemas.openxmlformats.org/drawingml/2006/main" noChangeAspect="1"/>
+            </wp:cNvGraphicFramePr>
+            <a:graphic xmlns:a="http://schemas.openxmlformats.org/drawingml/2006/main">
+              <a:graphicData uri="http://schemas.openxmlformats.org/drawingml/2006/picture">
+                <pic:pic xmlns:pic="http://schemas.openxmlformats.org/drawingml/2006/picture">
+                  <pic:nvPicPr>
+                    <pic:cNvPr id="997242695" name="Imagen 1" descr="Texto&#10;&#10;El contenido generado por IA puede ser incorrecto."/>
+                    <pic:cNvPicPr/>
+                  </pic:nvPicPr>
+                  <pic:blipFill>
+                    <a:blip r:embed="rId22"/>
+                    <a:stretch>
+                      <a:fillRect/>
+                    </a:stretch>
+                  </pic:blipFill>
+                  <pic:spPr>
+                    <a:xfrm>
+                      <a:off x="0" y="0"/>
+                      <a:ext cx="3208380" cy="2064624"/>
+                    </a:xfrm>
+                    <a:prstGeom prst="rect">
+                      <a:avLst/>
+                    </a:prstGeom>
+                  </pic:spPr>
+                </pic:pic>
+              </a:graphicData>
+            </a:graphic>
+          </wp:inline>
+        </w:drawing>
+      </w:r>
+    </w:p>
+    <w:p>
+      <w:pPr>
+        <w:pStyle w:val="Prrafodelista"/>
+        <w:numPr>
+          <w:ilvl w:val="2"/>
+          <w:numId w:val="2"/>
+        </w:numPr>
+      </w:pPr>
+      <w:r>
+        <w:lastRenderedPageBreak/>
+        <w:t>Fontawesone check-circle</w:t>
+      </w:r>
+      <w:r>
+        <w:br/>
+      </w:r>
+      <w:r>
+        <w:drawing>
+          <wp:inline distT="0" distB="0" distL="0" distR="0" wp14:anchorId="06C13865" wp14:editId="3274BDE0">
+            <wp:extent cx="4876165" cy="1481657"/>
+            <wp:effectExtent l="0" t="0" r="635" b="4445"/>
+            <wp:docPr id="791970153" name="Imagen 1" descr="Texto&#10;&#10;El contenido generado por IA puede ser incorrecto."/>
+            <wp:cNvGraphicFramePr>
+              <a:graphicFrameLocks xmlns:a="http://schemas.openxmlformats.org/drawingml/2006/main" noChangeAspect="1"/>
+            </wp:cNvGraphicFramePr>
+            <a:graphic xmlns:a="http://schemas.openxmlformats.org/drawingml/2006/main">
+              <a:graphicData uri="http://schemas.openxmlformats.org/drawingml/2006/picture">
+                <pic:pic xmlns:pic="http://schemas.openxmlformats.org/drawingml/2006/picture">
+                  <pic:nvPicPr>
+                    <pic:cNvPr id="791970153" name="Imagen 1" descr="Texto&#10;&#10;El contenido generado por IA puede ser incorrecto."/>
+                    <pic:cNvPicPr/>
+                  </pic:nvPicPr>
+                  <pic:blipFill>
+                    <a:blip r:embed="rId23"/>
+                    <a:stretch>
+                      <a:fillRect/>
+                    </a:stretch>
+                  </pic:blipFill>
+                  <pic:spPr>
+                    <a:xfrm>
+                      <a:off x="0" y="0"/>
+                      <a:ext cx="4887343" cy="1485053"/>
+                    </a:xfrm>
+                    <a:prstGeom prst="rect">
+                      <a:avLst/>
+                    </a:prstGeom>
+                  </pic:spPr>
+                </pic:pic>
+              </a:graphicData>
+            </a:graphic>
+          </wp:inline>
+        </w:drawing>
+      </w:r>
+    </w:p>
+    <w:p>
+      <w:pPr>
+        <w:pStyle w:val="Prrafodelista"/>
+        <w:numPr>
+          <w:ilvl w:val="1"/>
+          <w:numId w:val="2"/>
+        </w:numPr>
+      </w:pPr>
+      <w:r>
+        <w:t>Deploy</w:t>
+      </w:r>
+    </w:p>
+    <w:p>
+      <w:pPr>
+        <w:pStyle w:val="Prrafodelista"/>
+        <w:numPr>
+          <w:ilvl w:val="2"/>
+          <w:numId w:val="2"/>
+        </w:numPr>
+      </w:pPr>
+      <w:r>
+        <w:t>Package.json</w:t>
+      </w:r>
+      <w:r>
+        <w:t xml:space="preserve"> -&gt; scripts -&gt; build</w:t>
+      </w:r>
+      <w:r>
+        <w:br/>
+        <w:t>Terminal npm run build</w:t>
+      </w:r>
+      <w:r>
+        <w:t xml:space="preserve"> -&gt; carpeta dist</w:t>
+      </w:r>
+    </w:p>
+    <w:p>
+      <w:pPr>
+        <w:pStyle w:val="Prrafodelista"/>
+        <w:numPr>
+          <w:ilvl w:val="2"/>
+          <w:numId w:val="2"/>
+        </w:numPr>
+      </w:pPr>
+      <w:r>
+        <w:t>Browser -&gt; net</w:t>
+      </w:r>
+      <w:r>
+        <w:t>l</w:t>
+      </w:r>
+      <w:r>
+        <w:t>ify</w:t>
+      </w:r>
+      <w:r>
+        <w:t xml:space="preserve"> -&gt; move dist folder to netlify-&gt; change name -&gt; </w:t>
+      </w:r>
+      <w:hyperlink r:id="rId24" w:history="1">
+        <w:r>
+          <w:rPr>
+            <w:rStyle w:val="Hipervnculo"/>
+          </w:rPr>
+          <w:t>https://listadotareasjm.netlify.app/</w:t>
+        </w:r>
+      </w:hyperlink>
+    </w:p>
+    <w:p>
+      <w:pPr>
+        <w:pStyle w:val="Prrafodelista"/>
+        <w:numPr>
+          <w:ilvl w:val="0"/>
+          <w:numId w:val="2"/>
+        </w:numPr>
+      </w:pPr>
+      <w:r>
+        <w:t>Backend</w:t>
+      </w:r>
+      <w:r>
+        <w:t xml:space="preserve"> (Visual Studio)</w:t>
+      </w:r>
+    </w:p>
+    <w:p>
+      <w:pPr>
+        <w:pStyle w:val="Prrafodelista"/>
+        <w:numPr>
+          <w:ilvl w:val="1"/>
+          <w:numId w:val="2"/>
+        </w:numPr>
+      </w:pPr>
+      <w:r>
+        <w:t>Create new Project ASP.NET Core Web API</w:t>
+      </w:r>
+    </w:p>
+    <w:p>
+      <w:pPr>
+        <w:pStyle w:val="Prrafodelista"/>
+        <w:numPr>
+          <w:ilvl w:val="1"/>
+          <w:numId w:val="2"/>
+        </w:numPr>
+      </w:pPr>
+      <w:r>
+        <w:t>Cre</w:t>
+      </w:r>
+      <w:r>
+        <w:t>ate models -&gt; new folder Models</w:t>
       </w:r>
       <w:r>
         <w:br/>
@@ -2414,6 +2685,29 @@
       <w:spacing w:val="5"/>
     </w:rPr>
   </w:style>
+  <w:style w:type="character" w:styleId="Hipervnculo">
+    <w:name w:val="Hyperlink"/>
+    <w:basedOn w:val="Fuentedeprrafopredeter"/>
+    <w:uiPriority w:val="99"/>
+    <w:unhideWhenUsed/>
+    <w:rsid w:val="00022365"/>
+    <w:rPr>
+      <w:color w:val="467886" w:themeColor="hyperlink"/>
+      <w:u w:val="single"/>
+    </w:rPr>
+  </w:style>
+  <w:style w:type="character" w:styleId="Mencinsinresolver">
+    <w:name w:val="Unresolved Mention"/>
+    <w:basedOn w:val="Fuentedeprrafopredeter"/>
+    <w:uiPriority w:val="99"/>
+    <w:semiHidden/>
+    <w:unhideWhenUsed/>
+    <w:rsid w:val="00022365"/>
+    <w:rPr>
+      <w:color w:val="605E5C"/>
+      <w:shd w:val="clear" w:color="auto" w:fill="E1DFDD"/>
+    </w:rPr>
+  </w:style>
 </w:styles>
 </file>
 

</xml_diff>

<commit_message>
Create models, Controllers, Install dependencies, Create DBContext, appsetting connection string,programs.cs
</commit_message>
<xml_diff>
--- a/NET_Vue.docx
+++ b/NET_Vue.docx
@@ -1312,6 +1312,9 @@
         <w:br/>
       </w:r>
       <w:r>
+        <w:rPr>
+          <w:noProof/>
+        </w:rPr>
         <w:drawing>
           <wp:inline distT="0" distB="0" distL="0" distR="0" wp14:anchorId="1FA17B8B" wp14:editId="3A4AAEE0">
             <wp:extent cx="4257040" cy="1747068"/>
@@ -1352,6 +1355,9 @@
         <w:br/>
       </w:r>
       <w:r>
+        <w:rPr>
+          <w:noProof/>
+        </w:rPr>
         <w:drawing>
           <wp:inline distT="0" distB="0" distL="0" distR="0" wp14:anchorId="506F2786" wp14:editId="3A6B517F">
             <wp:extent cx="3190546" cy="2053148"/>
@@ -1405,6 +1411,9 @@
         <w:br/>
       </w:r>
       <w:r>
+        <w:rPr>
+          <w:noProof/>
+        </w:rPr>
         <w:drawing>
           <wp:inline distT="0" distB="0" distL="0" distR="0" wp14:anchorId="06C13865" wp14:editId="3274BDE0">
             <wp:extent cx="4876165" cy="1481657"/>
@@ -1547,7 +1556,400 @@
         <w:t>ate models -&gt; new folder Models</w:t>
       </w:r>
       <w:r>
+        <w:t xml:space="preserve"> -&gt; new class</w:t>
+      </w:r>
+      <w:r>
+        <w:t xml:space="preserve"> -&gt; Tarea.cs</w:t>
+      </w:r>
+      <w:r>
         <w:br/>
+      </w:r>
+      <w:r>
+        <w:drawing>
+          <wp:inline distT="0" distB="0" distL="0" distR="0" wp14:anchorId="4EBCF073" wp14:editId="7F79A2C1">
+            <wp:extent cx="3324225" cy="1488899"/>
+            <wp:effectExtent l="0" t="0" r="0" b="0"/>
+            <wp:docPr id="1076008082" name="Imagen 1" descr="Pantalla de computadora con letras&#10;&#10;El contenido generado por IA puede ser incorrecto."/>
+            <wp:cNvGraphicFramePr>
+              <a:graphicFrameLocks xmlns:a="http://schemas.openxmlformats.org/drawingml/2006/main" noChangeAspect="1"/>
+            </wp:cNvGraphicFramePr>
+            <a:graphic xmlns:a="http://schemas.openxmlformats.org/drawingml/2006/main">
+              <a:graphicData uri="http://schemas.openxmlformats.org/drawingml/2006/picture">
+                <pic:pic xmlns:pic="http://schemas.openxmlformats.org/drawingml/2006/picture">
+                  <pic:nvPicPr>
+                    <pic:cNvPr id="1076008082" name="Imagen 1" descr="Pantalla de computadora con letras&#10;&#10;El contenido generado por IA puede ser incorrecto."/>
+                    <pic:cNvPicPr/>
+                  </pic:nvPicPr>
+                  <pic:blipFill>
+                    <a:blip r:embed="rId25"/>
+                    <a:stretch>
+                      <a:fillRect/>
+                    </a:stretch>
+                  </pic:blipFill>
+                  <pic:spPr>
+                    <a:xfrm>
+                      <a:off x="0" y="0"/>
+                      <a:ext cx="3328953" cy="1491017"/>
+                    </a:xfrm>
+                    <a:prstGeom prst="rect">
+                      <a:avLst/>
+                    </a:prstGeom>
+                  </pic:spPr>
+                </pic:pic>
+              </a:graphicData>
+            </a:graphic>
+          </wp:inline>
+        </w:drawing>
+      </w:r>
+    </w:p>
+    <w:p>
+      <w:pPr>
+        <w:pStyle w:val="Prrafodelista"/>
+        <w:numPr>
+          <w:ilvl w:val="1"/>
+          <w:numId w:val="2"/>
+        </w:numPr>
+      </w:pPr>
+      <w:r>
+        <w:t>Controllers -&gt; Add controller -&gt;</w:t>
+      </w:r>
+      <w:r>
+        <w:t xml:space="preserve"> API Controller with read/write actions</w:t>
+      </w:r>
+      <w:r>
+        <w:t xml:space="preserve"> -&gt; DefaulController.cs</w:t>
+      </w:r>
+      <w:r>
+        <w:br/>
+      </w:r>
+      <w:r>
+        <w:drawing>
+          <wp:inline distT="0" distB="0" distL="0" distR="0" wp14:anchorId="115B8260" wp14:editId="689B1037">
+            <wp:extent cx="3629025" cy="1974968"/>
+            <wp:effectExtent l="0" t="0" r="0" b="6350"/>
+            <wp:docPr id="625802970" name="Imagen 1" descr="Texto&#10;&#10;El contenido generado por IA puede ser incorrecto."/>
+            <wp:cNvGraphicFramePr>
+              <a:graphicFrameLocks xmlns:a="http://schemas.openxmlformats.org/drawingml/2006/main" noChangeAspect="1"/>
+            </wp:cNvGraphicFramePr>
+            <a:graphic xmlns:a="http://schemas.openxmlformats.org/drawingml/2006/main">
+              <a:graphicData uri="http://schemas.openxmlformats.org/drawingml/2006/picture">
+                <pic:pic xmlns:pic="http://schemas.openxmlformats.org/drawingml/2006/picture">
+                  <pic:nvPicPr>
+                    <pic:cNvPr id="625802970" name="Imagen 1" descr="Texto&#10;&#10;El contenido generado por IA puede ser incorrecto."/>
+                    <pic:cNvPicPr/>
+                  </pic:nvPicPr>
+                  <pic:blipFill>
+                    <a:blip r:embed="rId26"/>
+                    <a:stretch>
+                      <a:fillRect/>
+                    </a:stretch>
+                  </pic:blipFill>
+                  <pic:spPr>
+                    <a:xfrm>
+                      <a:off x="0" y="0"/>
+                      <a:ext cx="3637206" cy="1979420"/>
+                    </a:xfrm>
+                    <a:prstGeom prst="rect">
+                      <a:avLst/>
+                    </a:prstGeom>
+                  </pic:spPr>
+                </pic:pic>
+              </a:graphicData>
+            </a:graphic>
+          </wp:inline>
+        </w:drawing>
+      </w:r>
+    </w:p>
+    <w:p>
+      <w:pPr>
+        <w:pStyle w:val="Prrafodelista"/>
+        <w:numPr>
+          <w:ilvl w:val="1"/>
+          <w:numId w:val="2"/>
+        </w:numPr>
+      </w:pPr>
+      <w:r>
+        <w:t>Al ejecutar aplicación que ejecute Get() de defaultController</w:t>
+      </w:r>
+      <w:r>
+        <w:br/>
+        <w:t>Properties -&gt; launchSettings.json</w:t>
+      </w:r>
+      <w:r>
+        <w:br/>
+      </w:r>
+      <w:r>
+        <w:lastRenderedPageBreak/>
+        <w:drawing>
+          <wp:inline distT="0" distB="0" distL="0" distR="0" wp14:anchorId="58A6AE8E" wp14:editId="7E714A44">
+            <wp:extent cx="3743325" cy="3362566"/>
+            <wp:effectExtent l="0" t="0" r="0" b="9525"/>
+            <wp:docPr id="1416571172" name="Imagen 1" descr="Texto&#10;&#10;El contenido generado por IA puede ser incorrecto."/>
+            <wp:cNvGraphicFramePr>
+              <a:graphicFrameLocks xmlns:a="http://schemas.openxmlformats.org/drawingml/2006/main" noChangeAspect="1"/>
+            </wp:cNvGraphicFramePr>
+            <a:graphic xmlns:a="http://schemas.openxmlformats.org/drawingml/2006/main">
+              <a:graphicData uri="http://schemas.openxmlformats.org/drawingml/2006/picture">
+                <pic:pic xmlns:pic="http://schemas.openxmlformats.org/drawingml/2006/picture">
+                  <pic:nvPicPr>
+                    <pic:cNvPr id="1416571172" name="Imagen 1" descr="Texto&#10;&#10;El contenido generado por IA puede ser incorrecto."/>
+                    <pic:cNvPicPr/>
+                  </pic:nvPicPr>
+                  <pic:blipFill>
+                    <a:blip r:embed="rId27"/>
+                    <a:stretch>
+                      <a:fillRect/>
+                    </a:stretch>
+                  </pic:blipFill>
+                  <pic:spPr>
+                    <a:xfrm>
+                      <a:off x="0" y="0"/>
+                      <a:ext cx="3747969" cy="3366737"/>
+                    </a:xfrm>
+                    <a:prstGeom prst="rect">
+                      <a:avLst/>
+                    </a:prstGeom>
+                  </pic:spPr>
+                </pic:pic>
+              </a:graphicData>
+            </a:graphic>
+          </wp:inline>
+        </w:drawing>
+      </w:r>
+      <w:r>
+        <w:br/>
+        <w:t>launchUrl -&gt; api/Default</w:t>
+      </w:r>
+    </w:p>
+    <w:p>
+      <w:pPr>
+        <w:pStyle w:val="Prrafodelista"/>
+        <w:numPr>
+          <w:ilvl w:val="1"/>
+          <w:numId w:val="2"/>
+        </w:numPr>
+      </w:pPr>
+      <w:r>
+        <w:t xml:space="preserve">Install </w:t>
+      </w:r>
+      <w:r>
+        <w:t>dependencias(nuget)</w:t>
+      </w:r>
+    </w:p>
+    <w:p>
+      <w:pPr>
+        <w:pStyle w:val="Prrafodelista"/>
+        <w:numPr>
+          <w:ilvl w:val="2"/>
+          <w:numId w:val="2"/>
+        </w:numPr>
+      </w:pPr>
+      <w:r>
+        <w:t>Microsoft.EntityframeworkCore</w:t>
+      </w:r>
+    </w:p>
+    <w:p>
+      <w:pPr>
+        <w:pStyle w:val="Prrafodelista"/>
+        <w:numPr>
+          <w:ilvl w:val="2"/>
+          <w:numId w:val="2"/>
+        </w:numPr>
+      </w:pPr>
+      <w:r>
+        <w:t>Microsoft.EntityFrameworkCore.Tools</w:t>
+      </w:r>
+    </w:p>
+    <w:p>
+      <w:pPr>
+        <w:pStyle w:val="Prrafodelista"/>
+        <w:numPr>
+          <w:ilvl w:val="2"/>
+          <w:numId w:val="2"/>
+        </w:numPr>
+      </w:pPr>
+      <w:r>
+        <w:t>Microsoft.EntityFrameworkCore.SqlServer</w:t>
+      </w:r>
+    </w:p>
+    <w:p>
+      <w:pPr>
+        <w:pStyle w:val="Prrafodelista"/>
+        <w:numPr>
+          <w:ilvl w:val="1"/>
+          <w:numId w:val="2"/>
+        </w:numPr>
+      </w:pPr>
+      <w:r>
+        <w:t>Migración hacia SQL Server</w:t>
+      </w:r>
+    </w:p>
+    <w:p>
+      <w:pPr>
+        <w:pStyle w:val="Prrafodelista"/>
+        <w:numPr>
+          <w:ilvl w:val="2"/>
+          <w:numId w:val="2"/>
+        </w:numPr>
+      </w:pPr>
+      <w:r>
+        <w:t>Crea</w:t>
+      </w:r>
+      <w:r>
+        <w:t>te</w:t>
+      </w:r>
+      <w:r>
+        <w:t xml:space="preserve"> DBContext</w:t>
+      </w:r>
+      <w:r>
+        <w:t xml:space="preserve"> -&gt; Create new folder Context</w:t>
+      </w:r>
+      <w:r>
+        <w:t xml:space="preserve"> -&gt; New class ApplicationDBContext.cs</w:t>
+      </w:r>
+      <w:r>
+        <w:br/>
+      </w:r>
+      <w:r>
+        <w:drawing>
+          <wp:inline distT="0" distB="0" distL="0" distR="0" wp14:anchorId="1066FAFB" wp14:editId="7087CF58">
+            <wp:extent cx="4599940" cy="1148362"/>
+            <wp:effectExtent l="0" t="0" r="0" b="0"/>
+            <wp:docPr id="1411052389" name="Imagen 1" descr="Texto&#10;&#10;El contenido generado por IA puede ser incorrecto."/>
+            <wp:cNvGraphicFramePr>
+              <a:graphicFrameLocks xmlns:a="http://schemas.openxmlformats.org/drawingml/2006/main" noChangeAspect="1"/>
+            </wp:cNvGraphicFramePr>
+            <a:graphic xmlns:a="http://schemas.openxmlformats.org/drawingml/2006/main">
+              <a:graphicData uri="http://schemas.openxmlformats.org/drawingml/2006/picture">
+                <pic:pic xmlns:pic="http://schemas.openxmlformats.org/drawingml/2006/picture">
+                  <pic:nvPicPr>
+                    <pic:cNvPr id="1411052389" name="Imagen 1" descr="Texto&#10;&#10;El contenido generado por IA puede ser incorrecto."/>
+                    <pic:cNvPicPr/>
+                  </pic:nvPicPr>
+                  <pic:blipFill>
+                    <a:blip r:embed="rId28"/>
+                    <a:stretch>
+                      <a:fillRect/>
+                    </a:stretch>
+                  </pic:blipFill>
+                  <pic:spPr>
+                    <a:xfrm>
+                      <a:off x="0" y="0"/>
+                      <a:ext cx="4617353" cy="1152709"/>
+                    </a:xfrm>
+                    <a:prstGeom prst="rect">
+                      <a:avLst/>
+                    </a:prstGeom>
+                  </pic:spPr>
+                </pic:pic>
+              </a:graphicData>
+            </a:graphic>
+          </wp:inline>
+        </w:drawing>
+      </w:r>
+    </w:p>
+    <w:p>
+      <w:pPr>
+        <w:pStyle w:val="Prrafodelista"/>
+        <w:numPr>
+          <w:ilvl w:val="2"/>
+          <w:numId w:val="2"/>
+        </w:numPr>
+      </w:pPr>
+      <w:r>
+        <w:t>Appsetting.json</w:t>
+      </w:r>
+      <w:r>
+        <w:br/>
+      </w:r>
+      <w:r>
+        <w:drawing>
+          <wp:inline distT="0" distB="0" distL="0" distR="0" wp14:anchorId="4691231B" wp14:editId="394F6ECD">
+            <wp:extent cx="4838531" cy="257175"/>
+            <wp:effectExtent l="0" t="0" r="635" b="0"/>
+            <wp:docPr id="172963737" name="Imagen 1"/>
+            <wp:cNvGraphicFramePr>
+              <a:graphicFrameLocks xmlns:a="http://schemas.openxmlformats.org/drawingml/2006/main" noChangeAspect="1"/>
+            </wp:cNvGraphicFramePr>
+            <a:graphic xmlns:a="http://schemas.openxmlformats.org/drawingml/2006/main">
+              <a:graphicData uri="http://schemas.openxmlformats.org/drawingml/2006/picture">
+                <pic:pic xmlns:pic="http://schemas.openxmlformats.org/drawingml/2006/picture">
+                  <pic:nvPicPr>
+                    <pic:cNvPr id="172963737" name=""/>
+                    <pic:cNvPicPr/>
+                  </pic:nvPicPr>
+                  <pic:blipFill>
+                    <a:blip r:embed="rId29"/>
+                    <a:stretch>
+                      <a:fillRect/>
+                    </a:stretch>
+                  </pic:blipFill>
+                  <pic:spPr>
+                    <a:xfrm>
+                      <a:off x="0" y="0"/>
+                      <a:ext cx="4846250" cy="257585"/>
+                    </a:xfrm>
+                    <a:prstGeom prst="rect">
+                      <a:avLst/>
+                    </a:prstGeom>
+                  </pic:spPr>
+                </pic:pic>
+              </a:graphicData>
+            </a:graphic>
+          </wp:inline>
+        </w:drawing>
+      </w:r>
+    </w:p>
+    <w:p>
+      <w:pPr>
+        <w:pStyle w:val="Prrafodelista"/>
+        <w:numPr>
+          <w:ilvl w:val="2"/>
+          <w:numId w:val="2"/>
+        </w:numPr>
+      </w:pPr>
+      <w:r>
+        <w:t>Program.cs</w:t>
+      </w:r>
+      <w:r>
+        <w:br/>
+      </w:r>
+      <w:r>
+        <w:drawing>
+          <wp:inline distT="0" distB="0" distL="0" distR="0" wp14:anchorId="4D467155" wp14:editId="633B203B">
+            <wp:extent cx="4961890" cy="120196"/>
+            <wp:effectExtent l="0" t="0" r="0" b="0"/>
+            <wp:docPr id="1198223622" name="Imagen 1"/>
+            <wp:cNvGraphicFramePr>
+              <a:graphicFrameLocks xmlns:a="http://schemas.openxmlformats.org/drawingml/2006/main" noChangeAspect="1"/>
+            </wp:cNvGraphicFramePr>
+            <a:graphic xmlns:a="http://schemas.openxmlformats.org/drawingml/2006/main">
+              <a:graphicData uri="http://schemas.openxmlformats.org/drawingml/2006/picture">
+                <pic:pic xmlns:pic="http://schemas.openxmlformats.org/drawingml/2006/picture">
+                  <pic:nvPicPr>
+                    <pic:cNvPr id="1198223622" name=""/>
+                    <pic:cNvPicPr/>
+                  </pic:nvPicPr>
+                  <pic:blipFill>
+                    <a:blip r:embed="rId30"/>
+                    <a:stretch>
+                      <a:fillRect/>
+                    </a:stretch>
+                  </pic:blipFill>
+                  <pic:spPr>
+                    <a:xfrm>
+                      <a:off x="0" y="0"/>
+                      <a:ext cx="4972681" cy="120457"/>
+                    </a:xfrm>
+                    <a:prstGeom prst="rect">
+                      <a:avLst/>
+                    </a:prstGeom>
+                  </pic:spPr>
+                </pic:pic>
+              </a:graphicData>
+            </a:graphic>
+          </wp:inline>
+        </w:drawing>
       </w:r>
     </w:p>
     <w:sectPr>
@@ -2372,6 +2774,7 @@
   <w:style w:type="character" w:default="1" w:styleId="Fuentedeprrafopredeter">
     <w:name w:val="Default Paragraph Font"/>
     <w:uiPriority w:val="1"/>
+    <w:semiHidden/>
     <w:unhideWhenUsed/>
   </w:style>
   <w:style w:type="table" w:default="1" w:styleId="Tablanormal">

</xml_diff>

<commit_message>
Backend, Project ASP.NET Core Web API, Create models, API Controller with read/write actions, launchSettings.json (Execute Get on start), launchUrl -> api/Default. Create new folder Context -> New class ApplicationDBContext.cs Appsetting.json -> Connection string Program.cs -> AddDbContext Package Manager Console -> Add-Migration -> Update-database
</commit_message>
<xml_diff>
--- a/NET_Vue.docx
+++ b/NET_Vue.docx
@@ -32,8 +32,18 @@
           <w:bCs/>
           <w:u w:val="single"/>
         </w:rPr>
-        <w:t xml:space="preserve"> Vue</w:t>
-      </w:r>
+        <w:t xml:space="preserve"> </w:t>
+      </w:r>
+      <w:proofErr w:type="spellStart"/>
+      <w:r>
+        <w:rPr>
+          <w:b/>
+          <w:bCs/>
+          <w:u w:val="single"/>
+        </w:rPr>
+        <w:t>Vue</w:t>
+      </w:r>
+      <w:proofErr w:type="spellEnd"/>
     </w:p>
     <w:p>
       <w:pPr>
@@ -44,8 +54,21 @@
         </w:numPr>
       </w:pPr>
       <w:r>
-        <w:t>Proyecto con Vue 3 a través del vue-cli</w:t>
-      </w:r>
+        <w:t xml:space="preserve">Proyecto con </w:t>
+      </w:r>
+      <w:proofErr w:type="spellStart"/>
+      <w:r>
+        <w:t>Vue</w:t>
+      </w:r>
+      <w:proofErr w:type="spellEnd"/>
+      <w:r>
+        <w:t xml:space="preserve"> 3 a través del </w:t>
+      </w:r>
+      <w:proofErr w:type="spellStart"/>
+      <w:r>
+        <w:t>vue-cli</w:t>
+      </w:r>
+      <w:proofErr w:type="spellEnd"/>
     </w:p>
     <w:p>
       <w:pPr>
@@ -67,8 +90,13 @@
           <w:numId w:val="1"/>
         </w:numPr>
       </w:pPr>
-      <w:r>
-        <w:t>Entity Framework</w:t>
+      <w:proofErr w:type="spellStart"/>
+      <w:r>
+        <w:t>Entity</w:t>
+      </w:r>
+      <w:proofErr w:type="spellEnd"/>
+      <w:r>
+        <w:t xml:space="preserve"> Framework</w:t>
       </w:r>
     </w:p>
     <w:p>
@@ -80,8 +108,21 @@
         </w:numPr>
       </w:pPr>
       <w:r>
-        <w:t>Agregar Bootstrap y fontawesome a vue</w:t>
-      </w:r>
+        <w:t xml:space="preserve">Agregar Bootstrap y </w:t>
+      </w:r>
+      <w:proofErr w:type="spellStart"/>
+      <w:r>
+        <w:t>fontawesome</w:t>
+      </w:r>
+      <w:proofErr w:type="spellEnd"/>
+      <w:r>
+        <w:t xml:space="preserve"> a </w:t>
+      </w:r>
+      <w:proofErr w:type="spellStart"/>
+      <w:r>
+        <w:t>vue</w:t>
+      </w:r>
+      <w:proofErr w:type="spellEnd"/>
     </w:p>
     <w:p>
       <w:pPr>
@@ -103,8 +144,13 @@
           <w:numId w:val="1"/>
         </w:numPr>
       </w:pPr>
-      <w:r>
-        <w:t>Deploy en Azure</w:t>
+      <w:proofErr w:type="spellStart"/>
+      <w:r>
+        <w:t>Deploy</w:t>
+      </w:r>
+      <w:proofErr w:type="spellEnd"/>
+      <w:r>
+        <w:t xml:space="preserve"> en Azure</w:t>
       </w:r>
     </w:p>
     <w:p>
@@ -129,65 +175,39 @@
           <w:b/>
           <w:bCs/>
         </w:rPr>
-        <w:t>Instalar Vue cli</w:t>
-      </w:r>
-    </w:p>
-    <w:p>
-      <w:pPr>
-        <w:pStyle w:val="Prrafodelista"/>
-        <w:numPr>
-          <w:ilvl w:val="1"/>
-          <w:numId w:val="2"/>
-        </w:numPr>
+        <w:t xml:space="preserve">Instalar </w:t>
+      </w:r>
+      <w:proofErr w:type="spellStart"/>
+      <w:r>
         <w:rPr>
           <w:b/>
           <w:bCs/>
         </w:rPr>
-      </w:pPr>
-      <w:r>
-        <w:t>Instalar Vue cli</w:t>
-      </w:r>
-    </w:p>
-    <w:p>
-      <w:pPr>
-        <w:pStyle w:val="Prrafodelista"/>
-        <w:numPr>
-          <w:ilvl w:val="2"/>
-          <w:numId w:val="2"/>
-        </w:numPr>
+        <w:t>Vue</w:t>
+      </w:r>
+      <w:proofErr w:type="spellEnd"/>
+      <w:r>
         <w:rPr>
           <w:b/>
           <w:bCs/>
         </w:rPr>
-      </w:pPr>
-      <w:r>
-        <w:t>Abrir cmd</w:t>
-      </w:r>
-      <w:r>
-        <w:t xml:space="preserve"> -&gt; npm install -g @vue/cli</w:t>
-      </w:r>
-    </w:p>
-    <w:p>
-      <w:pPr>
-        <w:pStyle w:val="Prrafodelista"/>
-        <w:numPr>
-          <w:ilvl w:val="1"/>
-          <w:numId w:val="2"/>
-        </w:numPr>
+        <w:t xml:space="preserve"> </w:t>
+      </w:r>
+      <w:proofErr w:type="spellStart"/>
+      <w:r>
         <w:rPr>
           <w:b/>
           <w:bCs/>
         </w:rPr>
-      </w:pPr>
-      <w:r>
-        <w:t>Visual Studio Code</w:t>
-      </w:r>
-    </w:p>
-    <w:p>
-      <w:pPr>
-        <w:pStyle w:val="Prrafodelista"/>
-        <w:numPr>
-          <w:ilvl w:val="0"/>
+        <w:t>cli</w:t>
+      </w:r>
+      <w:proofErr w:type="spellEnd"/>
+    </w:p>
+    <w:p>
+      <w:pPr>
+        <w:pStyle w:val="Prrafodelista"/>
+        <w:numPr>
+          <w:ilvl w:val="1"/>
           <w:numId w:val="2"/>
         </w:numPr>
         <w:rPr>
@@ -196,11 +216,60 @@
         </w:rPr>
       </w:pPr>
       <w:r>
+        <w:t xml:space="preserve">Instalar </w:t>
+      </w:r>
+      <w:proofErr w:type="spellStart"/>
+      <w:r>
+        <w:t>Vue</w:t>
+      </w:r>
+      <w:proofErr w:type="spellEnd"/>
+      <w:r>
+        <w:t xml:space="preserve"> </w:t>
+      </w:r>
+      <w:proofErr w:type="spellStart"/>
+      <w:r>
+        <w:t>cli</w:t>
+      </w:r>
+      <w:proofErr w:type="spellEnd"/>
+    </w:p>
+    <w:p>
+      <w:pPr>
+        <w:pStyle w:val="Prrafodelista"/>
+        <w:numPr>
+          <w:ilvl w:val="2"/>
+          <w:numId w:val="2"/>
+        </w:numPr>
         <w:rPr>
           <w:b/>
           <w:bCs/>
         </w:rPr>
-        <w:t>Crear proyecto Vue</w:t>
+      </w:pPr>
+      <w:r>
+        <w:t xml:space="preserve">Abrir </w:t>
+      </w:r>
+      <w:proofErr w:type="spellStart"/>
+      <w:r>
+        <w:t>cmd</w:t>
+      </w:r>
+      <w:proofErr w:type="spellEnd"/>
+      <w:r>
+        <w:t xml:space="preserve"> -&gt; </w:t>
+      </w:r>
+      <w:proofErr w:type="spellStart"/>
+      <w:r>
+        <w:t>npm</w:t>
+      </w:r>
+      <w:proofErr w:type="spellEnd"/>
+      <w:r>
+        <w:t xml:space="preserve"> </w:t>
+      </w:r>
+      <w:proofErr w:type="spellStart"/>
+      <w:r>
+        <w:t>install</w:t>
+      </w:r>
+      <w:proofErr w:type="spellEnd"/>
+      <w:r>
+        <w:t xml:space="preserve"> -g @vue/cli</w:t>
       </w:r>
     </w:p>
     <w:p>
@@ -216,14 +285,19 @@
         </w:rPr>
       </w:pPr>
       <w:r>
-        <w:t>Cmd -&gt; carpeta Project -&gt;vue create frontend-tareas</w:t>
-      </w:r>
-    </w:p>
-    <w:p>
-      <w:pPr>
-        <w:pStyle w:val="Prrafodelista"/>
-        <w:numPr>
-          <w:ilvl w:val="1"/>
+        <w:t xml:space="preserve">Visual Studio </w:t>
+      </w:r>
+      <w:proofErr w:type="spellStart"/>
+      <w:r>
+        <w:t>Code</w:t>
+      </w:r>
+      <w:proofErr w:type="spellEnd"/>
+    </w:p>
+    <w:p>
+      <w:pPr>
+        <w:pStyle w:val="Prrafodelista"/>
+        <w:numPr>
+          <w:ilvl w:val="0"/>
           <w:numId w:val="2"/>
         </w:numPr>
         <w:rPr>
@@ -232,40 +306,21 @@
         </w:rPr>
       </w:pPr>
       <w:r>
-        <w:t>Cd frontend-tareas</w:t>
-      </w:r>
-    </w:p>
-    <w:p>
-      <w:pPr>
-        <w:pStyle w:val="Prrafodelista"/>
-        <w:numPr>
-          <w:ilvl w:val="1"/>
-          <w:numId w:val="2"/>
-        </w:numPr>
         <w:rPr>
           <w:b/>
           <w:bCs/>
         </w:rPr>
-      </w:pPr>
-      <w:r>
-        <w:t>Npm run serve</w:t>
-      </w:r>
-    </w:p>
-    <w:p>
-      <w:pPr>
-        <w:pStyle w:val="Prrafodelista"/>
-        <w:numPr>
-          <w:ilvl w:val="0"/>
-          <w:numId w:val="2"/>
-        </w:numPr>
+        <w:t xml:space="preserve">Crear proyecto </w:t>
+      </w:r>
+      <w:proofErr w:type="spellStart"/>
+      <w:r>
         <w:rPr>
           <w:b/>
           <w:bCs/>
         </w:rPr>
-      </w:pPr>
-      <w:r>
-        <w:t>Visual Studio Code</w:t>
-      </w:r>
+        <w:t>Vue</w:t>
+      </w:r>
+      <w:proofErr w:type="spellEnd"/>
     </w:p>
     <w:p>
       <w:pPr>
@@ -279,8 +334,37 @@
           <w:bCs/>
         </w:rPr>
       </w:pPr>
-      <w:r>
-        <w:t>Install module Vetur</w:t>
+      <w:proofErr w:type="spellStart"/>
+      <w:r>
+        <w:t>Cmd</w:t>
+      </w:r>
+      <w:proofErr w:type="spellEnd"/>
+      <w:r>
+        <w:t xml:space="preserve"> -&gt; carpeta Project -&gt;</w:t>
+      </w:r>
+      <w:proofErr w:type="spellStart"/>
+      <w:r>
+        <w:t>vue</w:t>
+      </w:r>
+      <w:proofErr w:type="spellEnd"/>
+      <w:r>
+        <w:t xml:space="preserve"> </w:t>
+      </w:r>
+      <w:proofErr w:type="spellStart"/>
+      <w:r>
+        <w:t>create</w:t>
+      </w:r>
+      <w:proofErr w:type="spellEnd"/>
+      <w:r>
+        <w:t xml:space="preserve"> </w:t>
+      </w:r>
+      <w:proofErr w:type="spellStart"/>
+      <w:r>
+        <w:t>frontend</w:t>
+      </w:r>
+      <w:proofErr w:type="spellEnd"/>
+      <w:r>
+        <w:t>-tareas</w:t>
       </w:r>
     </w:p>
     <w:p>
@@ -296,10 +380,15 @@
         </w:rPr>
       </w:pPr>
       <w:r>
-        <w:t>Install  Vue VSCode Snippe</w:t>
-      </w:r>
-      <w:r>
-        <w:t>ts</w:t>
+        <w:t xml:space="preserve">Cd </w:t>
+      </w:r>
+      <w:proofErr w:type="spellStart"/>
+      <w:r>
+        <w:t>frontend</w:t>
+      </w:r>
+      <w:proofErr w:type="spellEnd"/>
+      <w:r>
+        <w:t>-tareas</w:t>
       </w:r>
     </w:p>
     <w:p>
@@ -314,18 +403,20 @@
           <w:bCs/>
         </w:rPr>
       </w:pPr>
-      <w:r>
-        <w:t>View -&gt; Terminal</w:t>
-      </w:r>
-      <w:r>
-        <w:t xml:space="preserve"> -&gt; npm run serve</w:t>
-      </w:r>
-    </w:p>
-    <w:p>
-      <w:pPr>
-        <w:pStyle w:val="Prrafodelista"/>
-        <w:numPr>
-          <w:ilvl w:val="1"/>
+      <w:proofErr w:type="spellStart"/>
+      <w:r>
+        <w:t>Npm</w:t>
+      </w:r>
+      <w:proofErr w:type="spellEnd"/>
+      <w:r>
+        <w:t xml:space="preserve"> run serve</w:t>
+      </w:r>
+    </w:p>
+    <w:p>
+      <w:pPr>
+        <w:pStyle w:val="Prrafodelista"/>
+        <w:numPr>
+          <w:ilvl w:val="0"/>
           <w:numId w:val="2"/>
         </w:numPr>
         <w:rPr>
@@ -334,8 +425,131 @@
         </w:rPr>
       </w:pPr>
       <w:r>
+        <w:t xml:space="preserve">Visual Studio </w:t>
+      </w:r>
+      <w:proofErr w:type="spellStart"/>
+      <w:r>
+        <w:t>Code</w:t>
+      </w:r>
+      <w:proofErr w:type="spellEnd"/>
+    </w:p>
+    <w:p>
+      <w:pPr>
+        <w:pStyle w:val="Prrafodelista"/>
+        <w:numPr>
+          <w:ilvl w:val="1"/>
+          <w:numId w:val="2"/>
+        </w:numPr>
+        <w:rPr>
+          <w:b/>
+          <w:bCs/>
+        </w:rPr>
+      </w:pPr>
+      <w:proofErr w:type="spellStart"/>
+      <w:r>
+        <w:t>Install</w:t>
+      </w:r>
+      <w:proofErr w:type="spellEnd"/>
+      <w:r>
+        <w:t xml:space="preserve"> module </w:t>
+      </w:r>
+      <w:proofErr w:type="spellStart"/>
+      <w:r>
+        <w:t>Vetur</w:t>
+      </w:r>
+      <w:proofErr w:type="spellEnd"/>
+    </w:p>
+    <w:p>
+      <w:pPr>
+        <w:pStyle w:val="Prrafodelista"/>
+        <w:numPr>
+          <w:ilvl w:val="1"/>
+          <w:numId w:val="2"/>
+        </w:numPr>
+        <w:rPr>
+          <w:b/>
+          <w:bCs/>
+        </w:rPr>
+      </w:pPr>
+      <w:proofErr w:type="spellStart"/>
+      <w:proofErr w:type="gramStart"/>
+      <w:r>
+        <w:t>Install</w:t>
+      </w:r>
+      <w:proofErr w:type="spellEnd"/>
+      <w:r>
+        <w:t xml:space="preserve">  </w:t>
+      </w:r>
+      <w:proofErr w:type="spellStart"/>
+      <w:r>
+        <w:t>Vue</w:t>
+      </w:r>
+      <w:proofErr w:type="spellEnd"/>
+      <w:proofErr w:type="gramEnd"/>
+      <w:r>
+        <w:t xml:space="preserve"> </w:t>
+      </w:r>
+      <w:proofErr w:type="spellStart"/>
+      <w:r>
+        <w:t>VSCode</w:t>
+      </w:r>
+      <w:proofErr w:type="spellEnd"/>
+      <w:r>
+        <w:t xml:space="preserve"> </w:t>
+      </w:r>
+      <w:proofErr w:type="spellStart"/>
+      <w:r>
+        <w:t>Snippe</w:t>
+      </w:r>
+      <w:r>
+        <w:t>ts</w:t>
+      </w:r>
+      <w:proofErr w:type="spellEnd"/>
+    </w:p>
+    <w:p>
+      <w:pPr>
+        <w:pStyle w:val="Prrafodelista"/>
+        <w:numPr>
+          <w:ilvl w:val="1"/>
+          <w:numId w:val="2"/>
+        </w:numPr>
+        <w:rPr>
+          <w:b/>
+          <w:bCs/>
+        </w:rPr>
+      </w:pPr>
+      <w:r>
+        <w:t>View -&gt; Terminal</w:t>
+      </w:r>
+      <w:r>
+        <w:t xml:space="preserve"> -&gt; </w:t>
+      </w:r>
+      <w:proofErr w:type="spellStart"/>
+      <w:r>
+        <w:t>npm</w:t>
+      </w:r>
+      <w:proofErr w:type="spellEnd"/>
+      <w:r>
+        <w:t xml:space="preserve"> run serve</w:t>
+      </w:r>
+    </w:p>
+    <w:p>
+      <w:pPr>
+        <w:pStyle w:val="Prrafodelista"/>
+        <w:numPr>
+          <w:ilvl w:val="1"/>
+          <w:numId w:val="2"/>
+        </w:numPr>
+        <w:rPr>
+          <w:b/>
+          <w:bCs/>
+        </w:rPr>
+      </w:pPr>
+      <w:proofErr w:type="spellStart"/>
+      <w:r>
         <w:t>HelloWorld.vue</w:t>
       </w:r>
+      <w:proofErr w:type="spellEnd"/>
       <w:r>
         <w:rPr>
           <w:noProof/>
@@ -395,8 +609,13 @@
           <w:bCs/>
         </w:rPr>
       </w:pPr>
-      <w:r>
-        <w:t xml:space="preserve">Install </w:t>
+      <w:proofErr w:type="spellStart"/>
+      <w:r>
+        <w:t>Install</w:t>
+      </w:r>
+      <w:proofErr w:type="spellEnd"/>
+      <w:r>
+        <w:t xml:space="preserve"> </w:t>
       </w:r>
       <w:r>
         <w:t>Bootstrap</w:t>
@@ -410,8 +629,13 @@
           <w:numId w:val="2"/>
         </w:numPr>
       </w:pPr>
-      <w:r>
-        <w:t>Public -&gt; index.html</w:t>
+      <w:proofErr w:type="spellStart"/>
+      <w:r>
+        <w:t>Public</w:t>
+      </w:r>
+      <w:proofErr w:type="spellEnd"/>
+      <w:r>
+        <w:t xml:space="preserve"> -&gt; index.html</w:t>
       </w:r>
       <w:r>
         <w:t xml:space="preserve"> -&gt; (head)</w:t>
@@ -429,7 +653,47 @@
         <w:t xml:space="preserve"> </w:t>
       </w:r>
       <w:r>
-        <w:t>&lt;link href="https://cdn.jsdelivr.net/npm/bootstrap@5.0.2/dist/css/bootstrap.min.css" rel="stylesheet" integrity="sha384-EVSTQN3/azprG1Anm3QDgpJLIm9Nao0Yz1ztcQTwFspd3yD65VohhpuuCOmLASjC" crossorigin="anonymous"&gt;</w:t>
+        <w:t>&lt;</w:t>
+      </w:r>
+      <w:proofErr w:type="gramStart"/>
+      <w:r>
+        <w:t>link</w:t>
+      </w:r>
+      <w:proofErr w:type="gramEnd"/>
+      <w:r>
+        <w:t xml:space="preserve"> href="https://cdn.jsdelivr.net/npm/bootstrap@5.0.2/dist/css/bootstrap.min.css" </w:t>
+      </w:r>
+      <w:proofErr w:type="spellStart"/>
+      <w:r>
+        <w:t>rel</w:t>
+      </w:r>
+      <w:proofErr w:type="spellEnd"/>
+      <w:r>
+        <w:t>="</w:t>
+      </w:r>
+      <w:proofErr w:type="spellStart"/>
+      <w:r>
+        <w:t>stylesheet</w:t>
+      </w:r>
+      <w:proofErr w:type="spellEnd"/>
+      <w:r>
+        <w:t xml:space="preserve">" integrity="sha384-EVSTQN3/azprG1Anm3QDgpJLIm9Nao0Yz1ztcQTwFspd3yD65VohhpuuCOmLASjC" </w:t>
+      </w:r>
+      <w:proofErr w:type="spellStart"/>
+      <w:r>
+        <w:t>crossorigin</w:t>
+      </w:r>
+      <w:proofErr w:type="spellEnd"/>
+      <w:r>
+        <w:t>="</w:t>
+      </w:r>
+      <w:proofErr w:type="spellStart"/>
+      <w:r>
+        <w:t>anonymous</w:t>
+      </w:r>
+      <w:proofErr w:type="spellEnd"/>
+      <w:r>
+        <w:t>"&gt;</w:t>
       </w:r>
     </w:p>
     <w:p>
@@ -440,12 +704,27 @@
           <w:numId w:val="2"/>
         </w:numPr>
       </w:pPr>
-      <w:r>
-        <w:t>Components-&gt; HelloWorld.vue</w:t>
-      </w:r>
-      <w:r>
-        <w:t xml:space="preserve"> -&gt; delete</w:t>
-      </w:r>
+      <w:proofErr w:type="spellStart"/>
+      <w:r>
+        <w:t>Components</w:t>
+      </w:r>
+      <w:proofErr w:type="spellEnd"/>
+      <w:r>
+        <w:t xml:space="preserve">-&gt; </w:t>
+      </w:r>
+      <w:proofErr w:type="spellStart"/>
+      <w:r>
+        <w:t>HelloWorld.vue</w:t>
+      </w:r>
+      <w:proofErr w:type="spellEnd"/>
+      <w:r>
+        <w:t xml:space="preserve"> -&gt; </w:t>
+      </w:r>
+      <w:proofErr w:type="spellStart"/>
+      <w:r>
+        <w:t>delete</w:t>
+      </w:r>
+      <w:proofErr w:type="spellEnd"/>
     </w:p>
     <w:p>
       <w:pPr>
@@ -455,12 +734,19 @@
           <w:numId w:val="2"/>
         </w:numPr>
       </w:pPr>
+      <w:proofErr w:type="spellStart"/>
       <w:r>
         <w:t>App.vue</w:t>
       </w:r>
-      <w:r>
-        <w:t xml:space="preserve"> -&gt; clean</w:t>
-      </w:r>
+      <w:proofErr w:type="spellEnd"/>
+      <w:r>
+        <w:t xml:space="preserve"> -&gt; </w:t>
+      </w:r>
+      <w:proofErr w:type="spellStart"/>
+      <w:r>
+        <w:t>clean</w:t>
+      </w:r>
+      <w:proofErr w:type="spellEnd"/>
       <w:r>
         <w:br/>
       </w:r>
@@ -513,13 +799,43 @@
           <w:numId w:val="2"/>
         </w:numPr>
       </w:pPr>
-      <w:r>
-        <w:t>Create component</w:t>
-      </w:r>
+      <w:proofErr w:type="spellStart"/>
+      <w:r>
+        <w:t>Create</w:t>
+      </w:r>
+      <w:proofErr w:type="spellEnd"/>
+      <w:r>
+        <w:t xml:space="preserve"> </w:t>
+      </w:r>
+      <w:proofErr w:type="spellStart"/>
+      <w:r>
+        <w:t>component</w:t>
+      </w:r>
+      <w:proofErr w:type="spellEnd"/>
       <w:r>
         <w:br/>
-        <w:t>Components -&gt; new file -&gt; Tarea.vue -&gt; vbase</w:t>
-      </w:r>
+      </w:r>
+      <w:proofErr w:type="spellStart"/>
+      <w:r>
+        <w:t>Components</w:t>
+      </w:r>
+      <w:proofErr w:type="spellEnd"/>
+      <w:r>
+        <w:t xml:space="preserve"> -&gt; new file -&gt; </w:t>
+      </w:r>
+      <w:proofErr w:type="spellStart"/>
+      <w:r>
+        <w:t>Tarea.vue</w:t>
+      </w:r>
+      <w:proofErr w:type="spellEnd"/>
+      <w:r>
+        <w:t xml:space="preserve"> -&gt; </w:t>
+      </w:r>
+      <w:proofErr w:type="spellStart"/>
+      <w:r>
+        <w:t>vbase</w:t>
+      </w:r>
+      <w:proofErr w:type="spellEnd"/>
       <w:r>
         <w:br/>
       </w:r>
@@ -616,9 +932,11 @@
           <w:numId w:val="2"/>
         </w:numPr>
       </w:pPr>
+      <w:proofErr w:type="spellStart"/>
       <w:r>
         <w:t>App.vue</w:t>
       </w:r>
+      <w:proofErr w:type="spellEnd"/>
       <w:r>
         <w:br/>
       </w:r>
@@ -671,9 +989,11 @@
           <w:numId w:val="2"/>
         </w:numPr>
       </w:pPr>
+      <w:proofErr w:type="spellStart"/>
       <w:r>
         <w:t>Tarea.vue</w:t>
       </w:r>
+      <w:proofErr w:type="spellEnd"/>
     </w:p>
     <w:p>
       <w:pPr>
@@ -733,9 +1053,35 @@
           <w:numId w:val="2"/>
         </w:numPr>
       </w:pPr>
-      <w:r>
-        <w:t>Add elements to a list</w:t>
-      </w:r>
+      <w:proofErr w:type="spellStart"/>
+      <w:r>
+        <w:t>Add</w:t>
+      </w:r>
+      <w:proofErr w:type="spellEnd"/>
+      <w:r>
+        <w:t xml:space="preserve"> </w:t>
+      </w:r>
+      <w:proofErr w:type="spellStart"/>
+      <w:r>
+        <w:t>elements</w:t>
+      </w:r>
+      <w:proofErr w:type="spellEnd"/>
+      <w:r>
+        <w:t xml:space="preserve"> </w:t>
+      </w:r>
+      <w:proofErr w:type="spellStart"/>
+      <w:r>
+        <w:t>to</w:t>
+      </w:r>
+      <w:proofErr w:type="spellEnd"/>
+      <w:r>
+        <w:t xml:space="preserve"> a </w:t>
+      </w:r>
+      <w:proofErr w:type="spellStart"/>
+      <w:r>
+        <w:t>list</w:t>
+      </w:r>
+      <w:proofErr w:type="spellEnd"/>
     </w:p>
     <w:p>
       <w:pPr>
@@ -745,15 +1091,56 @@
           <w:numId w:val="2"/>
         </w:numPr>
       </w:pPr>
-      <w:r>
-        <w:t>Add fontawesome</w:t>
-      </w:r>
+      <w:proofErr w:type="spellStart"/>
+      <w:r>
+        <w:t>Add</w:t>
+      </w:r>
+      <w:proofErr w:type="spellEnd"/>
+      <w:r>
+        <w:t xml:space="preserve"> </w:t>
+      </w:r>
+      <w:proofErr w:type="spellStart"/>
+      <w:r>
+        <w:t>fontawesome</w:t>
+      </w:r>
+      <w:proofErr w:type="spellEnd"/>
       <w:r>
         <w:br/>
-        <w:t xml:space="preserve">public -&gt; index.html -&gt; </w:t>
-      </w:r>
-      <w:r>
-        <w:t>&lt;script src="https://kit.fontawesome.com/8c71804280.js" crossorigin="anonymous"&gt;&lt;/script&gt;</w:t>
+      </w:r>
+      <w:proofErr w:type="spellStart"/>
+      <w:r>
+        <w:t>public</w:t>
+      </w:r>
+      <w:proofErr w:type="spellEnd"/>
+      <w:r>
+        <w:t xml:space="preserve"> -&gt; index.html -&gt; </w:t>
+      </w:r>
+      <w:r>
+        <w:t xml:space="preserve">&lt;script </w:t>
+      </w:r>
+      <w:proofErr w:type="spellStart"/>
+      <w:r>
+        <w:t>src</w:t>
+      </w:r>
+      <w:proofErr w:type="spellEnd"/>
+      <w:r>
+        <w:t xml:space="preserve">="https://kit.fontawesome.com/8c71804280.js" </w:t>
+      </w:r>
+      <w:proofErr w:type="spellStart"/>
+      <w:r>
+        <w:t>crossorigin</w:t>
+      </w:r>
+      <w:proofErr w:type="spellEnd"/>
+      <w:r>
+        <w:t>="</w:t>
+      </w:r>
+      <w:proofErr w:type="spellStart"/>
+      <w:r>
+        <w:t>anonymous</w:t>
+      </w:r>
+      <w:proofErr w:type="spellEnd"/>
+      <w:r>
+        <w:t>"&gt;&lt;/script&gt;</w:t>
       </w:r>
     </w:p>
     <w:p>
@@ -764,23 +1151,41 @@
           <w:numId w:val="2"/>
         </w:numPr>
       </w:pPr>
+      <w:proofErr w:type="spellStart"/>
       <w:r>
         <w:t>Include</w:t>
       </w:r>
+      <w:proofErr w:type="spellEnd"/>
       <w:r>
         <w:t xml:space="preserve"> </w:t>
       </w:r>
+      <w:proofErr w:type="spellStart"/>
       <w:r>
         <w:t>circle</w:t>
       </w:r>
-      <w:r>
-        <w:t xml:space="preserve"> icon</w:t>
-      </w:r>
-      <w:r>
-        <w:t xml:space="preserve"> in element</w:t>
-      </w:r>
-      <w:r>
-        <w:t xml:space="preserve"> -&gt; T</w:t>
+      <w:proofErr w:type="spellEnd"/>
+      <w:r>
+        <w:t xml:space="preserve"> </w:t>
+      </w:r>
+      <w:proofErr w:type="spellStart"/>
+      <w:r>
+        <w:t>icon</w:t>
+      </w:r>
+      <w:proofErr w:type="spellEnd"/>
+      <w:r>
+        <w:t xml:space="preserve"> in </w:t>
+      </w:r>
+      <w:proofErr w:type="spellStart"/>
+      <w:r>
+        <w:t>element</w:t>
+      </w:r>
+      <w:proofErr w:type="spellEnd"/>
+      <w:r>
+        <w:t xml:space="preserve"> -&gt; </w:t>
+      </w:r>
+      <w:proofErr w:type="spellStart"/>
+      <w:r>
+        <w:t>T</w:t>
       </w:r>
       <w:r>
         <w:t>a</w:t>
@@ -788,6 +1193,7 @@
       <w:r>
         <w:t>rea.vue</w:t>
       </w:r>
+      <w:proofErr w:type="spellEnd"/>
       <w:r>
         <w:br/>
       </w:r>
@@ -840,9 +1246,27 @@
           <w:numId w:val="2"/>
         </w:numPr>
       </w:pPr>
-      <w:r>
-        <w:t>Include trash icon</w:t>
-      </w:r>
+      <w:proofErr w:type="spellStart"/>
+      <w:r>
+        <w:t>Include</w:t>
+      </w:r>
+      <w:proofErr w:type="spellEnd"/>
+      <w:r>
+        <w:t xml:space="preserve"> </w:t>
+      </w:r>
+      <w:proofErr w:type="spellStart"/>
+      <w:r>
+        <w:t>trash</w:t>
+      </w:r>
+      <w:proofErr w:type="spellEnd"/>
+      <w:r>
+        <w:t xml:space="preserve"> </w:t>
+      </w:r>
+      <w:proofErr w:type="spellStart"/>
+      <w:r>
+        <w:t>icon</w:t>
+      </w:r>
+      <w:proofErr w:type="spellEnd"/>
       <w:r>
         <w:br/>
       </w:r>
@@ -1006,15 +1430,67 @@
           <w:numId w:val="2"/>
         </w:numPr>
       </w:pPr>
-      <w:r>
-        <w:t>Add work</w:t>
-      </w:r>
-      <w:r>
-        <w:t xml:space="preserve"> to list</w:t>
-      </w:r>
-      <w:r>
-        <w:t xml:space="preserve"> on clik in button Add</w:t>
-      </w:r>
+      <w:proofErr w:type="spellStart"/>
+      <w:r>
+        <w:t>Add</w:t>
+      </w:r>
+      <w:proofErr w:type="spellEnd"/>
+      <w:r>
+        <w:t xml:space="preserve"> </w:t>
+      </w:r>
+      <w:proofErr w:type="spellStart"/>
+      <w:r>
+        <w:t>work</w:t>
+      </w:r>
+      <w:proofErr w:type="spellEnd"/>
+      <w:r>
+        <w:t xml:space="preserve"> </w:t>
+      </w:r>
+      <w:proofErr w:type="spellStart"/>
+      <w:r>
+        <w:t>to</w:t>
+      </w:r>
+      <w:proofErr w:type="spellEnd"/>
+      <w:r>
+        <w:t xml:space="preserve"> </w:t>
+      </w:r>
+      <w:proofErr w:type="spellStart"/>
+      <w:r>
+        <w:t>list</w:t>
+      </w:r>
+      <w:proofErr w:type="spellEnd"/>
+      <w:r>
+        <w:t xml:space="preserve"> </w:t>
+      </w:r>
+      <w:proofErr w:type="spellStart"/>
+      <w:r>
+        <w:t>on</w:t>
+      </w:r>
+      <w:proofErr w:type="spellEnd"/>
+      <w:r>
+        <w:t xml:space="preserve"> </w:t>
+      </w:r>
+      <w:proofErr w:type="spellStart"/>
+      <w:r>
+        <w:t>clik</w:t>
+      </w:r>
+      <w:proofErr w:type="spellEnd"/>
+      <w:r>
+        <w:t xml:space="preserve"> in </w:t>
+      </w:r>
+      <w:proofErr w:type="spellStart"/>
+      <w:r>
+        <w:t>button</w:t>
+      </w:r>
+      <w:proofErr w:type="spellEnd"/>
+      <w:r>
+        <w:t xml:space="preserve"> </w:t>
+      </w:r>
+      <w:proofErr w:type="spellStart"/>
+      <w:r>
+        <w:t>Add</w:t>
+      </w:r>
+      <w:proofErr w:type="spellEnd"/>
       <w:r>
         <w:br/>
       </w:r>
@@ -1197,16 +1673,42 @@
           <w:numId w:val="2"/>
         </w:numPr>
       </w:pPr>
+      <w:proofErr w:type="spellStart"/>
       <w:r>
         <w:lastRenderedPageBreak/>
-        <w:t>Delete eleme</w:t>
+        <w:t>Delete</w:t>
+      </w:r>
+      <w:proofErr w:type="spellEnd"/>
+      <w:r>
+        <w:t xml:space="preserve"> </w:t>
+      </w:r>
+      <w:proofErr w:type="spellStart"/>
+      <w:r>
+        <w:t>eleme</w:t>
       </w:r>
       <w:r>
         <w:t>n</w:t>
       </w:r>
       <w:r>
-        <w:t>t of list</w:t>
-      </w:r>
+        <w:t>t</w:t>
+      </w:r>
+      <w:proofErr w:type="spellEnd"/>
+      <w:r>
+        <w:t xml:space="preserve"> </w:t>
+      </w:r>
+      <w:proofErr w:type="spellStart"/>
+      <w:r>
+        <w:t>of</w:t>
+      </w:r>
+      <w:proofErr w:type="spellEnd"/>
+      <w:r>
+        <w:t xml:space="preserve"> </w:t>
+      </w:r>
+      <w:proofErr w:type="spellStart"/>
+      <w:r>
+        <w:t>list</w:t>
+      </w:r>
+      <w:proofErr w:type="spellEnd"/>
       <w:r>
         <w:br/>
       </w:r>
@@ -1305,9 +1807,27 @@
           <w:numId w:val="2"/>
         </w:numPr>
       </w:pPr>
-      <w:r>
-        <w:t>Edit list element</w:t>
-      </w:r>
+      <w:proofErr w:type="spellStart"/>
+      <w:r>
+        <w:t>Edit</w:t>
+      </w:r>
+      <w:proofErr w:type="spellEnd"/>
+      <w:r>
+        <w:t xml:space="preserve"> </w:t>
+      </w:r>
+      <w:proofErr w:type="spellStart"/>
+      <w:r>
+        <w:t>list</w:t>
+      </w:r>
+      <w:proofErr w:type="spellEnd"/>
+      <w:r>
+        <w:t xml:space="preserve"> </w:t>
+      </w:r>
+      <w:proofErr w:type="spellStart"/>
+      <w:r>
+        <w:t>element</w:t>
+      </w:r>
+      <w:proofErr w:type="spellEnd"/>
       <w:r>
         <w:br/>
       </w:r>
@@ -1403,10 +1923,20 @@
           <w:numId w:val="2"/>
         </w:numPr>
       </w:pPr>
+      <w:proofErr w:type="spellStart"/>
       <w:r>
         <w:lastRenderedPageBreak/>
-        <w:t>Fontawesone check-circle</w:t>
-      </w:r>
+        <w:t>Fontawesone</w:t>
+      </w:r>
+      <w:proofErr w:type="spellEnd"/>
+      <w:r>
+        <w:t xml:space="preserve"> </w:t>
+      </w:r>
+      <w:proofErr w:type="spellStart"/>
+      <w:r>
+        <w:t>check-circle</w:t>
+      </w:r>
+      <w:proofErr w:type="spellEnd"/>
       <w:r>
         <w:br/>
       </w:r>
@@ -1459,9 +1989,11 @@
           <w:numId w:val="2"/>
         </w:numPr>
       </w:pPr>
+      <w:proofErr w:type="spellStart"/>
       <w:r>
         <w:t>Deploy</w:t>
       </w:r>
+      <w:proofErr w:type="spellEnd"/>
     </w:p>
     <w:p>
       <w:pPr>
@@ -1471,19 +2003,44 @@
           <w:numId w:val="2"/>
         </w:numPr>
       </w:pPr>
+      <w:proofErr w:type="spellStart"/>
       <w:r>
         <w:t>Package.json</w:t>
       </w:r>
-      <w:r>
-        <w:t xml:space="preserve"> -&gt; scripts -&gt; build</w:t>
-      </w:r>
+      <w:proofErr w:type="spellEnd"/>
+      <w:r>
+        <w:t xml:space="preserve"> -&gt; scripts -&gt; </w:t>
+      </w:r>
+      <w:proofErr w:type="spellStart"/>
+      <w:r>
+        <w:t>build</w:t>
+      </w:r>
+      <w:proofErr w:type="spellEnd"/>
       <w:r>
         <w:br/>
-        <w:t>Terminal npm run build</w:t>
-      </w:r>
-      <w:r>
-        <w:t xml:space="preserve"> -&gt; carpeta dist</w:t>
-      </w:r>
+        <w:t xml:space="preserve">Terminal </w:t>
+      </w:r>
+      <w:proofErr w:type="spellStart"/>
+      <w:r>
+        <w:t>npm</w:t>
+      </w:r>
+      <w:proofErr w:type="spellEnd"/>
+      <w:r>
+        <w:t xml:space="preserve"> run </w:t>
+      </w:r>
+      <w:proofErr w:type="spellStart"/>
+      <w:r>
+        <w:t>build</w:t>
+      </w:r>
+      <w:proofErr w:type="spellEnd"/>
+      <w:r>
+        <w:t xml:space="preserve"> -&gt; carpeta </w:t>
+      </w:r>
+      <w:proofErr w:type="spellStart"/>
+      <w:r>
+        <w:t>dist</w:t>
+      </w:r>
+      <w:proofErr w:type="spellEnd"/>
     </w:p>
     <w:p>
       <w:pPr>
@@ -1494,7 +2051,11 @@
         </w:numPr>
       </w:pPr>
       <w:r>
-        <w:t>Browser -&gt; net</w:t>
+        <w:t xml:space="preserve">Browser -&gt; </w:t>
+      </w:r>
+      <w:proofErr w:type="spellStart"/>
+      <w:r>
+        <w:t>net</w:t>
       </w:r>
       <w:r>
         <w:t>l</w:t>
@@ -1502,8 +2063,57 @@
       <w:r>
         <w:t>ify</w:t>
       </w:r>
-      <w:r>
-        <w:t xml:space="preserve"> -&gt; move dist folder to netlify-&gt; change name -&gt; </w:t>
+      <w:proofErr w:type="spellEnd"/>
+      <w:r>
+        <w:t xml:space="preserve"> -&gt; </w:t>
+      </w:r>
+      <w:proofErr w:type="spellStart"/>
+      <w:r>
+        <w:t>move</w:t>
+      </w:r>
+      <w:proofErr w:type="spellEnd"/>
+      <w:r>
+        <w:t xml:space="preserve"> </w:t>
+      </w:r>
+      <w:proofErr w:type="spellStart"/>
+      <w:r>
+        <w:t>dist</w:t>
+      </w:r>
+      <w:proofErr w:type="spellEnd"/>
+      <w:r>
+        <w:t xml:space="preserve"> folder </w:t>
+      </w:r>
+      <w:proofErr w:type="spellStart"/>
+      <w:r>
+        <w:t>to</w:t>
+      </w:r>
+      <w:proofErr w:type="spellEnd"/>
+      <w:r>
+        <w:t xml:space="preserve"> </w:t>
+      </w:r>
+      <w:proofErr w:type="spellStart"/>
+      <w:r>
+        <w:t>netlify</w:t>
+      </w:r>
+      <w:proofErr w:type="spellEnd"/>
+      <w:r>
+        <w:t xml:space="preserve">-&gt; </w:t>
+      </w:r>
+      <w:proofErr w:type="spellStart"/>
+      <w:r>
+        <w:t>change</w:t>
+      </w:r>
+      <w:proofErr w:type="spellEnd"/>
+      <w:r>
+        <w:t xml:space="preserve"> </w:t>
+      </w:r>
+      <w:proofErr w:type="spellStart"/>
+      <w:r>
+        <w:t>name</w:t>
+      </w:r>
+      <w:proofErr w:type="spellEnd"/>
+      <w:r>
+        <w:t xml:space="preserve"> -&gt; </w:t>
       </w:r>
       <w:hyperlink r:id="rId24" w:history="1">
         <w:r>
@@ -1522,9 +2132,11 @@
           <w:numId w:val="2"/>
         </w:numPr>
       </w:pPr>
+      <w:proofErr w:type="spellStart"/>
       <w:r>
         <w:t>Backend</w:t>
       </w:r>
+      <w:proofErr w:type="spellEnd"/>
       <w:r>
         <w:t xml:space="preserve"> (Visual Studio)</w:t>
       </w:r>
@@ -1537,8 +2149,13 @@
           <w:numId w:val="2"/>
         </w:numPr>
       </w:pPr>
-      <w:r>
-        <w:t>Create new Project ASP.NET Core Web API</w:t>
+      <w:proofErr w:type="spellStart"/>
+      <w:r>
+        <w:t>Create</w:t>
+      </w:r>
+      <w:proofErr w:type="spellEnd"/>
+      <w:r>
+        <w:t xml:space="preserve"> new Project ASP.NET Core Web API</w:t>
       </w:r>
     </w:p>
     <w:p>
@@ -1549,22 +2166,53 @@
           <w:numId w:val="2"/>
         </w:numPr>
       </w:pPr>
+      <w:proofErr w:type="spellStart"/>
       <w:r>
         <w:t>Cre</w:t>
       </w:r>
       <w:r>
-        <w:t>ate models -&gt; new folder Models</w:t>
-      </w:r>
-      <w:r>
-        <w:t xml:space="preserve"> -&gt; new class</w:t>
-      </w:r>
-      <w:r>
-        <w:t xml:space="preserve"> -&gt; Tarea.cs</w:t>
-      </w:r>
+        <w:t>ate</w:t>
+      </w:r>
+      <w:proofErr w:type="spellEnd"/>
+      <w:r>
+        <w:t xml:space="preserve"> </w:t>
+      </w:r>
+      <w:proofErr w:type="spellStart"/>
+      <w:r>
+        <w:t>models</w:t>
+      </w:r>
+      <w:proofErr w:type="spellEnd"/>
+      <w:r>
+        <w:t xml:space="preserve"> -&gt; new folder </w:t>
+      </w:r>
+      <w:proofErr w:type="spellStart"/>
+      <w:r>
+        <w:t>Models</w:t>
+      </w:r>
+      <w:proofErr w:type="spellEnd"/>
+      <w:r>
+        <w:t xml:space="preserve"> -&gt; new </w:t>
+      </w:r>
+      <w:proofErr w:type="spellStart"/>
+      <w:r>
+        <w:t>class</w:t>
+      </w:r>
+      <w:proofErr w:type="spellEnd"/>
+      <w:r>
+        <w:t xml:space="preserve"> -&gt; </w:t>
+      </w:r>
+      <w:proofErr w:type="spellStart"/>
+      <w:r>
+        <w:t>Tarea.cs</w:t>
+      </w:r>
+      <w:proofErr w:type="spellEnd"/>
       <w:r>
         <w:br/>
       </w:r>
       <w:r>
+        <w:rPr>
+          <w:noProof/>
+        </w:rPr>
         <w:drawing>
           <wp:inline distT="0" distB="0" distL="0" distR="0" wp14:anchorId="4EBCF073" wp14:editId="7F79A2C1">
             <wp:extent cx="3324225" cy="1488899"/>
@@ -1610,19 +2258,85 @@
           <w:numId w:val="2"/>
         </w:numPr>
       </w:pPr>
-      <w:r>
-        <w:t>Controllers -&gt; Add controller -&gt;</w:t>
-      </w:r>
-      <w:r>
-        <w:t xml:space="preserve"> API Controller with read/write actions</w:t>
-      </w:r>
-      <w:r>
-        <w:t xml:space="preserve"> -&gt; DefaulController.cs</w:t>
-      </w:r>
+      <w:proofErr w:type="spellStart"/>
+      <w:r>
+        <w:t>Controllers</w:t>
+      </w:r>
+      <w:proofErr w:type="spellEnd"/>
+      <w:r>
+        <w:t xml:space="preserve"> -&gt; </w:t>
+      </w:r>
+      <w:proofErr w:type="spellStart"/>
+      <w:r>
+        <w:t>Add</w:t>
+      </w:r>
+      <w:proofErr w:type="spellEnd"/>
+      <w:r>
+        <w:t xml:space="preserve"> </w:t>
+      </w:r>
+      <w:proofErr w:type="spellStart"/>
+      <w:r>
+        <w:t>controller</w:t>
+      </w:r>
+      <w:proofErr w:type="spellEnd"/>
+      <w:r>
+        <w:t xml:space="preserve"> -&gt;</w:t>
+      </w:r>
+      <w:r>
+        <w:t xml:space="preserve"> API </w:t>
+      </w:r>
+      <w:proofErr w:type="spellStart"/>
+      <w:r>
+        <w:t>Controller</w:t>
+      </w:r>
+      <w:proofErr w:type="spellEnd"/>
+      <w:r>
+        <w:t xml:space="preserve"> </w:t>
+      </w:r>
+      <w:proofErr w:type="spellStart"/>
+      <w:r>
+        <w:t>with</w:t>
+      </w:r>
+      <w:proofErr w:type="spellEnd"/>
+      <w:r>
+        <w:t xml:space="preserve"> </w:t>
+      </w:r>
+      <w:proofErr w:type="spellStart"/>
+      <w:r>
+        <w:t>read</w:t>
+      </w:r>
+      <w:proofErr w:type="spellEnd"/>
+      <w:r>
+        <w:t>/</w:t>
+      </w:r>
+      <w:proofErr w:type="spellStart"/>
+      <w:r>
+        <w:t>write</w:t>
+      </w:r>
+      <w:proofErr w:type="spellEnd"/>
+      <w:r>
+        <w:t xml:space="preserve"> </w:t>
+      </w:r>
+      <w:proofErr w:type="spellStart"/>
+      <w:r>
+        <w:t>actions</w:t>
+      </w:r>
+      <w:proofErr w:type="spellEnd"/>
+      <w:r>
+        <w:t xml:space="preserve"> -&gt; </w:t>
+      </w:r>
+      <w:proofErr w:type="spellStart"/>
+      <w:r>
+        <w:t>DefaulController.cs</w:t>
+      </w:r>
+      <w:proofErr w:type="spellEnd"/>
       <w:r>
         <w:br/>
       </w:r>
       <w:r>
+        <w:rPr>
+          <w:noProof/>
+        </w:rPr>
         <w:drawing>
           <wp:inline distT="0" distB="0" distL="0" distR="0" wp14:anchorId="115B8260" wp14:editId="689B1037">
             <wp:extent cx="3629025" cy="1974968"/>
@@ -1669,16 +2383,49 @@
         </w:numPr>
       </w:pPr>
       <w:r>
-        <w:t>Al ejecutar aplicación que ejecute Get() de defaultController</w:t>
-      </w:r>
+        <w:t xml:space="preserve">Al ejecutar aplicación que ejecute </w:t>
+      </w:r>
+      <w:proofErr w:type="spellStart"/>
+      <w:proofErr w:type="gramStart"/>
+      <w:r>
+        <w:t>Get</w:t>
+      </w:r>
+      <w:proofErr w:type="spellEnd"/>
+      <w:r>
+        <w:t>(</w:t>
+      </w:r>
+      <w:proofErr w:type="gramEnd"/>
+      <w:r>
+        <w:t xml:space="preserve">) de </w:t>
+      </w:r>
+      <w:proofErr w:type="spellStart"/>
+      <w:r>
+        <w:t>defaultController</w:t>
+      </w:r>
+      <w:proofErr w:type="spellEnd"/>
       <w:r>
         <w:br/>
-        <w:t>Properties -&gt; launchSettings.json</w:t>
-      </w:r>
+      </w:r>
+      <w:proofErr w:type="spellStart"/>
+      <w:r>
+        <w:t>Properties</w:t>
+      </w:r>
+      <w:proofErr w:type="spellEnd"/>
+      <w:r>
+        <w:t xml:space="preserve"> -&gt; </w:t>
+      </w:r>
+      <w:proofErr w:type="spellStart"/>
+      <w:r>
+        <w:t>launchSettings.json</w:t>
+      </w:r>
+      <w:proofErr w:type="spellEnd"/>
       <w:r>
         <w:br/>
       </w:r>
       <w:r>
+        <w:rPr>
+          <w:noProof/>
+        </w:rPr>
         <w:lastRenderedPageBreak/>
         <w:drawing>
           <wp:inline distT="0" distB="0" distL="0" distR="0" wp14:anchorId="58A6AE8E" wp14:editId="7E714A44">
@@ -1718,7 +2465,14 @@
       </w:r>
       <w:r>
         <w:br/>
-        <w:t>launchUrl -&gt; api/Default</w:t>
+      </w:r>
+      <w:proofErr w:type="spellStart"/>
+      <w:r>
+        <w:t>launchUrl</w:t>
+      </w:r>
+      <w:proofErr w:type="spellEnd"/>
+      <w:r>
+        <w:t xml:space="preserve"> -&gt; api/Default</w:t>
       </w:r>
     </w:p>
     <w:p>
@@ -1729,11 +2483,24 @@
           <w:numId w:val="2"/>
         </w:numPr>
       </w:pPr>
-      <w:r>
-        <w:t xml:space="preserve">Install </w:t>
-      </w:r>
-      <w:r>
-        <w:t>dependencias(nuget)</w:t>
+      <w:proofErr w:type="spellStart"/>
+      <w:r>
+        <w:t>Install</w:t>
+      </w:r>
+      <w:proofErr w:type="spellEnd"/>
+      <w:r>
+        <w:t xml:space="preserve"> </w:t>
+      </w:r>
+      <w:r>
+        <w:t>dependencias(</w:t>
+      </w:r>
+      <w:proofErr w:type="spellStart"/>
+      <w:r>
+        <w:t>nuget</w:t>
+      </w:r>
+      <w:proofErr w:type="spellEnd"/>
+      <w:r>
+        <w:t>)</w:t>
       </w:r>
     </w:p>
     <w:p>
@@ -1744,9 +2511,11 @@
           <w:numId w:val="2"/>
         </w:numPr>
       </w:pPr>
+      <w:proofErr w:type="spellStart"/>
       <w:r>
         <w:t>Microsoft.EntityframeworkCore</w:t>
       </w:r>
+      <w:proofErr w:type="spellEnd"/>
     </w:p>
     <w:p>
       <w:pPr>
@@ -1756,9 +2525,13 @@
           <w:numId w:val="2"/>
         </w:numPr>
       </w:pPr>
+      <w:proofErr w:type="spellStart"/>
+      <w:proofErr w:type="gramStart"/>
       <w:r>
         <w:t>Microsoft.EntityFrameworkCore.Tools</w:t>
       </w:r>
+      <w:proofErr w:type="spellEnd"/>
+      <w:proofErr w:type="gramEnd"/>
     </w:p>
     <w:p>
       <w:pPr>
@@ -1768,9 +2541,13 @@
           <w:numId w:val="2"/>
         </w:numPr>
       </w:pPr>
+      <w:proofErr w:type="spellStart"/>
+      <w:proofErr w:type="gramStart"/>
       <w:r>
         <w:t>Microsoft.EntityFrameworkCore.SqlServer</w:t>
       </w:r>
+      <w:proofErr w:type="spellEnd"/>
+      <w:proofErr w:type="gramEnd"/>
     </w:p>
     <w:p>
       <w:pPr>
@@ -1780,8 +2557,27 @@
           <w:numId w:val="2"/>
         </w:numPr>
       </w:pPr>
-      <w:r>
-        <w:t>Migración hacia SQL Server</w:t>
+      <w:proofErr w:type="spellStart"/>
+      <w:r>
+        <w:t>Migra</w:t>
+      </w:r>
+      <w:r>
+        <w:t>tio</w:t>
+      </w:r>
+      <w:r>
+        <w:t>n</w:t>
+      </w:r>
+      <w:proofErr w:type="spellEnd"/>
+      <w:r>
+        <w:t xml:space="preserve"> </w:t>
+      </w:r>
+      <w:proofErr w:type="spellStart"/>
+      <w:r>
+        <w:t>to</w:t>
+      </w:r>
+      <w:proofErr w:type="spellEnd"/>
+      <w:r>
+        <w:t xml:space="preserve"> SQL Server</w:t>
       </w:r>
     </w:p>
     <w:p>
@@ -1792,25 +2588,61 @@
           <w:numId w:val="2"/>
         </w:numPr>
       </w:pPr>
+      <w:proofErr w:type="spellStart"/>
       <w:r>
         <w:t>Crea</w:t>
       </w:r>
       <w:r>
         <w:t>te</w:t>
       </w:r>
-      <w:r>
-        <w:t xml:space="preserve"> DBContext</w:t>
-      </w:r>
-      <w:r>
-        <w:t xml:space="preserve"> -&gt; Create new folder Context</w:t>
-      </w:r>
-      <w:r>
-        <w:t xml:space="preserve"> -&gt; New class ApplicationDBContext.cs</w:t>
-      </w:r>
+      <w:proofErr w:type="spellEnd"/>
+      <w:r>
+        <w:t xml:space="preserve"> </w:t>
+      </w:r>
+      <w:proofErr w:type="spellStart"/>
+      <w:r>
+        <w:t>DBContext</w:t>
+      </w:r>
+      <w:proofErr w:type="spellEnd"/>
+      <w:r>
+        <w:t xml:space="preserve"> -&gt; </w:t>
+      </w:r>
+      <w:proofErr w:type="spellStart"/>
+      <w:r>
+        <w:t>Create</w:t>
+      </w:r>
+      <w:proofErr w:type="spellEnd"/>
+      <w:r>
+        <w:t xml:space="preserve"> new folder </w:t>
+      </w:r>
+      <w:proofErr w:type="spellStart"/>
+      <w:r>
+        <w:t>Context</w:t>
+      </w:r>
+      <w:proofErr w:type="spellEnd"/>
+      <w:r>
+        <w:t xml:space="preserve"> -&gt; New </w:t>
+      </w:r>
+      <w:proofErr w:type="spellStart"/>
+      <w:r>
+        <w:t>class</w:t>
+      </w:r>
+      <w:proofErr w:type="spellEnd"/>
+      <w:r>
+        <w:t xml:space="preserve"> </w:t>
+      </w:r>
+      <w:proofErr w:type="spellStart"/>
+      <w:r>
+        <w:t>ApplicationDBContext.cs</w:t>
+      </w:r>
+      <w:proofErr w:type="spellEnd"/>
       <w:r>
         <w:br/>
       </w:r>
       <w:r>
+        <w:rPr>
+          <w:noProof/>
+        </w:rPr>
         <w:drawing>
           <wp:inline distT="0" distB="0" distL="0" distR="0" wp14:anchorId="1066FAFB" wp14:editId="7087CF58">
             <wp:extent cx="4599940" cy="1148362"/>
@@ -1856,13 +2688,18 @@
           <w:numId w:val="2"/>
         </w:numPr>
       </w:pPr>
+      <w:proofErr w:type="spellStart"/>
       <w:r>
         <w:t>Appsetting.json</w:t>
       </w:r>
+      <w:proofErr w:type="spellEnd"/>
       <w:r>
         <w:br/>
       </w:r>
       <w:r>
+        <w:rPr>
+          <w:noProof/>
+        </w:rPr>
         <w:drawing>
           <wp:inline distT="0" distB="0" distL="0" distR="0" wp14:anchorId="4691231B" wp14:editId="394F6ECD">
             <wp:extent cx="4838531" cy="257175"/>
@@ -1908,17 +2745,22 @@
           <w:numId w:val="2"/>
         </w:numPr>
       </w:pPr>
+      <w:proofErr w:type="spellStart"/>
       <w:r>
         <w:t>Program.cs</w:t>
       </w:r>
+      <w:proofErr w:type="spellEnd"/>
       <w:r>
         <w:br/>
       </w:r>
       <w:r>
+        <w:rPr>
+          <w:noProof/>
+        </w:rPr>
         <w:drawing>
-          <wp:inline distT="0" distB="0" distL="0" distR="0" wp14:anchorId="4D467155" wp14:editId="633B203B">
-            <wp:extent cx="4961890" cy="120196"/>
-            <wp:effectExtent l="0" t="0" r="0" b="0"/>
+          <wp:inline distT="0" distB="0" distL="0" distR="0" wp14:anchorId="4D467155" wp14:editId="454F4719">
+            <wp:extent cx="25019948" cy="606081"/>
+            <wp:effectExtent l="0" t="0" r="0" b="3810"/>
             <wp:docPr id="1198223622" name="Imagen 1"/>
             <wp:cNvGraphicFramePr>
               <a:graphicFrameLocks xmlns:a="http://schemas.openxmlformats.org/drawingml/2006/main" noChangeAspect="1"/>
@@ -1939,7 +2781,7 @@
                   <pic:spPr>
                     <a:xfrm>
                       <a:off x="0" y="0"/>
-                      <a:ext cx="4972681" cy="120457"/>
+                      <a:ext cx="27571091" cy="667880"/>
                     </a:xfrm>
                     <a:prstGeom prst="rect">
                       <a:avLst/>
@@ -1951,6 +2793,67 @@
           </wp:inline>
         </w:drawing>
       </w:r>
+    </w:p>
+    <w:p>
+      <w:pPr>
+        <w:pStyle w:val="Prrafodelista"/>
+        <w:numPr>
+          <w:ilvl w:val="2"/>
+          <w:numId w:val="2"/>
+        </w:numPr>
+      </w:pPr>
+      <w:proofErr w:type="spellStart"/>
+      <w:r>
+        <w:t>Package</w:t>
+      </w:r>
+      <w:proofErr w:type="spellEnd"/>
+      <w:r>
+        <w:t xml:space="preserve"> </w:t>
+      </w:r>
+      <w:proofErr w:type="gramStart"/>
+      <w:r>
+        <w:t>manager</w:t>
+      </w:r>
+      <w:proofErr w:type="gramEnd"/>
+      <w:r>
+        <w:t xml:space="preserve"> </w:t>
+      </w:r>
+      <w:proofErr w:type="spellStart"/>
+      <w:r>
+        <w:t>condsole</w:t>
+      </w:r>
+      <w:proofErr w:type="spellEnd"/>
+    </w:p>
+    <w:p>
+      <w:pPr>
+        <w:pStyle w:val="Prrafodelista"/>
+        <w:numPr>
+          <w:ilvl w:val="3"/>
+          <w:numId w:val="2"/>
+        </w:numPr>
+      </w:pPr>
+      <w:proofErr w:type="spellStart"/>
+      <w:r>
+        <w:t>Add-Migration</w:t>
+      </w:r>
+      <w:proofErr w:type="spellEnd"/>
+      <w:r>
+        <w:t xml:space="preserve"> v1.0</w:t>
+      </w:r>
+    </w:p>
+    <w:p>
+      <w:pPr>
+        <w:pStyle w:val="Prrafodelista"/>
+        <w:numPr>
+          <w:ilvl w:val="3"/>
+          <w:numId w:val="2"/>
+        </w:numPr>
+      </w:pPr>
+      <w:proofErr w:type="spellStart"/>
+      <w:r>
+        <w:t>Update-database</w:t>
+      </w:r>
+      <w:proofErr w:type="spellEnd"/>
     </w:p>
     <w:sectPr>
       <w:pgSz w:w="11906" w:h="16838"/>
@@ -3111,6 +4014,18 @@
       <w:shd w:val="clear" w:color="auto" w:fill="E1DFDD"/>
     </w:rPr>
   </w:style>
+  <w:style w:type="character" w:styleId="Hipervnculovisitado">
+    <w:name w:val="FollowedHyperlink"/>
+    <w:basedOn w:val="Fuentedeprrafopredeter"/>
+    <w:uiPriority w:val="99"/>
+    <w:semiHidden/>
+    <w:unhideWhenUsed/>
+    <w:rsid w:val="005F2991"/>
+    <w:rPr>
+      <w:color w:val="96607D" w:themeColor="followedHyperlink"/>
+      <w:u w:val="single"/>
+    </w:rPr>
+  </w:style>
 </w:styles>
 </file>
 

</xml_diff>

<commit_message>
Migrations, create context, add controller, endpoint get
</commit_message>
<xml_diff>
--- a/NET_Vue.docx
+++ b/NET_Vue.docx
@@ -472,7 +472,6 @@
         </w:rPr>
       </w:pPr>
       <w:proofErr w:type="spellStart"/>
-      <w:proofErr w:type="gramStart"/>
       <w:r>
         <w:t>Install</w:t>
       </w:r>
@@ -485,7 +484,6 @@
         <w:t>Vue</w:t>
       </w:r>
       <w:proofErr w:type="spellEnd"/>
-      <w:proofErr w:type="gramEnd"/>
       <w:r>
         <w:t xml:space="preserve"> </w:t>
       </w:r>
@@ -653,15 +651,7 @@
         <w:t xml:space="preserve"> </w:t>
       </w:r>
       <w:r>
-        <w:t>&lt;</w:t>
-      </w:r>
-      <w:proofErr w:type="gramStart"/>
-      <w:r>
-        <w:t>link</w:t>
-      </w:r>
-      <w:proofErr w:type="gramEnd"/>
-      <w:r>
-        <w:t xml:space="preserve"> href="https://cdn.jsdelivr.net/npm/bootstrap@5.0.2/dist/css/bootstrap.min.css" </w:t>
+        <w:t xml:space="preserve">&lt;link href="https://cdn.jsdelivr.net/npm/bootstrap@5.0.2/dist/css/bootstrap.min.css" </w:t>
       </w:r>
       <w:proofErr w:type="spellStart"/>
       <w:r>
@@ -2386,17 +2376,12 @@
         <w:t xml:space="preserve">Al ejecutar aplicación que ejecute </w:t>
       </w:r>
       <w:proofErr w:type="spellStart"/>
-      <w:proofErr w:type="gramStart"/>
       <w:r>
         <w:t>Get</w:t>
       </w:r>
       <w:proofErr w:type="spellEnd"/>
       <w:r>
-        <w:t>(</w:t>
-      </w:r>
-      <w:proofErr w:type="gramEnd"/>
-      <w:r>
-        <w:t xml:space="preserve">) de </w:t>
+        <w:t xml:space="preserve">() de </w:t>
       </w:r>
       <w:proofErr w:type="spellStart"/>
       <w:r>
@@ -2526,12 +2511,10 @@
         </w:numPr>
       </w:pPr>
       <w:proofErr w:type="spellStart"/>
-      <w:proofErr w:type="gramStart"/>
       <w:r>
         <w:t>Microsoft.EntityFrameworkCore.Tools</w:t>
       </w:r>
       <w:proofErr w:type="spellEnd"/>
-      <w:proofErr w:type="gramEnd"/>
     </w:p>
     <w:p>
       <w:pPr>
@@ -2542,12 +2525,10 @@
         </w:numPr>
       </w:pPr>
       <w:proofErr w:type="spellStart"/>
-      <w:proofErr w:type="gramStart"/>
       <w:r>
         <w:t>Microsoft.EntityFrameworkCore.SqlServer</w:t>
       </w:r>
       <w:proofErr w:type="spellEnd"/>
-      <w:proofErr w:type="gramEnd"/>
     </w:p>
     <w:p>
       <w:pPr>
@@ -2808,52 +2789,181 @@
       </w:r>
       <w:proofErr w:type="spellEnd"/>
       <w:r>
+        <w:t xml:space="preserve"> manager </w:t>
+      </w:r>
+      <w:proofErr w:type="spellStart"/>
+      <w:r>
+        <w:t>condsole</w:t>
+      </w:r>
+      <w:proofErr w:type="spellEnd"/>
+    </w:p>
+    <w:p>
+      <w:pPr>
+        <w:pStyle w:val="Prrafodelista"/>
+        <w:numPr>
+          <w:ilvl w:val="3"/>
+          <w:numId w:val="2"/>
+        </w:numPr>
+      </w:pPr>
+      <w:proofErr w:type="spellStart"/>
+      <w:r>
+        <w:t>Add-Migration</w:t>
+      </w:r>
+      <w:proofErr w:type="spellEnd"/>
+      <w:r>
+        <w:t xml:space="preserve"> v1.0</w:t>
+      </w:r>
+    </w:p>
+    <w:p>
+      <w:pPr>
+        <w:pStyle w:val="Prrafodelista"/>
+        <w:numPr>
+          <w:ilvl w:val="3"/>
+          <w:numId w:val="2"/>
+        </w:numPr>
+      </w:pPr>
+      <w:proofErr w:type="spellStart"/>
+      <w:r>
+        <w:t>Update-database</w:t>
+      </w:r>
+      <w:proofErr w:type="spellEnd"/>
+    </w:p>
+    <w:p>
+      <w:pPr>
+        <w:pStyle w:val="Prrafodelista"/>
+        <w:numPr>
+          <w:ilvl w:val="1"/>
+          <w:numId w:val="2"/>
+        </w:numPr>
+      </w:pPr>
+      <w:r>
+        <w:t>Crear Contexto</w:t>
+      </w:r>
+    </w:p>
+    <w:p>
+      <w:pPr>
+        <w:pStyle w:val="Prrafodelista"/>
+        <w:numPr>
+          <w:ilvl w:val="2"/>
+          <w:numId w:val="2"/>
+        </w:numPr>
+      </w:pPr>
+      <w:r>
+        <w:lastRenderedPageBreak/>
+        <w:t xml:space="preserve">Agregar </w:t>
+      </w:r>
+      <w:proofErr w:type="spellStart"/>
+      <w:r>
+        <w:t>controller</w:t>
+      </w:r>
+      <w:proofErr w:type="spellEnd"/>
+      <w:r>
+        <w:t xml:space="preserve"> (</w:t>
+      </w:r>
+      <w:proofErr w:type="spellStart"/>
+      <w:r>
+        <w:t>Empty</w:t>
+      </w:r>
+      <w:proofErr w:type="spellEnd"/>
+      <w:r>
+        <w:t>)</w:t>
+      </w:r>
+      <w:r>
+        <w:br/>
+      </w:r>
+      <w:r>
+        <w:drawing>
+          <wp:inline distT="0" distB="0" distL="0" distR="0" wp14:anchorId="270A6A33" wp14:editId="688D94E1">
+            <wp:extent cx="4363059" cy="2038635"/>
+            <wp:effectExtent l="0" t="0" r="0" b="0"/>
+            <wp:docPr id="414467692" name="Imagen 1" descr="Captura de pantalla con letras&#10;&#10;El contenido generado por IA puede ser incorrecto."/>
+            <wp:cNvGraphicFramePr>
+              <a:graphicFrameLocks xmlns:a="http://schemas.openxmlformats.org/drawingml/2006/main" noChangeAspect="1"/>
+            </wp:cNvGraphicFramePr>
+            <a:graphic xmlns:a="http://schemas.openxmlformats.org/drawingml/2006/main">
+              <a:graphicData uri="http://schemas.openxmlformats.org/drawingml/2006/picture">
+                <pic:pic xmlns:pic="http://schemas.openxmlformats.org/drawingml/2006/picture">
+                  <pic:nvPicPr>
+                    <pic:cNvPr id="414467692" name="Imagen 1" descr="Captura de pantalla con letras&#10;&#10;El contenido generado por IA puede ser incorrecto."/>
+                    <pic:cNvPicPr/>
+                  </pic:nvPicPr>
+                  <pic:blipFill>
+                    <a:blip r:embed="rId31"/>
+                    <a:stretch>
+                      <a:fillRect/>
+                    </a:stretch>
+                  </pic:blipFill>
+                  <pic:spPr>
+                    <a:xfrm>
+                      <a:off x="0" y="0"/>
+                      <a:ext cx="4363059" cy="2038635"/>
+                    </a:xfrm>
+                    <a:prstGeom prst="rect">
+                      <a:avLst/>
+                    </a:prstGeom>
+                  </pic:spPr>
+                </pic:pic>
+              </a:graphicData>
+            </a:graphic>
+          </wp:inline>
+        </w:drawing>
+      </w:r>
+      <w:r>
+        <w:br/>
+      </w:r>
+      <w:proofErr w:type="spellStart"/>
+      <w:r>
+        <w:t>Endpoint</w:t>
+      </w:r>
+      <w:proofErr w:type="spellEnd"/>
+      <w:r>
         <w:t xml:space="preserve"> </w:t>
       </w:r>
-      <w:proofErr w:type="gramStart"/>
-      <w:r>
-        <w:t>manager</w:t>
-      </w:r>
-      <w:proofErr w:type="gramEnd"/>
-      <w:r>
-        <w:t xml:space="preserve"> </w:t>
-      </w:r>
-      <w:proofErr w:type="spellStart"/>
-      <w:r>
-        <w:t>condsole</w:t>
-      </w:r>
-      <w:proofErr w:type="spellEnd"/>
-    </w:p>
-    <w:p>
-      <w:pPr>
-        <w:pStyle w:val="Prrafodelista"/>
-        <w:numPr>
-          <w:ilvl w:val="3"/>
-          <w:numId w:val="2"/>
-        </w:numPr>
-      </w:pPr>
-      <w:proofErr w:type="spellStart"/>
-      <w:r>
-        <w:t>Add-Migration</w:t>
-      </w:r>
-      <w:proofErr w:type="spellEnd"/>
-      <w:r>
-        <w:t xml:space="preserve"> v1.0</w:t>
-      </w:r>
-    </w:p>
-    <w:p>
-      <w:pPr>
-        <w:pStyle w:val="Prrafodelista"/>
-        <w:numPr>
-          <w:ilvl w:val="3"/>
-          <w:numId w:val="2"/>
-        </w:numPr>
-      </w:pPr>
-      <w:proofErr w:type="spellStart"/>
-      <w:r>
-        <w:t>Update-database</w:t>
-      </w:r>
-      <w:proofErr w:type="spellEnd"/>
+      <w:proofErr w:type="spellStart"/>
+      <w:r>
+        <w:t>Get</w:t>
+      </w:r>
+      <w:proofErr w:type="spellEnd"/>
+      <w:r>
+        <w:br/>
+      </w:r>
+      <w:r>
+        <w:drawing>
+          <wp:inline distT="0" distB="0" distL="0" distR="0" wp14:anchorId="5C3CB13C" wp14:editId="47B6BE5C">
+            <wp:extent cx="4326149" cy="3286125"/>
+            <wp:effectExtent l="0" t="0" r="0" b="0"/>
+            <wp:docPr id="1895795774" name="Imagen 1" descr="Texto&#10;&#10;El contenido generado por IA puede ser incorrecto."/>
+            <wp:cNvGraphicFramePr>
+              <a:graphicFrameLocks xmlns:a="http://schemas.openxmlformats.org/drawingml/2006/main" noChangeAspect="1"/>
+            </wp:cNvGraphicFramePr>
+            <a:graphic xmlns:a="http://schemas.openxmlformats.org/drawingml/2006/main">
+              <a:graphicData uri="http://schemas.openxmlformats.org/drawingml/2006/picture">
+                <pic:pic xmlns:pic="http://schemas.openxmlformats.org/drawingml/2006/picture">
+                  <pic:nvPicPr>
+                    <pic:cNvPr id="1895795774" name="Imagen 1" descr="Texto&#10;&#10;El contenido generado por IA puede ser incorrecto."/>
+                    <pic:cNvPicPr/>
+                  </pic:nvPicPr>
+                  <pic:blipFill>
+                    <a:blip r:embed="rId32"/>
+                    <a:stretch>
+                      <a:fillRect/>
+                    </a:stretch>
+                  </pic:blipFill>
+                  <pic:spPr>
+                    <a:xfrm>
+                      <a:off x="0" y="0"/>
+                      <a:ext cx="4333485" cy="3291697"/>
+                    </a:xfrm>
+                    <a:prstGeom prst="rect">
+                      <a:avLst/>
+                    </a:prstGeom>
+                  </pic:spPr>
+                </pic:pic>
+              </a:graphicData>
+            </a:graphic>
+          </wp:inline>
+        </w:drawing>
+      </w:r>
     </w:p>
     <w:sectPr>
       <w:pgSz w:w="11906" w:h="16838"/>

</xml_diff>

<commit_message>
Interaction between front and back, install axios, obtain data on open frontend, delete
</commit_message>
<xml_diff>
--- a/NET_Vue.docx
+++ b/NET_Vue.docx
@@ -32,8 +32,18 @@
           <w:bCs/>
           <w:u w:val="single"/>
         </w:rPr>
-        <w:t xml:space="preserve"> Vue</w:t>
-      </w:r>
+        <w:t xml:space="preserve"> </w:t>
+      </w:r>
+      <w:proofErr w:type="spellStart"/>
+      <w:r>
+        <w:rPr>
+          <w:b/>
+          <w:bCs/>
+          <w:u w:val="single"/>
+        </w:rPr>
+        <w:t>Vue</w:t>
+      </w:r>
+      <w:proofErr w:type="spellEnd"/>
     </w:p>
     <w:p>
       <w:pPr>
@@ -44,8 +54,21 @@
         </w:numPr>
       </w:pPr>
       <w:r>
-        <w:t>Proyecto con Vue 3 a través del vue-cli</w:t>
-      </w:r>
+        <w:t xml:space="preserve">Proyecto con </w:t>
+      </w:r>
+      <w:proofErr w:type="spellStart"/>
+      <w:r>
+        <w:t>Vue</w:t>
+      </w:r>
+      <w:proofErr w:type="spellEnd"/>
+      <w:r>
+        <w:t xml:space="preserve"> 3 a través del </w:t>
+      </w:r>
+      <w:proofErr w:type="spellStart"/>
+      <w:r>
+        <w:t>vue-cli</w:t>
+      </w:r>
+      <w:proofErr w:type="spellEnd"/>
     </w:p>
     <w:p>
       <w:pPr>
@@ -67,8 +90,13 @@
           <w:numId w:val="1"/>
         </w:numPr>
       </w:pPr>
-      <w:r>
-        <w:t>Entity Framework</w:t>
+      <w:proofErr w:type="spellStart"/>
+      <w:r>
+        <w:t>Entity</w:t>
+      </w:r>
+      <w:proofErr w:type="spellEnd"/>
+      <w:r>
+        <w:t xml:space="preserve"> Framework</w:t>
       </w:r>
     </w:p>
     <w:p>
@@ -80,8 +108,21 @@
         </w:numPr>
       </w:pPr>
       <w:r>
-        <w:t>Agregar Bootstrap y fontawesome a vue</w:t>
-      </w:r>
+        <w:t xml:space="preserve">Agregar Bootstrap y </w:t>
+      </w:r>
+      <w:proofErr w:type="spellStart"/>
+      <w:r>
+        <w:t>fontawesome</w:t>
+      </w:r>
+      <w:proofErr w:type="spellEnd"/>
+      <w:r>
+        <w:t xml:space="preserve"> a </w:t>
+      </w:r>
+      <w:proofErr w:type="spellStart"/>
+      <w:r>
+        <w:t>vue</w:t>
+      </w:r>
+      <w:proofErr w:type="spellEnd"/>
     </w:p>
     <w:p>
       <w:pPr>
@@ -103,8 +144,13 @@
           <w:numId w:val="1"/>
         </w:numPr>
       </w:pPr>
-      <w:r>
-        <w:t>Deploy en Azure</w:t>
+      <w:proofErr w:type="spellStart"/>
+      <w:r>
+        <w:t>Deploy</w:t>
+      </w:r>
+      <w:proofErr w:type="spellEnd"/>
+      <w:r>
+        <w:t xml:space="preserve"> en Azure</w:t>
       </w:r>
     </w:p>
     <w:p>
@@ -129,65 +175,39 @@
           <w:b/>
           <w:bCs/>
         </w:rPr>
-        <w:t>Instalar Vue cli</w:t>
-      </w:r>
-    </w:p>
-    <w:p>
-      <w:pPr>
-        <w:pStyle w:val="Prrafodelista"/>
-        <w:numPr>
-          <w:ilvl w:val="1"/>
-          <w:numId w:val="2"/>
-        </w:numPr>
+        <w:t xml:space="preserve">Instalar </w:t>
+      </w:r>
+      <w:proofErr w:type="spellStart"/>
+      <w:r>
         <w:rPr>
           <w:b/>
           <w:bCs/>
         </w:rPr>
-      </w:pPr>
-      <w:r>
-        <w:t>Instalar Vue cli</w:t>
-      </w:r>
-    </w:p>
-    <w:p>
-      <w:pPr>
-        <w:pStyle w:val="Prrafodelista"/>
-        <w:numPr>
-          <w:ilvl w:val="2"/>
-          <w:numId w:val="2"/>
-        </w:numPr>
+        <w:t>Vue</w:t>
+      </w:r>
+      <w:proofErr w:type="spellEnd"/>
+      <w:r>
         <w:rPr>
           <w:b/>
           <w:bCs/>
         </w:rPr>
-      </w:pPr>
-      <w:r>
-        <w:t>Abrir cmd</w:t>
-      </w:r>
-      <w:r>
-        <w:t xml:space="preserve"> -&gt; npm install -g @vue/cli</w:t>
-      </w:r>
-    </w:p>
-    <w:p>
-      <w:pPr>
-        <w:pStyle w:val="Prrafodelista"/>
-        <w:numPr>
-          <w:ilvl w:val="1"/>
-          <w:numId w:val="2"/>
-        </w:numPr>
+        <w:t xml:space="preserve"> </w:t>
+      </w:r>
+      <w:proofErr w:type="spellStart"/>
+      <w:r>
         <w:rPr>
           <w:b/>
           <w:bCs/>
         </w:rPr>
-      </w:pPr>
-      <w:r>
-        <w:t>Visual Studio Code</w:t>
-      </w:r>
-    </w:p>
-    <w:p>
-      <w:pPr>
-        <w:pStyle w:val="Prrafodelista"/>
-        <w:numPr>
-          <w:ilvl w:val="0"/>
+        <w:t>cli</w:t>
+      </w:r>
+      <w:proofErr w:type="spellEnd"/>
+    </w:p>
+    <w:p>
+      <w:pPr>
+        <w:pStyle w:val="Prrafodelista"/>
+        <w:numPr>
+          <w:ilvl w:val="1"/>
           <w:numId w:val="2"/>
         </w:numPr>
         <w:rPr>
@@ -196,11 +216,60 @@
         </w:rPr>
       </w:pPr>
       <w:r>
+        <w:t xml:space="preserve">Instalar </w:t>
+      </w:r>
+      <w:proofErr w:type="spellStart"/>
+      <w:r>
+        <w:t>Vue</w:t>
+      </w:r>
+      <w:proofErr w:type="spellEnd"/>
+      <w:r>
+        <w:t xml:space="preserve"> </w:t>
+      </w:r>
+      <w:proofErr w:type="spellStart"/>
+      <w:r>
+        <w:t>cli</w:t>
+      </w:r>
+      <w:proofErr w:type="spellEnd"/>
+    </w:p>
+    <w:p>
+      <w:pPr>
+        <w:pStyle w:val="Prrafodelista"/>
+        <w:numPr>
+          <w:ilvl w:val="2"/>
+          <w:numId w:val="2"/>
+        </w:numPr>
         <w:rPr>
           <w:b/>
           <w:bCs/>
         </w:rPr>
-        <w:t>Crear proyecto Vue</w:t>
+      </w:pPr>
+      <w:r>
+        <w:t xml:space="preserve">Abrir </w:t>
+      </w:r>
+      <w:proofErr w:type="spellStart"/>
+      <w:r>
+        <w:t>cmd</w:t>
+      </w:r>
+      <w:proofErr w:type="spellEnd"/>
+      <w:r>
+        <w:t xml:space="preserve"> -&gt; </w:t>
+      </w:r>
+      <w:proofErr w:type="spellStart"/>
+      <w:r>
+        <w:t>npm</w:t>
+      </w:r>
+      <w:proofErr w:type="spellEnd"/>
+      <w:r>
+        <w:t xml:space="preserve"> </w:t>
+      </w:r>
+      <w:proofErr w:type="spellStart"/>
+      <w:r>
+        <w:t>install</w:t>
+      </w:r>
+      <w:proofErr w:type="spellEnd"/>
+      <w:r>
+        <w:t xml:space="preserve"> -g @vue/cli</w:t>
       </w:r>
     </w:p>
     <w:p>
@@ -216,14 +285,19 @@
         </w:rPr>
       </w:pPr>
       <w:r>
-        <w:t>Cmd -&gt; carpeta Project -&gt;vue create frontend-tareas</w:t>
-      </w:r>
-    </w:p>
-    <w:p>
-      <w:pPr>
-        <w:pStyle w:val="Prrafodelista"/>
-        <w:numPr>
-          <w:ilvl w:val="1"/>
+        <w:t xml:space="preserve">Visual Studio </w:t>
+      </w:r>
+      <w:proofErr w:type="spellStart"/>
+      <w:r>
+        <w:t>Code</w:t>
+      </w:r>
+      <w:proofErr w:type="spellEnd"/>
+    </w:p>
+    <w:p>
+      <w:pPr>
+        <w:pStyle w:val="Prrafodelista"/>
+        <w:numPr>
+          <w:ilvl w:val="0"/>
           <w:numId w:val="2"/>
         </w:numPr>
         <w:rPr>
@@ -232,40 +306,21 @@
         </w:rPr>
       </w:pPr>
       <w:r>
-        <w:t>Cd frontend-tareas</w:t>
-      </w:r>
-    </w:p>
-    <w:p>
-      <w:pPr>
-        <w:pStyle w:val="Prrafodelista"/>
-        <w:numPr>
-          <w:ilvl w:val="1"/>
-          <w:numId w:val="2"/>
-        </w:numPr>
         <w:rPr>
           <w:b/>
           <w:bCs/>
         </w:rPr>
-      </w:pPr>
-      <w:r>
-        <w:t>Npm run serve</w:t>
-      </w:r>
-    </w:p>
-    <w:p>
-      <w:pPr>
-        <w:pStyle w:val="Prrafodelista"/>
-        <w:numPr>
-          <w:ilvl w:val="0"/>
-          <w:numId w:val="2"/>
-        </w:numPr>
+        <w:t xml:space="preserve">Crear proyecto </w:t>
+      </w:r>
+      <w:proofErr w:type="spellStart"/>
+      <w:r>
         <w:rPr>
           <w:b/>
           <w:bCs/>
         </w:rPr>
-      </w:pPr>
-      <w:r>
-        <w:t>Visual Studio Code</w:t>
-      </w:r>
+        <w:t>Vue</w:t>
+      </w:r>
+      <w:proofErr w:type="spellEnd"/>
     </w:p>
     <w:p>
       <w:pPr>
@@ -279,8 +334,37 @@
           <w:bCs/>
         </w:rPr>
       </w:pPr>
-      <w:r>
-        <w:t>Install module Vetur</w:t>
+      <w:proofErr w:type="spellStart"/>
+      <w:r>
+        <w:t>Cmd</w:t>
+      </w:r>
+      <w:proofErr w:type="spellEnd"/>
+      <w:r>
+        <w:t xml:space="preserve"> -&gt; carpeta Project -&gt;</w:t>
+      </w:r>
+      <w:proofErr w:type="spellStart"/>
+      <w:r>
+        <w:t>vue</w:t>
+      </w:r>
+      <w:proofErr w:type="spellEnd"/>
+      <w:r>
+        <w:t xml:space="preserve"> </w:t>
+      </w:r>
+      <w:proofErr w:type="spellStart"/>
+      <w:r>
+        <w:t>create</w:t>
+      </w:r>
+      <w:proofErr w:type="spellEnd"/>
+      <w:r>
+        <w:t xml:space="preserve"> </w:t>
+      </w:r>
+      <w:proofErr w:type="spellStart"/>
+      <w:r>
+        <w:t>frontend</w:t>
+      </w:r>
+      <w:proofErr w:type="spellEnd"/>
+      <w:r>
+        <w:t>-tareas</w:t>
       </w:r>
     </w:p>
     <w:p>
@@ -296,10 +380,15 @@
         </w:rPr>
       </w:pPr>
       <w:r>
-        <w:t>Install  Vue VSCode Snippe</w:t>
-      </w:r>
-      <w:r>
-        <w:t>ts</w:t>
+        <w:t xml:space="preserve">Cd </w:t>
+      </w:r>
+      <w:proofErr w:type="spellStart"/>
+      <w:r>
+        <w:t>frontend</w:t>
+      </w:r>
+      <w:proofErr w:type="spellEnd"/>
+      <w:r>
+        <w:t>-tareas</w:t>
       </w:r>
     </w:p>
     <w:p>
@@ -314,18 +403,20 @@
           <w:bCs/>
         </w:rPr>
       </w:pPr>
-      <w:r>
-        <w:t>View -&gt; Terminal</w:t>
-      </w:r>
-      <w:r>
-        <w:t xml:space="preserve"> -&gt; npm run serve</w:t>
-      </w:r>
-    </w:p>
-    <w:p>
-      <w:pPr>
-        <w:pStyle w:val="Prrafodelista"/>
-        <w:numPr>
-          <w:ilvl w:val="1"/>
+      <w:proofErr w:type="spellStart"/>
+      <w:r>
+        <w:t>Npm</w:t>
+      </w:r>
+      <w:proofErr w:type="spellEnd"/>
+      <w:r>
+        <w:t xml:space="preserve"> run serve</w:t>
+      </w:r>
+    </w:p>
+    <w:p>
+      <w:pPr>
+        <w:pStyle w:val="Prrafodelista"/>
+        <w:numPr>
+          <w:ilvl w:val="0"/>
           <w:numId w:val="2"/>
         </w:numPr>
         <w:rPr>
@@ -334,8 +425,131 @@
         </w:rPr>
       </w:pPr>
       <w:r>
+        <w:t xml:space="preserve">Visual Studio </w:t>
+      </w:r>
+      <w:proofErr w:type="spellStart"/>
+      <w:r>
+        <w:t>Code</w:t>
+      </w:r>
+      <w:proofErr w:type="spellEnd"/>
+    </w:p>
+    <w:p>
+      <w:pPr>
+        <w:pStyle w:val="Prrafodelista"/>
+        <w:numPr>
+          <w:ilvl w:val="1"/>
+          <w:numId w:val="2"/>
+        </w:numPr>
+        <w:rPr>
+          <w:b/>
+          <w:bCs/>
+        </w:rPr>
+      </w:pPr>
+      <w:proofErr w:type="spellStart"/>
+      <w:r>
+        <w:t>Install</w:t>
+      </w:r>
+      <w:proofErr w:type="spellEnd"/>
+      <w:r>
+        <w:t xml:space="preserve"> module </w:t>
+      </w:r>
+      <w:proofErr w:type="spellStart"/>
+      <w:r>
+        <w:t>Vetur</w:t>
+      </w:r>
+      <w:proofErr w:type="spellEnd"/>
+    </w:p>
+    <w:p>
+      <w:pPr>
+        <w:pStyle w:val="Prrafodelista"/>
+        <w:numPr>
+          <w:ilvl w:val="1"/>
+          <w:numId w:val="2"/>
+        </w:numPr>
+        <w:rPr>
+          <w:b/>
+          <w:bCs/>
+        </w:rPr>
+      </w:pPr>
+      <w:proofErr w:type="spellStart"/>
+      <w:proofErr w:type="gramStart"/>
+      <w:r>
+        <w:t>Install</w:t>
+      </w:r>
+      <w:proofErr w:type="spellEnd"/>
+      <w:r>
+        <w:t xml:space="preserve">  </w:t>
+      </w:r>
+      <w:proofErr w:type="spellStart"/>
+      <w:r>
+        <w:t>Vue</w:t>
+      </w:r>
+      <w:proofErr w:type="spellEnd"/>
+      <w:proofErr w:type="gramEnd"/>
+      <w:r>
+        <w:t xml:space="preserve"> </w:t>
+      </w:r>
+      <w:proofErr w:type="spellStart"/>
+      <w:r>
+        <w:t>VSCode</w:t>
+      </w:r>
+      <w:proofErr w:type="spellEnd"/>
+      <w:r>
+        <w:t xml:space="preserve"> </w:t>
+      </w:r>
+      <w:proofErr w:type="spellStart"/>
+      <w:r>
+        <w:t>Snippe</w:t>
+      </w:r>
+      <w:r>
+        <w:t>ts</w:t>
+      </w:r>
+      <w:proofErr w:type="spellEnd"/>
+    </w:p>
+    <w:p>
+      <w:pPr>
+        <w:pStyle w:val="Prrafodelista"/>
+        <w:numPr>
+          <w:ilvl w:val="1"/>
+          <w:numId w:val="2"/>
+        </w:numPr>
+        <w:rPr>
+          <w:b/>
+          <w:bCs/>
+        </w:rPr>
+      </w:pPr>
+      <w:r>
+        <w:t>View -&gt; Terminal</w:t>
+      </w:r>
+      <w:r>
+        <w:t xml:space="preserve"> -&gt; </w:t>
+      </w:r>
+      <w:proofErr w:type="spellStart"/>
+      <w:r>
+        <w:t>npm</w:t>
+      </w:r>
+      <w:proofErr w:type="spellEnd"/>
+      <w:r>
+        <w:t xml:space="preserve"> run serve</w:t>
+      </w:r>
+    </w:p>
+    <w:p>
+      <w:pPr>
+        <w:pStyle w:val="Prrafodelista"/>
+        <w:numPr>
+          <w:ilvl w:val="1"/>
+          <w:numId w:val="2"/>
+        </w:numPr>
+        <w:rPr>
+          <w:b/>
+          <w:bCs/>
+        </w:rPr>
+      </w:pPr>
+      <w:proofErr w:type="spellStart"/>
+      <w:r>
         <w:t>HelloWorld.vue</w:t>
       </w:r>
+      <w:proofErr w:type="spellEnd"/>
       <w:r>
         <w:rPr>
           <w:noProof/>
@@ -395,8 +609,13 @@
           <w:bCs/>
         </w:rPr>
       </w:pPr>
-      <w:r>
-        <w:t xml:space="preserve">Install </w:t>
+      <w:proofErr w:type="spellStart"/>
+      <w:r>
+        <w:t>Install</w:t>
+      </w:r>
+      <w:proofErr w:type="spellEnd"/>
+      <w:r>
+        <w:t xml:space="preserve"> </w:t>
       </w:r>
       <w:r>
         <w:t>Bootstrap</w:t>
@@ -410,8 +629,13 @@
           <w:numId w:val="2"/>
         </w:numPr>
       </w:pPr>
-      <w:r>
-        <w:t>Public -&gt; index.html</w:t>
+      <w:proofErr w:type="spellStart"/>
+      <w:r>
+        <w:t>Public</w:t>
+      </w:r>
+      <w:proofErr w:type="spellEnd"/>
+      <w:r>
+        <w:t xml:space="preserve"> -&gt; index.html</w:t>
       </w:r>
       <w:r>
         <w:t xml:space="preserve"> -&gt; (head)</w:t>
@@ -429,7 +653,47 @@
         <w:t xml:space="preserve"> </w:t>
       </w:r>
       <w:r>
-        <w:t>&lt;link href="https://cdn.jsdelivr.net/npm/bootstrap@5.0.2/dist/css/bootstrap.min.css" rel="stylesheet" integrity="sha384-EVSTQN3/azprG1Anm3QDgpJLIm9Nao0Yz1ztcQTwFspd3yD65VohhpuuCOmLASjC" crossorigin="anonymous"&gt;</w:t>
+        <w:t>&lt;</w:t>
+      </w:r>
+      <w:proofErr w:type="gramStart"/>
+      <w:r>
+        <w:t>link</w:t>
+      </w:r>
+      <w:proofErr w:type="gramEnd"/>
+      <w:r>
+        <w:t xml:space="preserve"> href="https://cdn.jsdelivr.net/npm/bootstrap@5.0.2/dist/css/bootstrap.min.css" </w:t>
+      </w:r>
+      <w:proofErr w:type="spellStart"/>
+      <w:r>
+        <w:t>rel</w:t>
+      </w:r>
+      <w:proofErr w:type="spellEnd"/>
+      <w:r>
+        <w:t>="</w:t>
+      </w:r>
+      <w:proofErr w:type="spellStart"/>
+      <w:r>
+        <w:t>stylesheet</w:t>
+      </w:r>
+      <w:proofErr w:type="spellEnd"/>
+      <w:r>
+        <w:t xml:space="preserve">" integrity="sha384-EVSTQN3/azprG1Anm3QDgpJLIm9Nao0Yz1ztcQTwFspd3yD65VohhpuuCOmLASjC" </w:t>
+      </w:r>
+      <w:proofErr w:type="spellStart"/>
+      <w:r>
+        <w:t>crossorigin</w:t>
+      </w:r>
+      <w:proofErr w:type="spellEnd"/>
+      <w:r>
+        <w:t>="</w:t>
+      </w:r>
+      <w:proofErr w:type="spellStart"/>
+      <w:r>
+        <w:t>anonymous</w:t>
+      </w:r>
+      <w:proofErr w:type="spellEnd"/>
+      <w:r>
+        <w:t>"&gt;</w:t>
       </w:r>
     </w:p>
     <w:p>
@@ -440,12 +704,27 @@
           <w:numId w:val="2"/>
         </w:numPr>
       </w:pPr>
-      <w:r>
-        <w:t>Components-&gt; HelloWorld.vue</w:t>
-      </w:r>
-      <w:r>
-        <w:t xml:space="preserve"> -&gt; delete</w:t>
-      </w:r>
+      <w:proofErr w:type="spellStart"/>
+      <w:r>
+        <w:t>Components</w:t>
+      </w:r>
+      <w:proofErr w:type="spellEnd"/>
+      <w:r>
+        <w:t xml:space="preserve">-&gt; </w:t>
+      </w:r>
+      <w:proofErr w:type="spellStart"/>
+      <w:r>
+        <w:t>HelloWorld.vue</w:t>
+      </w:r>
+      <w:proofErr w:type="spellEnd"/>
+      <w:r>
+        <w:t xml:space="preserve"> -&gt; </w:t>
+      </w:r>
+      <w:proofErr w:type="spellStart"/>
+      <w:r>
+        <w:t>delete</w:t>
+      </w:r>
+      <w:proofErr w:type="spellEnd"/>
     </w:p>
     <w:p>
       <w:pPr>
@@ -455,12 +734,19 @@
           <w:numId w:val="2"/>
         </w:numPr>
       </w:pPr>
+      <w:proofErr w:type="spellStart"/>
       <w:r>
         <w:t>App.vue</w:t>
       </w:r>
-      <w:r>
-        <w:t xml:space="preserve"> -&gt; clean</w:t>
-      </w:r>
+      <w:proofErr w:type="spellEnd"/>
+      <w:r>
+        <w:t xml:space="preserve"> -&gt; </w:t>
+      </w:r>
+      <w:proofErr w:type="spellStart"/>
+      <w:r>
+        <w:t>clean</w:t>
+      </w:r>
+      <w:proofErr w:type="spellEnd"/>
       <w:r>
         <w:br/>
       </w:r>
@@ -513,13 +799,43 @@
           <w:numId w:val="2"/>
         </w:numPr>
       </w:pPr>
-      <w:r>
-        <w:t>Create component</w:t>
-      </w:r>
+      <w:proofErr w:type="spellStart"/>
+      <w:r>
+        <w:t>Create</w:t>
+      </w:r>
+      <w:proofErr w:type="spellEnd"/>
+      <w:r>
+        <w:t xml:space="preserve"> </w:t>
+      </w:r>
+      <w:proofErr w:type="spellStart"/>
+      <w:r>
+        <w:t>component</w:t>
+      </w:r>
+      <w:proofErr w:type="spellEnd"/>
       <w:r>
         <w:br/>
-        <w:t>Components -&gt; new file -&gt; Tarea.vue -&gt; vbase</w:t>
-      </w:r>
+      </w:r>
+      <w:proofErr w:type="spellStart"/>
+      <w:r>
+        <w:t>Components</w:t>
+      </w:r>
+      <w:proofErr w:type="spellEnd"/>
+      <w:r>
+        <w:t xml:space="preserve"> -&gt; new file -&gt; </w:t>
+      </w:r>
+      <w:proofErr w:type="spellStart"/>
+      <w:r>
+        <w:t>Tarea.vue</w:t>
+      </w:r>
+      <w:proofErr w:type="spellEnd"/>
+      <w:r>
+        <w:t xml:space="preserve"> -&gt; </w:t>
+      </w:r>
+      <w:proofErr w:type="spellStart"/>
+      <w:r>
+        <w:t>vbase</w:t>
+      </w:r>
+      <w:proofErr w:type="spellEnd"/>
       <w:r>
         <w:br/>
       </w:r>
@@ -616,9 +932,11 @@
           <w:numId w:val="2"/>
         </w:numPr>
       </w:pPr>
+      <w:proofErr w:type="spellStart"/>
       <w:r>
         <w:t>App.vue</w:t>
       </w:r>
+      <w:proofErr w:type="spellEnd"/>
       <w:r>
         <w:br/>
       </w:r>
@@ -671,9 +989,11 @@
           <w:numId w:val="2"/>
         </w:numPr>
       </w:pPr>
+      <w:proofErr w:type="spellStart"/>
       <w:r>
         <w:t>Tarea.vue</w:t>
       </w:r>
+      <w:proofErr w:type="spellEnd"/>
     </w:p>
     <w:p>
       <w:pPr>
@@ -733,9 +1053,35 @@
           <w:numId w:val="2"/>
         </w:numPr>
       </w:pPr>
-      <w:r>
-        <w:t>Add elements to a list</w:t>
-      </w:r>
+      <w:proofErr w:type="spellStart"/>
+      <w:r>
+        <w:t>Add</w:t>
+      </w:r>
+      <w:proofErr w:type="spellEnd"/>
+      <w:r>
+        <w:t xml:space="preserve"> </w:t>
+      </w:r>
+      <w:proofErr w:type="spellStart"/>
+      <w:r>
+        <w:t>elements</w:t>
+      </w:r>
+      <w:proofErr w:type="spellEnd"/>
+      <w:r>
+        <w:t xml:space="preserve"> </w:t>
+      </w:r>
+      <w:proofErr w:type="spellStart"/>
+      <w:r>
+        <w:t>to</w:t>
+      </w:r>
+      <w:proofErr w:type="spellEnd"/>
+      <w:r>
+        <w:t xml:space="preserve"> a </w:t>
+      </w:r>
+      <w:proofErr w:type="spellStart"/>
+      <w:r>
+        <w:t>list</w:t>
+      </w:r>
+      <w:proofErr w:type="spellEnd"/>
     </w:p>
     <w:p>
       <w:pPr>
@@ -745,15 +1091,56 @@
           <w:numId w:val="2"/>
         </w:numPr>
       </w:pPr>
-      <w:r>
-        <w:t>Add fontawesome</w:t>
-      </w:r>
+      <w:proofErr w:type="spellStart"/>
+      <w:r>
+        <w:t>Add</w:t>
+      </w:r>
+      <w:proofErr w:type="spellEnd"/>
+      <w:r>
+        <w:t xml:space="preserve"> </w:t>
+      </w:r>
+      <w:proofErr w:type="spellStart"/>
+      <w:r>
+        <w:t>fontawesome</w:t>
+      </w:r>
+      <w:proofErr w:type="spellEnd"/>
       <w:r>
         <w:br/>
-        <w:t xml:space="preserve">public -&gt; index.html -&gt; </w:t>
-      </w:r>
-      <w:r>
-        <w:t>&lt;script src="https://kit.fontawesome.com/8c71804280.js" crossorigin="anonymous"&gt;&lt;/script&gt;</w:t>
+      </w:r>
+      <w:proofErr w:type="spellStart"/>
+      <w:r>
+        <w:t>public</w:t>
+      </w:r>
+      <w:proofErr w:type="spellEnd"/>
+      <w:r>
+        <w:t xml:space="preserve"> -&gt; index.html -&gt; </w:t>
+      </w:r>
+      <w:r>
+        <w:t xml:space="preserve">&lt;script </w:t>
+      </w:r>
+      <w:proofErr w:type="spellStart"/>
+      <w:r>
+        <w:t>src</w:t>
+      </w:r>
+      <w:proofErr w:type="spellEnd"/>
+      <w:r>
+        <w:t xml:space="preserve">="https://kit.fontawesome.com/8c71804280.js" </w:t>
+      </w:r>
+      <w:proofErr w:type="spellStart"/>
+      <w:r>
+        <w:t>crossorigin</w:t>
+      </w:r>
+      <w:proofErr w:type="spellEnd"/>
+      <w:r>
+        <w:t>="</w:t>
+      </w:r>
+      <w:proofErr w:type="spellStart"/>
+      <w:r>
+        <w:t>anonymous</w:t>
+      </w:r>
+      <w:proofErr w:type="spellEnd"/>
+      <w:r>
+        <w:t>"&gt;&lt;/script&gt;</w:t>
       </w:r>
     </w:p>
     <w:p>
@@ -764,23 +1151,41 @@
           <w:numId w:val="2"/>
         </w:numPr>
       </w:pPr>
+      <w:proofErr w:type="spellStart"/>
       <w:r>
         <w:t>Include</w:t>
       </w:r>
-      <w:r>
-        <w:t xml:space="preserve"> </w:t>
-      </w:r>
+      <w:proofErr w:type="spellEnd"/>
+      <w:r>
+        <w:t xml:space="preserve"> </w:t>
+      </w:r>
+      <w:proofErr w:type="spellStart"/>
       <w:r>
         <w:t>circle</w:t>
       </w:r>
-      <w:r>
-        <w:t xml:space="preserve"> icon</w:t>
-      </w:r>
-      <w:r>
-        <w:t xml:space="preserve"> in element</w:t>
-      </w:r>
-      <w:r>
-        <w:t xml:space="preserve"> -&gt; T</w:t>
+      <w:proofErr w:type="spellEnd"/>
+      <w:r>
+        <w:t xml:space="preserve"> </w:t>
+      </w:r>
+      <w:proofErr w:type="spellStart"/>
+      <w:r>
+        <w:t>icon</w:t>
+      </w:r>
+      <w:proofErr w:type="spellEnd"/>
+      <w:r>
+        <w:t xml:space="preserve"> in </w:t>
+      </w:r>
+      <w:proofErr w:type="spellStart"/>
+      <w:r>
+        <w:t>element</w:t>
+      </w:r>
+      <w:proofErr w:type="spellEnd"/>
+      <w:r>
+        <w:t xml:space="preserve"> -&gt; </w:t>
+      </w:r>
+      <w:proofErr w:type="spellStart"/>
+      <w:r>
+        <w:t>T</w:t>
       </w:r>
       <w:r>
         <w:t>a</w:t>
@@ -788,6 +1193,7 @@
       <w:r>
         <w:t>rea.vue</w:t>
       </w:r>
+      <w:proofErr w:type="spellEnd"/>
       <w:r>
         <w:br/>
       </w:r>
@@ -840,9 +1246,27 @@
           <w:numId w:val="2"/>
         </w:numPr>
       </w:pPr>
-      <w:r>
-        <w:t>Include trash icon</w:t>
-      </w:r>
+      <w:proofErr w:type="spellStart"/>
+      <w:r>
+        <w:t>Include</w:t>
+      </w:r>
+      <w:proofErr w:type="spellEnd"/>
+      <w:r>
+        <w:t xml:space="preserve"> </w:t>
+      </w:r>
+      <w:proofErr w:type="spellStart"/>
+      <w:r>
+        <w:t>trash</w:t>
+      </w:r>
+      <w:proofErr w:type="spellEnd"/>
+      <w:r>
+        <w:t xml:space="preserve"> </w:t>
+      </w:r>
+      <w:proofErr w:type="spellStart"/>
+      <w:r>
+        <w:t>icon</w:t>
+      </w:r>
+      <w:proofErr w:type="spellEnd"/>
       <w:r>
         <w:br/>
       </w:r>
@@ -1006,15 +1430,67 @@
           <w:numId w:val="2"/>
         </w:numPr>
       </w:pPr>
-      <w:r>
-        <w:t>Add work</w:t>
-      </w:r>
-      <w:r>
-        <w:t xml:space="preserve"> to list</w:t>
-      </w:r>
-      <w:r>
-        <w:t xml:space="preserve"> on clik in button Add</w:t>
-      </w:r>
+      <w:proofErr w:type="spellStart"/>
+      <w:r>
+        <w:t>Add</w:t>
+      </w:r>
+      <w:proofErr w:type="spellEnd"/>
+      <w:r>
+        <w:t xml:space="preserve"> </w:t>
+      </w:r>
+      <w:proofErr w:type="spellStart"/>
+      <w:r>
+        <w:t>work</w:t>
+      </w:r>
+      <w:proofErr w:type="spellEnd"/>
+      <w:r>
+        <w:t xml:space="preserve"> </w:t>
+      </w:r>
+      <w:proofErr w:type="spellStart"/>
+      <w:r>
+        <w:t>to</w:t>
+      </w:r>
+      <w:proofErr w:type="spellEnd"/>
+      <w:r>
+        <w:t xml:space="preserve"> </w:t>
+      </w:r>
+      <w:proofErr w:type="spellStart"/>
+      <w:r>
+        <w:t>list</w:t>
+      </w:r>
+      <w:proofErr w:type="spellEnd"/>
+      <w:r>
+        <w:t xml:space="preserve"> </w:t>
+      </w:r>
+      <w:proofErr w:type="spellStart"/>
+      <w:r>
+        <w:t>on</w:t>
+      </w:r>
+      <w:proofErr w:type="spellEnd"/>
+      <w:r>
+        <w:t xml:space="preserve"> </w:t>
+      </w:r>
+      <w:proofErr w:type="spellStart"/>
+      <w:r>
+        <w:t>clik</w:t>
+      </w:r>
+      <w:proofErr w:type="spellEnd"/>
+      <w:r>
+        <w:t xml:space="preserve"> in </w:t>
+      </w:r>
+      <w:proofErr w:type="spellStart"/>
+      <w:r>
+        <w:t>button</w:t>
+      </w:r>
+      <w:proofErr w:type="spellEnd"/>
+      <w:r>
+        <w:t xml:space="preserve"> </w:t>
+      </w:r>
+      <w:proofErr w:type="spellStart"/>
+      <w:r>
+        <w:t>Add</w:t>
+      </w:r>
+      <w:proofErr w:type="spellEnd"/>
       <w:r>
         <w:br/>
       </w:r>
@@ -1197,16 +1673,42 @@
           <w:numId w:val="2"/>
         </w:numPr>
       </w:pPr>
+      <w:proofErr w:type="spellStart"/>
       <w:r>
         <w:lastRenderedPageBreak/>
-        <w:t>Delete eleme</w:t>
+        <w:t>Delete</w:t>
+      </w:r>
+      <w:proofErr w:type="spellEnd"/>
+      <w:r>
+        <w:t xml:space="preserve"> </w:t>
+      </w:r>
+      <w:proofErr w:type="spellStart"/>
+      <w:r>
+        <w:t>eleme</w:t>
       </w:r>
       <w:r>
         <w:t>n</w:t>
       </w:r>
       <w:r>
-        <w:t>t of list</w:t>
-      </w:r>
+        <w:t>t</w:t>
+      </w:r>
+      <w:proofErr w:type="spellEnd"/>
+      <w:r>
+        <w:t xml:space="preserve"> </w:t>
+      </w:r>
+      <w:proofErr w:type="spellStart"/>
+      <w:r>
+        <w:t>of</w:t>
+      </w:r>
+      <w:proofErr w:type="spellEnd"/>
+      <w:r>
+        <w:t xml:space="preserve"> </w:t>
+      </w:r>
+      <w:proofErr w:type="spellStart"/>
+      <w:r>
+        <w:t>list</w:t>
+      </w:r>
+      <w:proofErr w:type="spellEnd"/>
       <w:r>
         <w:br/>
       </w:r>
@@ -1305,9 +1807,27 @@
           <w:numId w:val="2"/>
         </w:numPr>
       </w:pPr>
-      <w:r>
-        <w:t>Edit list element</w:t>
-      </w:r>
+      <w:proofErr w:type="spellStart"/>
+      <w:r>
+        <w:t>Edit</w:t>
+      </w:r>
+      <w:proofErr w:type="spellEnd"/>
+      <w:r>
+        <w:t xml:space="preserve"> </w:t>
+      </w:r>
+      <w:proofErr w:type="spellStart"/>
+      <w:r>
+        <w:t>list</w:t>
+      </w:r>
+      <w:proofErr w:type="spellEnd"/>
+      <w:r>
+        <w:t xml:space="preserve"> </w:t>
+      </w:r>
+      <w:proofErr w:type="spellStart"/>
+      <w:r>
+        <w:t>element</w:t>
+      </w:r>
+      <w:proofErr w:type="spellEnd"/>
       <w:r>
         <w:br/>
       </w:r>
@@ -1403,10 +1923,20 @@
           <w:numId w:val="2"/>
         </w:numPr>
       </w:pPr>
+      <w:proofErr w:type="spellStart"/>
       <w:r>
         <w:lastRenderedPageBreak/>
-        <w:t>Fontawesone check-circle</w:t>
-      </w:r>
+        <w:t>Fontawesone</w:t>
+      </w:r>
+      <w:proofErr w:type="spellEnd"/>
+      <w:r>
+        <w:t xml:space="preserve"> </w:t>
+      </w:r>
+      <w:proofErr w:type="spellStart"/>
+      <w:r>
+        <w:t>check-circle</w:t>
+      </w:r>
+      <w:proofErr w:type="spellEnd"/>
       <w:r>
         <w:br/>
       </w:r>
@@ -1459,9 +1989,11 @@
           <w:numId w:val="2"/>
         </w:numPr>
       </w:pPr>
+      <w:proofErr w:type="spellStart"/>
       <w:r>
         <w:t>Deploy</w:t>
       </w:r>
+      <w:proofErr w:type="spellEnd"/>
     </w:p>
     <w:p>
       <w:pPr>
@@ -1471,19 +2003,44 @@
           <w:numId w:val="2"/>
         </w:numPr>
       </w:pPr>
+      <w:proofErr w:type="spellStart"/>
       <w:r>
         <w:t>Package.json</w:t>
       </w:r>
-      <w:r>
-        <w:t xml:space="preserve"> -&gt; scripts -&gt; build</w:t>
-      </w:r>
+      <w:proofErr w:type="spellEnd"/>
+      <w:r>
+        <w:t xml:space="preserve"> -&gt; scripts -&gt; </w:t>
+      </w:r>
+      <w:proofErr w:type="spellStart"/>
+      <w:r>
+        <w:t>build</w:t>
+      </w:r>
+      <w:proofErr w:type="spellEnd"/>
       <w:r>
         <w:br/>
-        <w:t>Terminal npm run build</w:t>
-      </w:r>
-      <w:r>
-        <w:t xml:space="preserve"> -&gt; carpeta dist</w:t>
-      </w:r>
+        <w:t xml:space="preserve">Terminal </w:t>
+      </w:r>
+      <w:proofErr w:type="spellStart"/>
+      <w:r>
+        <w:t>npm</w:t>
+      </w:r>
+      <w:proofErr w:type="spellEnd"/>
+      <w:r>
+        <w:t xml:space="preserve"> run </w:t>
+      </w:r>
+      <w:proofErr w:type="spellStart"/>
+      <w:r>
+        <w:t>build</w:t>
+      </w:r>
+      <w:proofErr w:type="spellEnd"/>
+      <w:r>
+        <w:t xml:space="preserve"> -&gt; carpeta </w:t>
+      </w:r>
+      <w:proofErr w:type="spellStart"/>
+      <w:r>
+        <w:t>dist</w:t>
+      </w:r>
+      <w:proofErr w:type="spellEnd"/>
     </w:p>
     <w:p>
       <w:pPr>
@@ -1494,7 +2051,11 @@
         </w:numPr>
       </w:pPr>
       <w:r>
-        <w:t>Browser -&gt; net</w:t>
+        <w:t xml:space="preserve">Browser -&gt; </w:t>
+      </w:r>
+      <w:proofErr w:type="spellStart"/>
+      <w:r>
+        <w:t>net</w:t>
       </w:r>
       <w:r>
         <w:t>l</w:t>
@@ -1502,8 +2063,57 @@
       <w:r>
         <w:t>ify</w:t>
       </w:r>
-      <w:r>
-        <w:t xml:space="preserve"> -&gt; move dist folder to netlify-&gt; change name -&gt; </w:t>
+      <w:proofErr w:type="spellEnd"/>
+      <w:r>
+        <w:t xml:space="preserve"> -&gt; </w:t>
+      </w:r>
+      <w:proofErr w:type="spellStart"/>
+      <w:r>
+        <w:t>move</w:t>
+      </w:r>
+      <w:proofErr w:type="spellEnd"/>
+      <w:r>
+        <w:t xml:space="preserve"> </w:t>
+      </w:r>
+      <w:proofErr w:type="spellStart"/>
+      <w:r>
+        <w:t>dist</w:t>
+      </w:r>
+      <w:proofErr w:type="spellEnd"/>
+      <w:r>
+        <w:t xml:space="preserve"> folder </w:t>
+      </w:r>
+      <w:proofErr w:type="spellStart"/>
+      <w:r>
+        <w:t>to</w:t>
+      </w:r>
+      <w:proofErr w:type="spellEnd"/>
+      <w:r>
+        <w:t xml:space="preserve"> </w:t>
+      </w:r>
+      <w:proofErr w:type="spellStart"/>
+      <w:r>
+        <w:t>netlify</w:t>
+      </w:r>
+      <w:proofErr w:type="spellEnd"/>
+      <w:r>
+        <w:t xml:space="preserve">-&gt; </w:t>
+      </w:r>
+      <w:proofErr w:type="spellStart"/>
+      <w:r>
+        <w:t>change</w:t>
+      </w:r>
+      <w:proofErr w:type="spellEnd"/>
+      <w:r>
+        <w:t xml:space="preserve"> </w:t>
+      </w:r>
+      <w:proofErr w:type="spellStart"/>
+      <w:r>
+        <w:t>name</w:t>
+      </w:r>
+      <w:proofErr w:type="spellEnd"/>
+      <w:r>
+        <w:t xml:space="preserve"> -&gt; </w:t>
       </w:r>
       <w:hyperlink r:id="rId24" w:history="1">
         <w:r>
@@ -1522,9 +2132,11 @@
           <w:numId w:val="2"/>
         </w:numPr>
       </w:pPr>
+      <w:proofErr w:type="spellStart"/>
       <w:r>
         <w:t>Backend</w:t>
       </w:r>
+      <w:proofErr w:type="spellEnd"/>
       <w:r>
         <w:t xml:space="preserve"> (Visual Studio)</w:t>
       </w:r>
@@ -1537,8 +2149,13 @@
           <w:numId w:val="2"/>
         </w:numPr>
       </w:pPr>
-      <w:r>
-        <w:t>Create new Project ASP.NET Core Web API</w:t>
+      <w:proofErr w:type="spellStart"/>
+      <w:r>
+        <w:t>Create</w:t>
+      </w:r>
+      <w:proofErr w:type="spellEnd"/>
+      <w:r>
+        <w:t xml:space="preserve"> new Project ASP.NET Core Web API</w:t>
       </w:r>
     </w:p>
     <w:p>
@@ -1549,18 +2166,46 @@
           <w:numId w:val="2"/>
         </w:numPr>
       </w:pPr>
+      <w:proofErr w:type="spellStart"/>
       <w:r>
         <w:t>Cre</w:t>
       </w:r>
       <w:r>
-        <w:t>ate models -&gt; new folder Models</w:t>
-      </w:r>
-      <w:r>
-        <w:t xml:space="preserve"> -&gt; new class</w:t>
-      </w:r>
-      <w:r>
-        <w:t xml:space="preserve"> -&gt; Tarea.cs</w:t>
-      </w:r>
+        <w:t>ate</w:t>
+      </w:r>
+      <w:proofErr w:type="spellEnd"/>
+      <w:r>
+        <w:t xml:space="preserve"> </w:t>
+      </w:r>
+      <w:proofErr w:type="spellStart"/>
+      <w:r>
+        <w:t>models</w:t>
+      </w:r>
+      <w:proofErr w:type="spellEnd"/>
+      <w:r>
+        <w:t xml:space="preserve"> -&gt; new folder </w:t>
+      </w:r>
+      <w:proofErr w:type="spellStart"/>
+      <w:r>
+        <w:t>Models</w:t>
+      </w:r>
+      <w:proofErr w:type="spellEnd"/>
+      <w:r>
+        <w:t xml:space="preserve"> -&gt; new </w:t>
+      </w:r>
+      <w:proofErr w:type="spellStart"/>
+      <w:r>
+        <w:t>class</w:t>
+      </w:r>
+      <w:proofErr w:type="spellEnd"/>
+      <w:r>
+        <w:t xml:space="preserve"> -&gt; </w:t>
+      </w:r>
+      <w:proofErr w:type="spellStart"/>
+      <w:r>
+        <w:t>Tarea.cs</w:t>
+      </w:r>
+      <w:proofErr w:type="spellEnd"/>
       <w:r>
         <w:br/>
       </w:r>
@@ -1613,15 +2258,78 @@
           <w:numId w:val="2"/>
         </w:numPr>
       </w:pPr>
-      <w:r>
-        <w:t>Controllers -&gt; Add controller -&gt;</w:t>
-      </w:r>
-      <w:r>
-        <w:t xml:space="preserve"> API Controller with read/write actions</w:t>
-      </w:r>
-      <w:r>
-        <w:t xml:space="preserve"> -&gt; DefaulController.cs</w:t>
-      </w:r>
+      <w:proofErr w:type="spellStart"/>
+      <w:r>
+        <w:t>Controllers</w:t>
+      </w:r>
+      <w:proofErr w:type="spellEnd"/>
+      <w:r>
+        <w:t xml:space="preserve"> -&gt; </w:t>
+      </w:r>
+      <w:proofErr w:type="spellStart"/>
+      <w:r>
+        <w:t>Add</w:t>
+      </w:r>
+      <w:proofErr w:type="spellEnd"/>
+      <w:r>
+        <w:t xml:space="preserve"> </w:t>
+      </w:r>
+      <w:proofErr w:type="spellStart"/>
+      <w:r>
+        <w:t>controller</w:t>
+      </w:r>
+      <w:proofErr w:type="spellEnd"/>
+      <w:r>
+        <w:t xml:space="preserve"> -&gt;</w:t>
+      </w:r>
+      <w:r>
+        <w:t xml:space="preserve"> API </w:t>
+      </w:r>
+      <w:proofErr w:type="spellStart"/>
+      <w:r>
+        <w:t>Controller</w:t>
+      </w:r>
+      <w:proofErr w:type="spellEnd"/>
+      <w:r>
+        <w:t xml:space="preserve"> </w:t>
+      </w:r>
+      <w:proofErr w:type="spellStart"/>
+      <w:r>
+        <w:t>with</w:t>
+      </w:r>
+      <w:proofErr w:type="spellEnd"/>
+      <w:r>
+        <w:t xml:space="preserve"> </w:t>
+      </w:r>
+      <w:proofErr w:type="spellStart"/>
+      <w:r>
+        <w:t>read</w:t>
+      </w:r>
+      <w:proofErr w:type="spellEnd"/>
+      <w:r>
+        <w:t>/</w:t>
+      </w:r>
+      <w:proofErr w:type="spellStart"/>
+      <w:r>
+        <w:t>write</w:t>
+      </w:r>
+      <w:proofErr w:type="spellEnd"/>
+      <w:r>
+        <w:t xml:space="preserve"> </w:t>
+      </w:r>
+      <w:proofErr w:type="spellStart"/>
+      <w:r>
+        <w:t>actions</w:t>
+      </w:r>
+      <w:proofErr w:type="spellEnd"/>
+      <w:r>
+        <w:t xml:space="preserve"> -&gt; </w:t>
+      </w:r>
+      <w:proofErr w:type="spellStart"/>
+      <w:r>
+        <w:t>DefaulController.cs</w:t>
+      </w:r>
+      <w:proofErr w:type="spellEnd"/>
       <w:r>
         <w:br/>
       </w:r>
@@ -1675,12 +2383,42 @@
         </w:numPr>
       </w:pPr>
       <w:r>
-        <w:t>Al ejecutar aplicación que ejecute Get() de defaultController</w:t>
-      </w:r>
+        <w:t xml:space="preserve">Al ejecutar aplicación que ejecute </w:t>
+      </w:r>
+      <w:proofErr w:type="spellStart"/>
+      <w:proofErr w:type="gramStart"/>
+      <w:r>
+        <w:t>Get</w:t>
+      </w:r>
+      <w:proofErr w:type="spellEnd"/>
+      <w:r>
+        <w:t>(</w:t>
+      </w:r>
+      <w:proofErr w:type="gramEnd"/>
+      <w:r>
+        <w:t xml:space="preserve">) de </w:t>
+      </w:r>
+      <w:proofErr w:type="spellStart"/>
+      <w:r>
+        <w:t>defaultController</w:t>
+      </w:r>
+      <w:proofErr w:type="spellEnd"/>
       <w:r>
         <w:br/>
-        <w:t>Properties -&gt; launchSettings.json</w:t>
-      </w:r>
+      </w:r>
+      <w:proofErr w:type="spellStart"/>
+      <w:r>
+        <w:t>Properties</w:t>
+      </w:r>
+      <w:proofErr w:type="spellEnd"/>
+      <w:r>
+        <w:t xml:space="preserve"> -&gt; </w:t>
+      </w:r>
+      <w:proofErr w:type="spellStart"/>
+      <w:r>
+        <w:t>launchSettings.json</w:t>
+      </w:r>
+      <w:proofErr w:type="spellEnd"/>
       <w:r>
         <w:br/>
       </w:r>
@@ -1727,7 +2465,14 @@
       </w:r>
       <w:r>
         <w:br/>
-        <w:t>launchUrl -&gt; api/Default</w:t>
+      </w:r>
+      <w:proofErr w:type="spellStart"/>
+      <w:r>
+        <w:t>launchUrl</w:t>
+      </w:r>
+      <w:proofErr w:type="spellEnd"/>
+      <w:r>
+        <w:t xml:space="preserve"> -&gt; api/Default</w:t>
       </w:r>
     </w:p>
     <w:p>
@@ -1738,11 +2483,24 @@
           <w:numId w:val="2"/>
         </w:numPr>
       </w:pPr>
-      <w:r>
-        <w:t xml:space="preserve">Install </w:t>
-      </w:r>
-      <w:r>
-        <w:t>dependencias(nuget)</w:t>
+      <w:proofErr w:type="spellStart"/>
+      <w:r>
+        <w:t>Install</w:t>
+      </w:r>
+      <w:proofErr w:type="spellEnd"/>
+      <w:r>
+        <w:t xml:space="preserve"> </w:t>
+      </w:r>
+      <w:r>
+        <w:t>dependencias(</w:t>
+      </w:r>
+      <w:proofErr w:type="spellStart"/>
+      <w:r>
+        <w:t>nuget</w:t>
+      </w:r>
+      <w:proofErr w:type="spellEnd"/>
+      <w:r>
+        <w:t>)</w:t>
       </w:r>
     </w:p>
     <w:p>
@@ -1753,9 +2511,11 @@
           <w:numId w:val="2"/>
         </w:numPr>
       </w:pPr>
+      <w:proofErr w:type="spellStart"/>
       <w:r>
         <w:t>Microsoft.EntityframeworkCore</w:t>
       </w:r>
+      <w:proofErr w:type="spellEnd"/>
     </w:p>
     <w:p>
       <w:pPr>
@@ -1765,9 +2525,13 @@
           <w:numId w:val="2"/>
         </w:numPr>
       </w:pPr>
+      <w:proofErr w:type="spellStart"/>
+      <w:proofErr w:type="gramStart"/>
       <w:r>
         <w:t>Microsoft.EntityFrameworkCore.Tools</w:t>
       </w:r>
+      <w:proofErr w:type="spellEnd"/>
+      <w:proofErr w:type="gramEnd"/>
     </w:p>
     <w:p>
       <w:pPr>
@@ -1777,9 +2541,13 @@
           <w:numId w:val="2"/>
         </w:numPr>
       </w:pPr>
+      <w:proofErr w:type="spellStart"/>
+      <w:proofErr w:type="gramStart"/>
       <w:r>
         <w:t>Microsoft.EntityFrameworkCore.SqlServer</w:t>
       </w:r>
+      <w:proofErr w:type="spellEnd"/>
+      <w:proofErr w:type="gramEnd"/>
     </w:p>
     <w:p>
       <w:pPr>
@@ -1789,6 +2557,7 @@
           <w:numId w:val="2"/>
         </w:numPr>
       </w:pPr>
+      <w:proofErr w:type="spellStart"/>
       <w:r>
         <w:t>Migra</w:t>
       </w:r>
@@ -1796,11 +2565,17 @@
         <w:t>tio</w:t>
       </w:r>
       <w:r>
-        <w:t xml:space="preserve">n </w:t>
-      </w:r>
+        <w:t>n</w:t>
+      </w:r>
+      <w:proofErr w:type="spellEnd"/>
+      <w:r>
+        <w:t xml:space="preserve"> </w:t>
+      </w:r>
+      <w:proofErr w:type="spellStart"/>
       <w:r>
         <w:t>to</w:t>
       </w:r>
+      <w:proofErr w:type="spellEnd"/>
       <w:r>
         <w:t xml:space="preserve"> SQL Server</w:t>
       </w:r>
@@ -1813,21 +2588,54 @@
           <w:numId w:val="2"/>
         </w:numPr>
       </w:pPr>
+      <w:proofErr w:type="spellStart"/>
       <w:r>
         <w:t>Crea</w:t>
       </w:r>
       <w:r>
         <w:t>te</w:t>
       </w:r>
-      <w:r>
-        <w:t xml:space="preserve"> DBContext</w:t>
-      </w:r>
-      <w:r>
-        <w:t xml:space="preserve"> -&gt; Create new folder Context</w:t>
-      </w:r>
-      <w:r>
-        <w:t xml:space="preserve"> -&gt; New class ApplicationDBContext.cs</w:t>
-      </w:r>
+      <w:proofErr w:type="spellEnd"/>
+      <w:r>
+        <w:t xml:space="preserve"> </w:t>
+      </w:r>
+      <w:proofErr w:type="spellStart"/>
+      <w:r>
+        <w:t>DBContext</w:t>
+      </w:r>
+      <w:proofErr w:type="spellEnd"/>
+      <w:r>
+        <w:t xml:space="preserve"> -&gt; </w:t>
+      </w:r>
+      <w:proofErr w:type="spellStart"/>
+      <w:r>
+        <w:t>Create</w:t>
+      </w:r>
+      <w:proofErr w:type="spellEnd"/>
+      <w:r>
+        <w:t xml:space="preserve"> new folder </w:t>
+      </w:r>
+      <w:proofErr w:type="spellStart"/>
+      <w:r>
+        <w:t>Context</w:t>
+      </w:r>
+      <w:proofErr w:type="spellEnd"/>
+      <w:r>
+        <w:t xml:space="preserve"> -&gt; New </w:t>
+      </w:r>
+      <w:proofErr w:type="spellStart"/>
+      <w:r>
+        <w:t>class</w:t>
+      </w:r>
+      <w:proofErr w:type="spellEnd"/>
+      <w:r>
+        <w:t xml:space="preserve"> </w:t>
+      </w:r>
+      <w:proofErr w:type="spellStart"/>
+      <w:r>
+        <w:t>ApplicationDBContext.cs</w:t>
+      </w:r>
+      <w:proofErr w:type="spellEnd"/>
       <w:r>
         <w:br/>
       </w:r>
@@ -1880,9 +2688,11 @@
           <w:numId w:val="2"/>
         </w:numPr>
       </w:pPr>
+      <w:proofErr w:type="spellStart"/>
       <w:r>
         <w:t>Appsetting.json</w:t>
       </w:r>
+      <w:proofErr w:type="spellEnd"/>
       <w:r>
         <w:br/>
       </w:r>
@@ -1935,9 +2745,11 @@
           <w:numId w:val="2"/>
         </w:numPr>
       </w:pPr>
+      <w:proofErr w:type="spellStart"/>
       <w:r>
         <w:t>Program.cs</w:t>
       </w:r>
+      <w:proofErr w:type="spellEnd"/>
       <w:r>
         <w:br/>
       </w:r>
@@ -1990,9 +2802,27 @@
           <w:numId w:val="2"/>
         </w:numPr>
       </w:pPr>
-      <w:r>
-        <w:t>Package manager condsole</w:t>
-      </w:r>
+      <w:proofErr w:type="spellStart"/>
+      <w:r>
+        <w:t>Package</w:t>
+      </w:r>
+      <w:proofErr w:type="spellEnd"/>
+      <w:r>
+        <w:t xml:space="preserve"> </w:t>
+      </w:r>
+      <w:proofErr w:type="gramStart"/>
+      <w:r>
+        <w:t>manager</w:t>
+      </w:r>
+      <w:proofErr w:type="gramEnd"/>
+      <w:r>
+        <w:t xml:space="preserve"> </w:t>
+      </w:r>
+      <w:proofErr w:type="spellStart"/>
+      <w:r>
+        <w:t>condsole</w:t>
+      </w:r>
+      <w:proofErr w:type="spellEnd"/>
     </w:p>
     <w:p>
       <w:pPr>
@@ -2002,8 +2832,13 @@
           <w:numId w:val="2"/>
         </w:numPr>
       </w:pPr>
-      <w:r>
-        <w:t>Add-Migration v1.0</w:t>
+      <w:proofErr w:type="spellStart"/>
+      <w:r>
+        <w:t>Add-Migration</w:t>
+      </w:r>
+      <w:proofErr w:type="spellEnd"/>
+      <w:r>
+        <w:t xml:space="preserve"> v1.0</w:t>
       </w:r>
     </w:p>
     <w:p>
@@ -2014,9 +2849,11 @@
           <w:numId w:val="2"/>
         </w:numPr>
       </w:pPr>
+      <w:proofErr w:type="spellStart"/>
       <w:r>
         <w:t>Update-database</w:t>
       </w:r>
+      <w:proofErr w:type="spellEnd"/>
     </w:p>
     <w:p>
       <w:pPr>
@@ -2040,10 +2877,23 @@
       </w:pPr>
       <w:r>
         <w:lastRenderedPageBreak/>
-        <w:t>Agregar controller</w:t>
-      </w:r>
-      <w:r>
-        <w:t xml:space="preserve"> (Empty)</w:t>
+        <w:t xml:space="preserve">Agregar </w:t>
+      </w:r>
+      <w:proofErr w:type="spellStart"/>
+      <w:r>
+        <w:t>controller</w:t>
+      </w:r>
+      <w:proofErr w:type="spellEnd"/>
+      <w:r>
+        <w:t xml:space="preserve"> (</w:t>
+      </w:r>
+      <w:proofErr w:type="spellStart"/>
+      <w:r>
+        <w:t>Empty</w:t>
+      </w:r>
+      <w:proofErr w:type="spellEnd"/>
+      <w:r>
+        <w:t>)</w:t>
       </w:r>
       <w:r>
         <w:br/>
@@ -2091,12 +2941,19 @@
       <w:r>
         <w:br/>
       </w:r>
-      <w:r>
-        <w:t xml:space="preserve">Endpoint </w:t>
-      </w:r>
+      <w:proofErr w:type="spellStart"/>
+      <w:r>
+        <w:t>Endpoint</w:t>
+      </w:r>
+      <w:proofErr w:type="spellEnd"/>
+      <w:r>
+        <w:t xml:space="preserve"> </w:t>
+      </w:r>
+      <w:proofErr w:type="spellStart"/>
       <w:r>
         <w:t>Get</w:t>
       </w:r>
+      <w:proofErr w:type="spellEnd"/>
       <w:r>
         <w:br/>
       </w:r>
@@ -2159,13 +3016,20 @@
       </w:r>
       <w:r>
         <w:br/>
+      </w:r>
+      <w:proofErr w:type="spellStart"/>
+      <w:r>
         <w:t>Endpoi</w:t>
       </w:r>
       <w:r>
         <w:t>n</w:t>
       </w:r>
       <w:r>
-        <w:t>t Post</w:t>
+        <w:t>t</w:t>
+      </w:r>
+      <w:proofErr w:type="spellEnd"/>
+      <w:r>
+        <w:t xml:space="preserve"> Post</w:t>
       </w:r>
       <w:r>
         <w:br/>
@@ -2245,8 +3109,41 @@
         </w:rPr>
         <w:lastRenderedPageBreak/>
         <w:br/>
-        <w:t>Endponit Put</w:t>
-      </w:r>
+      </w:r>
+      <w:proofErr w:type="spellStart"/>
+      <w:r>
+        <w:rPr>
+          <w:rFonts w:ascii="Segoe UI" w:hAnsi="Segoe UI" w:cs="Segoe UI"/>
+          <w:color w:val="212121"/>
+          <w:sz w:val="18"/>
+          <w:szCs w:val="18"/>
+          <w:shd w:val="clear" w:color="auto" w:fill="FFFFFF"/>
+        </w:rPr>
+        <w:t>Endponit</w:t>
+      </w:r>
+      <w:proofErr w:type="spellEnd"/>
+      <w:r>
+        <w:rPr>
+          <w:rFonts w:ascii="Segoe UI" w:hAnsi="Segoe UI" w:cs="Segoe UI"/>
+          <w:color w:val="212121"/>
+          <w:sz w:val="18"/>
+          <w:szCs w:val="18"/>
+          <w:shd w:val="clear" w:color="auto" w:fill="FFFFFF"/>
+        </w:rPr>
+        <w:t xml:space="preserve"> </w:t>
+      </w:r>
+      <w:proofErr w:type="spellStart"/>
+      <w:r>
+        <w:rPr>
+          <w:rFonts w:ascii="Segoe UI" w:hAnsi="Segoe UI" w:cs="Segoe UI"/>
+          <w:color w:val="212121"/>
+          <w:sz w:val="18"/>
+          <w:szCs w:val="18"/>
+          <w:shd w:val="clear" w:color="auto" w:fill="FFFFFF"/>
+        </w:rPr>
+        <w:t>Put</w:t>
+      </w:r>
+      <w:proofErr w:type="spellEnd"/>
       <w:r>
         <w:rPr>
           <w:rFonts w:ascii="Segoe UI" w:hAnsi="Segoe UI" w:cs="Segoe UI"/>
@@ -2316,8 +3213,41 @@
           <w:shd w:val="clear" w:color="auto" w:fill="FFFFFF"/>
         </w:rPr>
         <w:br/>
-        <w:t>Endpoit Delete</w:t>
-      </w:r>
+      </w:r>
+      <w:proofErr w:type="spellStart"/>
+      <w:r>
+        <w:rPr>
+          <w:rFonts w:ascii="Segoe UI" w:hAnsi="Segoe UI" w:cs="Segoe UI"/>
+          <w:color w:val="212121"/>
+          <w:sz w:val="18"/>
+          <w:szCs w:val="18"/>
+          <w:shd w:val="clear" w:color="auto" w:fill="FFFFFF"/>
+        </w:rPr>
+        <w:t>Endpoit</w:t>
+      </w:r>
+      <w:proofErr w:type="spellEnd"/>
+      <w:r>
+        <w:rPr>
+          <w:rFonts w:ascii="Segoe UI" w:hAnsi="Segoe UI" w:cs="Segoe UI"/>
+          <w:color w:val="212121"/>
+          <w:sz w:val="18"/>
+          <w:szCs w:val="18"/>
+          <w:shd w:val="clear" w:color="auto" w:fill="FFFFFF"/>
+        </w:rPr>
+        <w:t xml:space="preserve"> </w:t>
+      </w:r>
+      <w:proofErr w:type="spellStart"/>
+      <w:r>
+        <w:rPr>
+          <w:rFonts w:ascii="Segoe UI" w:hAnsi="Segoe UI" w:cs="Segoe UI"/>
+          <w:color w:val="212121"/>
+          <w:sz w:val="18"/>
+          <w:szCs w:val="18"/>
+          <w:shd w:val="clear" w:color="auto" w:fill="FFFFFF"/>
+        </w:rPr>
+        <w:t>Delete</w:t>
+      </w:r>
+      <w:proofErr w:type="spellEnd"/>
       <w:r>
         <w:rPr>
           <w:rFonts w:ascii="Segoe UI" w:hAnsi="Segoe UI" w:cs="Segoe UI"/>
@@ -2400,17 +3330,83 @@
           <w:szCs w:val="18"/>
           <w:shd w:val="clear" w:color="auto" w:fill="FFFFFF"/>
         </w:rPr>
-        <w:t xml:space="preserve"> (frontend y backend </w:t>
-      </w:r>
-      <w:r>
-        <w:rPr>
-          <w:rFonts w:ascii="Segoe UI" w:hAnsi="Segoe UI" w:cs="Segoe UI"/>
-          <w:color w:val="212121"/>
-          <w:sz w:val="18"/>
-          <w:szCs w:val="18"/>
-          <w:shd w:val="clear" w:color="auto" w:fill="FFFFFF"/>
-        </w:rPr>
-        <w:t>in different hosts</w:t>
+        <w:t xml:space="preserve"> (</w:t>
+      </w:r>
+      <w:proofErr w:type="spellStart"/>
+      <w:r>
+        <w:rPr>
+          <w:rFonts w:ascii="Segoe UI" w:hAnsi="Segoe UI" w:cs="Segoe UI"/>
+          <w:color w:val="212121"/>
+          <w:sz w:val="18"/>
+          <w:szCs w:val="18"/>
+          <w:shd w:val="clear" w:color="auto" w:fill="FFFFFF"/>
+        </w:rPr>
+        <w:t>frontend</w:t>
+      </w:r>
+      <w:proofErr w:type="spellEnd"/>
+      <w:r>
+        <w:rPr>
+          <w:rFonts w:ascii="Segoe UI" w:hAnsi="Segoe UI" w:cs="Segoe UI"/>
+          <w:color w:val="212121"/>
+          <w:sz w:val="18"/>
+          <w:szCs w:val="18"/>
+          <w:shd w:val="clear" w:color="auto" w:fill="FFFFFF"/>
+        </w:rPr>
+        <w:t xml:space="preserve"> y </w:t>
+      </w:r>
+      <w:proofErr w:type="spellStart"/>
+      <w:r>
+        <w:rPr>
+          <w:rFonts w:ascii="Segoe UI" w:hAnsi="Segoe UI" w:cs="Segoe UI"/>
+          <w:color w:val="212121"/>
+          <w:sz w:val="18"/>
+          <w:szCs w:val="18"/>
+          <w:shd w:val="clear" w:color="auto" w:fill="FFFFFF"/>
+        </w:rPr>
+        <w:t>backend</w:t>
+      </w:r>
+      <w:proofErr w:type="spellEnd"/>
+      <w:r>
+        <w:rPr>
+          <w:rFonts w:ascii="Segoe UI" w:hAnsi="Segoe UI" w:cs="Segoe UI"/>
+          <w:color w:val="212121"/>
+          <w:sz w:val="18"/>
+          <w:szCs w:val="18"/>
+          <w:shd w:val="clear" w:color="auto" w:fill="FFFFFF"/>
+        </w:rPr>
+        <w:t xml:space="preserve"> </w:t>
+      </w:r>
+      <w:r>
+        <w:rPr>
+          <w:rFonts w:ascii="Segoe UI" w:hAnsi="Segoe UI" w:cs="Segoe UI"/>
+          <w:color w:val="212121"/>
+          <w:sz w:val="18"/>
+          <w:szCs w:val="18"/>
+          <w:shd w:val="clear" w:color="auto" w:fill="FFFFFF"/>
+        </w:rPr>
+        <w:t xml:space="preserve">in </w:t>
+      </w:r>
+      <w:proofErr w:type="spellStart"/>
+      <w:r>
+        <w:rPr>
+          <w:rFonts w:ascii="Segoe UI" w:hAnsi="Segoe UI" w:cs="Segoe UI"/>
+          <w:color w:val="212121"/>
+          <w:sz w:val="18"/>
+          <w:szCs w:val="18"/>
+          <w:shd w:val="clear" w:color="auto" w:fill="FFFFFF"/>
+        </w:rPr>
+        <w:t>different</w:t>
+      </w:r>
+      <w:proofErr w:type="spellEnd"/>
+      <w:r>
+        <w:rPr>
+          <w:rFonts w:ascii="Segoe UI" w:hAnsi="Segoe UI" w:cs="Segoe UI"/>
+          <w:color w:val="212121"/>
+          <w:sz w:val="18"/>
+          <w:szCs w:val="18"/>
+          <w:shd w:val="clear" w:color="auto" w:fill="FFFFFF"/>
+        </w:rPr>
+        <w:t xml:space="preserve"> hosts</w:t>
       </w:r>
       <w:r>
         <w:rPr>
@@ -2431,17 +3427,18 @@
           <w:numId w:val="2"/>
         </w:numPr>
       </w:pPr>
-      <w:r>
-        <w:rPr>
-          <w:rFonts w:ascii="Segoe UI" w:hAnsi="Segoe UI" w:cs="Segoe UI"/>
-          <w:color w:val="212121"/>
-          <w:sz w:val="18"/>
-          <w:szCs w:val="18"/>
-          <w:shd w:val="clear" w:color="auto" w:fill="FFFFFF"/>
-        </w:rPr>
-        <w:lastRenderedPageBreak/>
+      <w:proofErr w:type="spellStart"/>
+      <w:r>
+        <w:rPr>
+          <w:rFonts w:ascii="Segoe UI" w:hAnsi="Segoe UI" w:cs="Segoe UI"/>
+          <w:color w:val="212121"/>
+          <w:sz w:val="18"/>
+          <w:szCs w:val="18"/>
+          <w:shd w:val="clear" w:color="auto" w:fill="FFFFFF"/>
+        </w:rPr>
         <w:t>Program.cs</w:t>
       </w:r>
+      <w:proofErr w:type="spellEnd"/>
       <w:r>
         <w:rPr>
           <w:rFonts w:ascii="Segoe UI" w:hAnsi="Segoe UI" w:cs="Segoe UI"/>
@@ -2497,6 +3494,222 @@
           </wp:inline>
         </w:drawing>
       </w:r>
+    </w:p>
+    <w:p>
+      <w:pPr>
+        <w:pStyle w:val="Prrafodelista"/>
+        <w:numPr>
+          <w:ilvl w:val="0"/>
+          <w:numId w:val="2"/>
+        </w:numPr>
+      </w:pPr>
+      <w:proofErr w:type="spellStart"/>
+      <w:r>
+        <w:rPr>
+          <w:rFonts w:ascii="Segoe UI" w:hAnsi="Segoe UI" w:cs="Segoe UI"/>
+          <w:color w:val="212121"/>
+          <w:sz w:val="18"/>
+          <w:szCs w:val="18"/>
+          <w:shd w:val="clear" w:color="auto" w:fill="FFFFFF"/>
+        </w:rPr>
+        <w:lastRenderedPageBreak/>
+        <w:t>Interaction</w:t>
+      </w:r>
+      <w:proofErr w:type="spellEnd"/>
+      <w:r>
+        <w:rPr>
+          <w:rFonts w:ascii="Segoe UI" w:hAnsi="Segoe UI" w:cs="Segoe UI"/>
+          <w:color w:val="212121"/>
+          <w:sz w:val="18"/>
+          <w:szCs w:val="18"/>
+          <w:shd w:val="clear" w:color="auto" w:fill="FFFFFF"/>
+        </w:rPr>
+        <w:t xml:space="preserve"> </w:t>
+      </w:r>
+      <w:proofErr w:type="spellStart"/>
+      <w:r>
+        <w:rPr>
+          <w:rFonts w:ascii="Segoe UI" w:hAnsi="Segoe UI" w:cs="Segoe UI"/>
+          <w:color w:val="212121"/>
+          <w:sz w:val="18"/>
+          <w:szCs w:val="18"/>
+          <w:shd w:val="clear" w:color="auto" w:fill="FFFFFF"/>
+        </w:rPr>
+        <w:t>between</w:t>
+      </w:r>
+      <w:proofErr w:type="spellEnd"/>
+      <w:r>
+        <w:rPr>
+          <w:rFonts w:ascii="Segoe UI" w:hAnsi="Segoe UI" w:cs="Segoe UI"/>
+          <w:color w:val="212121"/>
+          <w:sz w:val="18"/>
+          <w:szCs w:val="18"/>
+          <w:shd w:val="clear" w:color="auto" w:fill="FFFFFF"/>
+        </w:rPr>
+        <w:t xml:space="preserve"> </w:t>
+      </w:r>
+      <w:proofErr w:type="spellStart"/>
+      <w:r>
+        <w:rPr>
+          <w:rFonts w:ascii="Segoe UI" w:hAnsi="Segoe UI" w:cs="Segoe UI"/>
+          <w:color w:val="212121"/>
+          <w:sz w:val="18"/>
+          <w:szCs w:val="18"/>
+          <w:shd w:val="clear" w:color="auto" w:fill="FFFFFF"/>
+        </w:rPr>
+        <w:t>front</w:t>
+      </w:r>
+      <w:proofErr w:type="spellEnd"/>
+      <w:r>
+        <w:rPr>
+          <w:rFonts w:ascii="Segoe UI" w:hAnsi="Segoe UI" w:cs="Segoe UI"/>
+          <w:color w:val="212121"/>
+          <w:sz w:val="18"/>
+          <w:szCs w:val="18"/>
+          <w:shd w:val="clear" w:color="auto" w:fill="FFFFFF"/>
+        </w:rPr>
+        <w:t xml:space="preserve"> and back</w:t>
+      </w:r>
+    </w:p>
+    <w:p>
+      <w:pPr>
+        <w:pStyle w:val="Prrafodelista"/>
+        <w:numPr>
+          <w:ilvl w:val="1"/>
+          <w:numId w:val="2"/>
+        </w:numPr>
+      </w:pPr>
+      <w:proofErr w:type="spellStart"/>
+      <w:r>
+        <w:rPr>
+          <w:rFonts w:ascii="Segoe UI" w:hAnsi="Segoe UI" w:cs="Segoe UI"/>
+          <w:color w:val="212121"/>
+          <w:sz w:val="18"/>
+          <w:szCs w:val="18"/>
+          <w:shd w:val="clear" w:color="auto" w:fill="FFFFFF"/>
+        </w:rPr>
+        <w:t>Launch</w:t>
+      </w:r>
+      <w:proofErr w:type="spellEnd"/>
+      <w:r>
+        <w:rPr>
+          <w:rFonts w:ascii="Segoe UI" w:hAnsi="Segoe UI" w:cs="Segoe UI"/>
+          <w:color w:val="212121"/>
+          <w:sz w:val="18"/>
+          <w:szCs w:val="18"/>
+          <w:shd w:val="clear" w:color="auto" w:fill="FFFFFF"/>
+        </w:rPr>
+        <w:t xml:space="preserve"> </w:t>
+      </w:r>
+      <w:proofErr w:type="spellStart"/>
+      <w:r>
+        <w:rPr>
+          <w:rFonts w:ascii="Segoe UI" w:hAnsi="Segoe UI" w:cs="Segoe UI"/>
+          <w:color w:val="212121"/>
+          <w:sz w:val="18"/>
+          <w:szCs w:val="18"/>
+          <w:shd w:val="clear" w:color="auto" w:fill="FFFFFF"/>
+        </w:rPr>
+        <w:t>front</w:t>
+      </w:r>
+      <w:proofErr w:type="spellEnd"/>
+    </w:p>
+    <w:p>
+      <w:pPr>
+        <w:pStyle w:val="Prrafodelista"/>
+        <w:numPr>
+          <w:ilvl w:val="1"/>
+          <w:numId w:val="2"/>
+        </w:numPr>
+      </w:pPr>
+      <w:proofErr w:type="spellStart"/>
+      <w:r>
+        <w:rPr>
+          <w:rFonts w:ascii="Segoe UI" w:hAnsi="Segoe UI" w:cs="Segoe UI"/>
+          <w:color w:val="212121"/>
+          <w:sz w:val="18"/>
+          <w:szCs w:val="18"/>
+          <w:shd w:val="clear" w:color="auto" w:fill="FFFFFF"/>
+        </w:rPr>
+        <w:t>Connect</w:t>
+      </w:r>
+      <w:proofErr w:type="spellEnd"/>
+      <w:r>
+        <w:rPr>
+          <w:rFonts w:ascii="Segoe UI" w:hAnsi="Segoe UI" w:cs="Segoe UI"/>
+          <w:color w:val="212121"/>
+          <w:sz w:val="18"/>
+          <w:szCs w:val="18"/>
+          <w:shd w:val="clear" w:color="auto" w:fill="FFFFFF"/>
+        </w:rPr>
+        <w:t xml:space="preserve"> </w:t>
+      </w:r>
+      <w:proofErr w:type="spellStart"/>
+      <w:r>
+        <w:rPr>
+          <w:rFonts w:ascii="Segoe UI" w:hAnsi="Segoe UI" w:cs="Segoe UI"/>
+          <w:color w:val="212121"/>
+          <w:sz w:val="18"/>
+          <w:szCs w:val="18"/>
+          <w:shd w:val="clear" w:color="auto" w:fill="FFFFFF"/>
+        </w:rPr>
+        <w:t>with</w:t>
+      </w:r>
+      <w:proofErr w:type="spellEnd"/>
+      <w:r>
+        <w:rPr>
+          <w:rFonts w:ascii="Segoe UI" w:hAnsi="Segoe UI" w:cs="Segoe UI"/>
+          <w:color w:val="212121"/>
+          <w:sz w:val="18"/>
+          <w:szCs w:val="18"/>
+          <w:shd w:val="clear" w:color="auto" w:fill="FFFFFF"/>
+        </w:rPr>
+        <w:t xml:space="preserve"> </w:t>
+      </w:r>
+      <w:proofErr w:type="spellStart"/>
+      <w:r>
+        <w:rPr>
+          <w:rFonts w:ascii="Segoe UI" w:hAnsi="Segoe UI" w:cs="Segoe UI"/>
+          <w:color w:val="212121"/>
+          <w:sz w:val="18"/>
+          <w:szCs w:val="18"/>
+          <w:shd w:val="clear" w:color="auto" w:fill="FFFFFF"/>
+        </w:rPr>
+        <w:t>database</w:t>
+      </w:r>
+      <w:proofErr w:type="spellEnd"/>
+      <w:r>
+        <w:rPr>
+          <w:rFonts w:ascii="Segoe UI" w:hAnsi="Segoe UI" w:cs="Segoe UI"/>
+          <w:color w:val="212121"/>
+          <w:sz w:val="18"/>
+          <w:szCs w:val="18"/>
+          <w:shd w:val="clear" w:color="auto" w:fill="FFFFFF"/>
+        </w:rPr>
+        <w:t xml:space="preserve"> (Axios)</w:t>
+      </w:r>
+      <w:r>
+        <w:rPr>
+          <w:rFonts w:ascii="Segoe UI" w:hAnsi="Segoe UI" w:cs="Segoe UI"/>
+          <w:color w:val="212121"/>
+          <w:sz w:val="18"/>
+          <w:szCs w:val="18"/>
+          <w:shd w:val="clear" w:color="auto" w:fill="FFFFFF"/>
+        </w:rPr>
+        <w:t xml:space="preserve"> -&gt; Visual </w:t>
+      </w:r>
+      <w:proofErr w:type="spellStart"/>
+      <w:r>
+        <w:rPr>
+          <w:rFonts w:ascii="Segoe UI" w:hAnsi="Segoe UI" w:cs="Segoe UI"/>
+          <w:color w:val="212121"/>
+          <w:sz w:val="18"/>
+          <w:szCs w:val="18"/>
+          <w:shd w:val="clear" w:color="auto" w:fill="FFFFFF"/>
+        </w:rPr>
+        <w:t>StudioCode</w:t>
+      </w:r>
+      <w:proofErr w:type="spellEnd"/>
       <w:r>
         <w:rPr>
           <w:rFonts w:ascii="Segoe UI" w:hAnsi="Segoe UI" w:cs="Segoe UI"/>
@@ -2506,6 +3719,711 @@
           <w:shd w:val="clear" w:color="auto" w:fill="FFFFFF"/>
         </w:rPr>
         <w:br/>
+      </w:r>
+      <w:proofErr w:type="spellStart"/>
+      <w:r>
+        <w:rPr>
+          <w:rFonts w:ascii="Segoe UI" w:hAnsi="Segoe UI" w:cs="Segoe UI"/>
+          <w:color w:val="212121"/>
+          <w:sz w:val="18"/>
+          <w:szCs w:val="18"/>
+          <w:shd w:val="clear" w:color="auto" w:fill="FFFFFF"/>
+        </w:rPr>
+        <w:t>install</w:t>
+      </w:r>
+      <w:proofErr w:type="spellEnd"/>
+      <w:r>
+        <w:rPr>
+          <w:rFonts w:ascii="Segoe UI" w:hAnsi="Segoe UI" w:cs="Segoe UI"/>
+          <w:color w:val="212121"/>
+          <w:sz w:val="18"/>
+          <w:szCs w:val="18"/>
+          <w:shd w:val="clear" w:color="auto" w:fill="FFFFFF"/>
+        </w:rPr>
+        <w:t xml:space="preserve">: </w:t>
+      </w:r>
+      <w:proofErr w:type="spellStart"/>
+      <w:r>
+        <w:rPr>
+          <w:rFonts w:ascii="Segoe UI" w:hAnsi="Segoe UI" w:cs="Segoe UI"/>
+          <w:color w:val="212121"/>
+          <w:sz w:val="18"/>
+          <w:szCs w:val="18"/>
+          <w:shd w:val="clear" w:color="auto" w:fill="FFFFFF"/>
+        </w:rPr>
+        <w:t>npm</w:t>
+      </w:r>
+      <w:proofErr w:type="spellEnd"/>
+      <w:r>
+        <w:rPr>
+          <w:rFonts w:ascii="Segoe UI" w:hAnsi="Segoe UI" w:cs="Segoe UI"/>
+          <w:color w:val="212121"/>
+          <w:sz w:val="18"/>
+          <w:szCs w:val="18"/>
+          <w:shd w:val="clear" w:color="auto" w:fill="FFFFFF"/>
+        </w:rPr>
+        <w:t xml:space="preserve"> </w:t>
+      </w:r>
+      <w:proofErr w:type="spellStart"/>
+      <w:r>
+        <w:rPr>
+          <w:rFonts w:ascii="Segoe UI" w:hAnsi="Segoe UI" w:cs="Segoe UI"/>
+          <w:color w:val="212121"/>
+          <w:sz w:val="18"/>
+          <w:szCs w:val="18"/>
+          <w:shd w:val="clear" w:color="auto" w:fill="FFFFFF"/>
+        </w:rPr>
+        <w:t>install</w:t>
+      </w:r>
+      <w:proofErr w:type="spellEnd"/>
+      <w:r>
+        <w:rPr>
+          <w:rFonts w:ascii="Segoe UI" w:hAnsi="Segoe UI" w:cs="Segoe UI"/>
+          <w:color w:val="212121"/>
+          <w:sz w:val="18"/>
+          <w:szCs w:val="18"/>
+          <w:shd w:val="clear" w:color="auto" w:fill="FFFFFF"/>
+        </w:rPr>
+        <w:t xml:space="preserve"> </w:t>
+      </w:r>
+      <w:proofErr w:type="spellStart"/>
+      <w:r>
+        <w:rPr>
+          <w:rFonts w:ascii="Segoe UI" w:hAnsi="Segoe UI" w:cs="Segoe UI"/>
+          <w:color w:val="212121"/>
+          <w:sz w:val="18"/>
+          <w:szCs w:val="18"/>
+          <w:shd w:val="clear" w:color="auto" w:fill="FFFFFF"/>
+        </w:rPr>
+        <w:t>axios</w:t>
+      </w:r>
+      <w:proofErr w:type="spellEnd"/>
+    </w:p>
+    <w:p>
+      <w:pPr>
+        <w:pStyle w:val="Prrafodelista"/>
+        <w:numPr>
+          <w:ilvl w:val="1"/>
+          <w:numId w:val="2"/>
+        </w:numPr>
+      </w:pPr>
+      <w:proofErr w:type="spellStart"/>
+      <w:r>
+        <w:rPr>
+          <w:rFonts w:ascii="Segoe UI" w:hAnsi="Segoe UI" w:cs="Segoe UI"/>
+          <w:color w:val="212121"/>
+          <w:sz w:val="18"/>
+          <w:szCs w:val="18"/>
+          <w:shd w:val="clear" w:color="auto" w:fill="FFFFFF"/>
+        </w:rPr>
+        <w:t>C</w:t>
+      </w:r>
+      <w:r>
+        <w:rPr>
+          <w:rFonts w:ascii="Segoe UI" w:hAnsi="Segoe UI" w:cs="Segoe UI"/>
+          <w:color w:val="212121"/>
+          <w:sz w:val="18"/>
+          <w:szCs w:val="18"/>
+          <w:shd w:val="clear" w:color="auto" w:fill="FFFFFF"/>
+        </w:rPr>
+        <w:t>omponents</w:t>
+      </w:r>
+      <w:proofErr w:type="spellEnd"/>
+      <w:r>
+        <w:rPr>
+          <w:rFonts w:ascii="Segoe UI" w:hAnsi="Segoe UI" w:cs="Segoe UI"/>
+          <w:color w:val="212121"/>
+          <w:sz w:val="18"/>
+          <w:szCs w:val="18"/>
+          <w:shd w:val="clear" w:color="auto" w:fill="FFFFFF"/>
+        </w:rPr>
+        <w:t xml:space="preserve"> -&gt; </w:t>
+      </w:r>
+      <w:proofErr w:type="spellStart"/>
+      <w:r>
+        <w:rPr>
+          <w:rFonts w:ascii="Segoe UI" w:hAnsi="Segoe UI" w:cs="Segoe UI"/>
+          <w:color w:val="212121"/>
+          <w:sz w:val="18"/>
+          <w:szCs w:val="18"/>
+          <w:shd w:val="clear" w:color="auto" w:fill="FFFFFF"/>
+        </w:rPr>
+        <w:t>Tarea.vue</w:t>
+      </w:r>
+      <w:proofErr w:type="spellEnd"/>
+      <w:r>
+        <w:rPr>
+          <w:rFonts w:ascii="Segoe UI" w:hAnsi="Segoe UI" w:cs="Segoe UI"/>
+          <w:color w:val="212121"/>
+          <w:sz w:val="18"/>
+          <w:szCs w:val="18"/>
+          <w:shd w:val="clear" w:color="auto" w:fill="FFFFFF"/>
+        </w:rPr>
+        <w:br/>
+      </w:r>
+      <w:r>
+        <w:rPr>
+          <w:rFonts w:ascii="Segoe UI" w:hAnsi="Segoe UI" w:cs="Segoe UI"/>
+          <w:noProof/>
+          <w:color w:val="212121"/>
+          <w:sz w:val="18"/>
+          <w:szCs w:val="18"/>
+          <w:shd w:val="clear" w:color="auto" w:fill="FFFFFF"/>
+        </w:rPr>
+        <w:drawing>
+          <wp:inline distT="0" distB="0" distL="0" distR="0" wp14:anchorId="0892331A" wp14:editId="375F0773">
+            <wp:extent cx="3770475" cy="3057525"/>
+            <wp:effectExtent l="0" t="0" r="1905" b="0"/>
+            <wp:docPr id="2070994063" name="Imagen 1" descr="Texto&#10;&#10;El contenido generado por IA puede ser incorrecto."/>
+            <wp:cNvGraphicFramePr>
+              <a:graphicFrameLocks xmlns:a="http://schemas.openxmlformats.org/drawingml/2006/main" noChangeAspect="1"/>
+            </wp:cNvGraphicFramePr>
+            <a:graphic xmlns:a="http://schemas.openxmlformats.org/drawingml/2006/main">
+              <a:graphicData uri="http://schemas.openxmlformats.org/drawingml/2006/picture">
+                <pic:pic xmlns:pic="http://schemas.openxmlformats.org/drawingml/2006/picture">
+                  <pic:nvPicPr>
+                    <pic:cNvPr id="2070994063" name="Imagen 1" descr="Texto&#10;&#10;El contenido generado por IA puede ser incorrecto."/>
+                    <pic:cNvPicPr/>
+                  </pic:nvPicPr>
+                  <pic:blipFill>
+                    <a:blip r:embed="rId39"/>
+                    <a:stretch>
+                      <a:fillRect/>
+                    </a:stretch>
+                  </pic:blipFill>
+                  <pic:spPr>
+                    <a:xfrm>
+                      <a:off x="0" y="0"/>
+                      <a:ext cx="3773924" cy="3060322"/>
+                    </a:xfrm>
+                    <a:prstGeom prst="rect">
+                      <a:avLst/>
+                    </a:prstGeom>
+                  </pic:spPr>
+                </pic:pic>
+              </a:graphicData>
+            </a:graphic>
+          </wp:inline>
+        </w:drawing>
+      </w:r>
+      <w:r>
+        <w:rPr>
+          <w:rFonts w:ascii="Segoe UI" w:hAnsi="Segoe UI" w:cs="Segoe UI"/>
+          <w:color w:val="212121"/>
+          <w:sz w:val="18"/>
+          <w:szCs w:val="18"/>
+          <w:shd w:val="clear" w:color="auto" w:fill="FFFFFF"/>
+        </w:rPr>
+        <w:br/>
+      </w:r>
+      <w:r>
+        <w:rPr>
+          <w:rFonts w:ascii="Segoe UI" w:hAnsi="Segoe UI" w:cs="Segoe UI"/>
+          <w:noProof/>
+          <w:color w:val="212121"/>
+          <w:sz w:val="18"/>
+          <w:szCs w:val="18"/>
+          <w:shd w:val="clear" w:color="auto" w:fill="FFFFFF"/>
+        </w:rPr>
+        <w:drawing>
+          <wp:inline distT="0" distB="0" distL="0" distR="0" wp14:anchorId="024A1BCE" wp14:editId="59CECB52">
+            <wp:extent cx="3771388" cy="2771775"/>
+            <wp:effectExtent l="0" t="0" r="635" b="0"/>
+            <wp:docPr id="688331598" name="Imagen 1" descr="Texto&#10;&#10;El contenido generado por IA puede ser incorrecto."/>
+            <wp:cNvGraphicFramePr>
+              <a:graphicFrameLocks xmlns:a="http://schemas.openxmlformats.org/drawingml/2006/main" noChangeAspect="1"/>
+            </wp:cNvGraphicFramePr>
+            <a:graphic xmlns:a="http://schemas.openxmlformats.org/drawingml/2006/main">
+              <a:graphicData uri="http://schemas.openxmlformats.org/drawingml/2006/picture">
+                <pic:pic xmlns:pic="http://schemas.openxmlformats.org/drawingml/2006/picture">
+                  <pic:nvPicPr>
+                    <pic:cNvPr id="688331598" name="Imagen 1" descr="Texto&#10;&#10;El contenido generado por IA puede ser incorrecto."/>
+                    <pic:cNvPicPr/>
+                  </pic:nvPicPr>
+                  <pic:blipFill>
+                    <a:blip r:embed="rId40"/>
+                    <a:stretch>
+                      <a:fillRect/>
+                    </a:stretch>
+                  </pic:blipFill>
+                  <pic:spPr>
+                    <a:xfrm>
+                      <a:off x="0" y="0"/>
+                      <a:ext cx="3779465" cy="2777711"/>
+                    </a:xfrm>
+                    <a:prstGeom prst="rect">
+                      <a:avLst/>
+                    </a:prstGeom>
+                  </pic:spPr>
+                </pic:pic>
+              </a:graphicData>
+            </a:graphic>
+          </wp:inline>
+        </w:drawing>
+      </w:r>
+      <w:r>
+        <w:rPr>
+          <w:rFonts w:ascii="Segoe UI" w:hAnsi="Segoe UI" w:cs="Segoe UI"/>
+          <w:color w:val="212121"/>
+          <w:sz w:val="18"/>
+          <w:szCs w:val="18"/>
+          <w:shd w:val="clear" w:color="auto" w:fill="FFFFFF"/>
+        </w:rPr>
+        <w:br/>
+      </w:r>
+      <w:proofErr w:type="spellStart"/>
+      <w:r>
+        <w:rPr>
+          <w:rFonts w:ascii="Segoe UI" w:hAnsi="Segoe UI" w:cs="Segoe UI"/>
+          <w:color w:val="212121"/>
+          <w:sz w:val="18"/>
+          <w:szCs w:val="18"/>
+          <w:shd w:val="clear" w:color="auto" w:fill="FFFFFF"/>
+        </w:rPr>
+        <w:t>Under</w:t>
+      </w:r>
+      <w:proofErr w:type="spellEnd"/>
+      <w:r>
+        <w:rPr>
+          <w:rFonts w:ascii="Segoe UI" w:hAnsi="Segoe UI" w:cs="Segoe UI"/>
+          <w:color w:val="212121"/>
+          <w:sz w:val="18"/>
+          <w:szCs w:val="18"/>
+          <w:shd w:val="clear" w:color="auto" w:fill="FFFFFF"/>
+        </w:rPr>
+        <w:t xml:space="preserve"> </w:t>
+      </w:r>
+      <w:proofErr w:type="spellStart"/>
+      <w:r>
+        <w:rPr>
+          <w:rFonts w:ascii="Segoe UI" w:hAnsi="Segoe UI" w:cs="Segoe UI"/>
+          <w:color w:val="212121"/>
+          <w:sz w:val="18"/>
+          <w:szCs w:val="18"/>
+          <w:shd w:val="clear" w:color="auto" w:fill="FFFFFF"/>
+        </w:rPr>
+        <w:t>methods</w:t>
+      </w:r>
+      <w:proofErr w:type="spellEnd"/>
+      <w:r>
+        <w:rPr>
+          <w:rFonts w:ascii="Segoe UI" w:hAnsi="Segoe UI" w:cs="Segoe UI"/>
+          <w:color w:val="212121"/>
+          <w:sz w:val="18"/>
+          <w:szCs w:val="18"/>
+          <w:shd w:val="clear" w:color="auto" w:fill="FFFFFF"/>
+        </w:rPr>
+        <w:t xml:space="preserve"> </w:t>
+      </w:r>
+      <w:proofErr w:type="spellStart"/>
+      <w:r>
+        <w:rPr>
+          <w:rFonts w:ascii="Segoe UI" w:hAnsi="Segoe UI" w:cs="Segoe UI"/>
+          <w:color w:val="212121"/>
+          <w:sz w:val="18"/>
+          <w:szCs w:val="18"/>
+          <w:shd w:val="clear" w:color="auto" w:fill="FFFFFF"/>
+        </w:rPr>
+        <w:t>create</w:t>
+      </w:r>
+      <w:proofErr w:type="spellEnd"/>
+      <w:r>
+        <w:rPr>
+          <w:rFonts w:ascii="Segoe UI" w:hAnsi="Segoe UI" w:cs="Segoe UI"/>
+          <w:color w:val="212121"/>
+          <w:sz w:val="18"/>
+          <w:szCs w:val="18"/>
+          <w:shd w:val="clear" w:color="auto" w:fill="FFFFFF"/>
+        </w:rPr>
+        <w:t xml:space="preserve"> </w:t>
+      </w:r>
+      <w:proofErr w:type="spellStart"/>
+      <w:r>
+        <w:rPr>
+          <w:rFonts w:ascii="Segoe UI" w:hAnsi="Segoe UI" w:cs="Segoe UI"/>
+          <w:color w:val="212121"/>
+          <w:sz w:val="18"/>
+          <w:szCs w:val="18"/>
+          <w:shd w:val="clear" w:color="auto" w:fill="FFFFFF"/>
+        </w:rPr>
+        <w:t>function</w:t>
+      </w:r>
+      <w:proofErr w:type="spellEnd"/>
+      <w:r>
+        <w:rPr>
+          <w:rFonts w:ascii="Segoe UI" w:hAnsi="Segoe UI" w:cs="Segoe UI"/>
+          <w:color w:val="212121"/>
+          <w:sz w:val="18"/>
+          <w:szCs w:val="18"/>
+          <w:shd w:val="clear" w:color="auto" w:fill="FFFFFF"/>
+        </w:rPr>
+        <w:br/>
+      </w:r>
+      <w:r>
+        <w:rPr>
+          <w:rFonts w:ascii="Segoe UI" w:hAnsi="Segoe UI" w:cs="Segoe UI"/>
+          <w:noProof/>
+          <w:color w:val="212121"/>
+          <w:sz w:val="18"/>
+          <w:szCs w:val="18"/>
+          <w:shd w:val="clear" w:color="auto" w:fill="FFFFFF"/>
+        </w:rPr>
+        <w:drawing>
+          <wp:inline distT="0" distB="0" distL="0" distR="0" wp14:anchorId="43171CE6" wp14:editId="5B5A2E1A">
+            <wp:extent cx="2152650" cy="712798"/>
+            <wp:effectExtent l="0" t="0" r="0" b="0"/>
+            <wp:docPr id="504306874" name="Imagen 1" descr="Texto&#10;&#10;El contenido generado por IA puede ser incorrecto."/>
+            <wp:cNvGraphicFramePr>
+              <a:graphicFrameLocks xmlns:a="http://schemas.openxmlformats.org/drawingml/2006/main" noChangeAspect="1"/>
+            </wp:cNvGraphicFramePr>
+            <a:graphic xmlns:a="http://schemas.openxmlformats.org/drawingml/2006/main">
+              <a:graphicData uri="http://schemas.openxmlformats.org/drawingml/2006/picture">
+                <pic:pic xmlns:pic="http://schemas.openxmlformats.org/drawingml/2006/picture">
+                  <pic:nvPicPr>
+                    <pic:cNvPr id="504306874" name="Imagen 1" descr="Texto&#10;&#10;El contenido generado por IA puede ser incorrecto."/>
+                    <pic:cNvPicPr/>
+                  </pic:nvPicPr>
+                  <pic:blipFill>
+                    <a:blip r:embed="rId41"/>
+                    <a:stretch>
+                      <a:fillRect/>
+                    </a:stretch>
+                  </pic:blipFill>
+                  <pic:spPr>
+                    <a:xfrm>
+                      <a:off x="0" y="0"/>
+                      <a:ext cx="2159663" cy="715120"/>
+                    </a:xfrm>
+                    <a:prstGeom prst="rect">
+                      <a:avLst/>
+                    </a:prstGeom>
+                  </pic:spPr>
+                </pic:pic>
+              </a:graphicData>
+            </a:graphic>
+          </wp:inline>
+        </w:drawing>
+      </w:r>
+      <w:r>
+        <w:rPr>
+          <w:rFonts w:ascii="Segoe UI" w:hAnsi="Segoe UI" w:cs="Segoe UI"/>
+          <w:color w:val="212121"/>
+          <w:sz w:val="18"/>
+          <w:szCs w:val="18"/>
+          <w:shd w:val="clear" w:color="auto" w:fill="FFFFFF"/>
+        </w:rPr>
+        <w:br/>
+      </w:r>
+      <w:r>
+        <w:rPr>
+          <w:rFonts w:ascii="Segoe UI" w:hAnsi="Segoe UI" w:cs="Segoe UI"/>
+          <w:color w:val="212121"/>
+          <w:sz w:val="18"/>
+          <w:szCs w:val="18"/>
+          <w:shd w:val="clear" w:color="auto" w:fill="FFFFFF"/>
+        </w:rPr>
+        <w:drawing>
+          <wp:inline distT="0" distB="0" distL="0" distR="0" wp14:anchorId="161E2F9E" wp14:editId="1BF4AE8F">
+            <wp:extent cx="4396787" cy="923925"/>
+            <wp:effectExtent l="0" t="0" r="3810" b="0"/>
+            <wp:docPr id="1365537881" name="Imagen 1" descr="Texto&#10;&#10;El contenido generado por IA puede ser incorrecto."/>
+            <wp:cNvGraphicFramePr>
+              <a:graphicFrameLocks xmlns:a="http://schemas.openxmlformats.org/drawingml/2006/main" noChangeAspect="1"/>
+            </wp:cNvGraphicFramePr>
+            <a:graphic xmlns:a="http://schemas.openxmlformats.org/drawingml/2006/main">
+              <a:graphicData uri="http://schemas.openxmlformats.org/drawingml/2006/picture">
+                <pic:pic xmlns:pic="http://schemas.openxmlformats.org/drawingml/2006/picture">
+                  <pic:nvPicPr>
+                    <pic:cNvPr id="1365537881" name="Imagen 1" descr="Texto&#10;&#10;El contenido generado por IA puede ser incorrecto."/>
+                    <pic:cNvPicPr/>
+                  </pic:nvPicPr>
+                  <pic:blipFill>
+                    <a:blip r:embed="rId42"/>
+                    <a:stretch>
+                      <a:fillRect/>
+                    </a:stretch>
+                  </pic:blipFill>
+                  <pic:spPr>
+                    <a:xfrm>
+                      <a:off x="0" y="0"/>
+                      <a:ext cx="4400129" cy="924627"/>
+                    </a:xfrm>
+                    <a:prstGeom prst="rect">
+                      <a:avLst/>
+                    </a:prstGeom>
+                  </pic:spPr>
+                </pic:pic>
+              </a:graphicData>
+            </a:graphic>
+          </wp:inline>
+        </w:drawing>
+      </w:r>
+    </w:p>
+    <w:p>
+      <w:pPr>
+        <w:pStyle w:val="Prrafodelista"/>
+        <w:numPr>
+          <w:ilvl w:val="1"/>
+          <w:numId w:val="2"/>
+        </w:numPr>
+      </w:pPr>
+      <w:r>
+        <w:rPr>
+          <w:rFonts w:ascii="Segoe UI" w:hAnsi="Segoe UI" w:cs="Segoe UI"/>
+          <w:color w:val="212121"/>
+          <w:sz w:val="18"/>
+          <w:szCs w:val="18"/>
+          <w:shd w:val="clear" w:color="auto" w:fill="FFFFFF"/>
+        </w:rPr>
+        <w:lastRenderedPageBreak/>
+        <w:t xml:space="preserve">Recompile and </w:t>
+      </w:r>
+      <w:proofErr w:type="spellStart"/>
+      <w:r>
+        <w:rPr>
+          <w:rFonts w:ascii="Segoe UI" w:hAnsi="Segoe UI" w:cs="Segoe UI"/>
+          <w:color w:val="212121"/>
+          <w:sz w:val="18"/>
+          <w:szCs w:val="18"/>
+          <w:shd w:val="clear" w:color="auto" w:fill="FFFFFF"/>
+        </w:rPr>
+        <w:t>launch</w:t>
+      </w:r>
+      <w:proofErr w:type="spellEnd"/>
+      <w:r>
+        <w:rPr>
+          <w:rFonts w:ascii="Segoe UI" w:hAnsi="Segoe UI" w:cs="Segoe UI"/>
+          <w:color w:val="212121"/>
+          <w:sz w:val="18"/>
+          <w:szCs w:val="18"/>
+          <w:shd w:val="clear" w:color="auto" w:fill="FFFFFF"/>
+        </w:rPr>
+        <w:t xml:space="preserve"> </w:t>
+      </w:r>
+      <w:proofErr w:type="spellStart"/>
+      <w:r>
+        <w:rPr>
+          <w:rFonts w:ascii="Segoe UI" w:hAnsi="Segoe UI" w:cs="Segoe UI"/>
+          <w:color w:val="212121"/>
+          <w:sz w:val="18"/>
+          <w:szCs w:val="18"/>
+          <w:shd w:val="clear" w:color="auto" w:fill="FFFFFF"/>
+        </w:rPr>
+        <w:t>front-end</w:t>
+      </w:r>
+      <w:proofErr w:type="spellEnd"/>
+      <w:r>
+        <w:rPr>
+          <w:rFonts w:ascii="Segoe UI" w:hAnsi="Segoe UI" w:cs="Segoe UI"/>
+          <w:color w:val="212121"/>
+          <w:sz w:val="18"/>
+          <w:szCs w:val="18"/>
+          <w:shd w:val="clear" w:color="auto" w:fill="FFFFFF"/>
+        </w:rPr>
+        <w:br/>
+      </w:r>
+      <w:r>
+        <w:drawing>
+          <wp:inline distT="0" distB="0" distL="0" distR="0" wp14:anchorId="2031A7F5" wp14:editId="7102C4EC">
+            <wp:extent cx="5400040" cy="1363345"/>
+            <wp:effectExtent l="0" t="0" r="0" b="8255"/>
+            <wp:docPr id="950962865" name="Imagen 1" descr="Interfaz de usuario gráfica, Texto, Aplicación, Correo electrónico&#10;&#10;El contenido generado por IA puede ser incorrecto."/>
+            <wp:cNvGraphicFramePr>
+              <a:graphicFrameLocks xmlns:a="http://schemas.openxmlformats.org/drawingml/2006/main" noChangeAspect="1"/>
+            </wp:cNvGraphicFramePr>
+            <a:graphic xmlns:a="http://schemas.openxmlformats.org/drawingml/2006/main">
+              <a:graphicData uri="http://schemas.openxmlformats.org/drawingml/2006/picture">
+                <pic:pic xmlns:pic="http://schemas.openxmlformats.org/drawingml/2006/picture">
+                  <pic:nvPicPr>
+                    <pic:cNvPr id="950962865" name="Imagen 1" descr="Interfaz de usuario gráfica, Texto, Aplicación, Correo electrónico&#10;&#10;El contenido generado por IA puede ser incorrecto."/>
+                    <pic:cNvPicPr/>
+                  </pic:nvPicPr>
+                  <pic:blipFill>
+                    <a:blip r:embed="rId43"/>
+                    <a:stretch>
+                      <a:fillRect/>
+                    </a:stretch>
+                  </pic:blipFill>
+                  <pic:spPr>
+                    <a:xfrm>
+                      <a:off x="0" y="0"/>
+                      <a:ext cx="5400040" cy="1363345"/>
+                    </a:xfrm>
+                    <a:prstGeom prst="rect">
+                      <a:avLst/>
+                    </a:prstGeom>
+                  </pic:spPr>
+                </pic:pic>
+              </a:graphicData>
+            </a:graphic>
+          </wp:inline>
+        </w:drawing>
+      </w:r>
+    </w:p>
+    <w:p>
+      <w:pPr>
+        <w:pStyle w:val="Prrafodelista"/>
+        <w:numPr>
+          <w:ilvl w:val="1"/>
+          <w:numId w:val="2"/>
+        </w:numPr>
+      </w:pPr>
+      <w:proofErr w:type="spellStart"/>
+      <w:r>
+        <w:rPr>
+          <w:rFonts w:ascii="Segoe UI" w:hAnsi="Segoe UI" w:cs="Segoe UI"/>
+          <w:color w:val="212121"/>
+          <w:sz w:val="18"/>
+          <w:szCs w:val="18"/>
+          <w:shd w:val="clear" w:color="auto" w:fill="FFFFFF"/>
+        </w:rPr>
+        <w:t>Delete</w:t>
+      </w:r>
+      <w:proofErr w:type="spellEnd"/>
+      <w:r>
+        <w:rPr>
+          <w:rFonts w:ascii="Segoe UI" w:hAnsi="Segoe UI" w:cs="Segoe UI"/>
+          <w:color w:val="212121"/>
+          <w:sz w:val="18"/>
+          <w:szCs w:val="18"/>
+          <w:shd w:val="clear" w:color="auto" w:fill="FFFFFF"/>
+        </w:rPr>
+        <w:t xml:space="preserve"> </w:t>
+      </w:r>
+      <w:proofErr w:type="spellStart"/>
+      <w:r>
+        <w:rPr>
+          <w:rFonts w:ascii="Segoe UI" w:hAnsi="Segoe UI" w:cs="Segoe UI"/>
+          <w:color w:val="212121"/>
+          <w:sz w:val="18"/>
+          <w:szCs w:val="18"/>
+          <w:shd w:val="clear" w:color="auto" w:fill="FFFFFF"/>
+        </w:rPr>
+        <w:t>button</w:t>
+      </w:r>
+      <w:proofErr w:type="spellEnd"/>
+      <w:r>
+        <w:rPr>
+          <w:rFonts w:ascii="Segoe UI" w:hAnsi="Segoe UI" w:cs="Segoe UI"/>
+          <w:color w:val="212121"/>
+          <w:sz w:val="18"/>
+          <w:szCs w:val="18"/>
+          <w:shd w:val="clear" w:color="auto" w:fill="FFFFFF"/>
+        </w:rPr>
+        <w:br/>
+      </w:r>
+      <w:proofErr w:type="spellStart"/>
+      <w:r>
+        <w:rPr>
+          <w:rFonts w:ascii="Segoe UI" w:hAnsi="Segoe UI" w:cs="Segoe UI"/>
+          <w:color w:val="212121"/>
+          <w:sz w:val="18"/>
+          <w:szCs w:val="18"/>
+          <w:shd w:val="clear" w:color="auto" w:fill="FFFFFF"/>
+        </w:rPr>
+        <w:t>Tarea.vue</w:t>
+      </w:r>
+      <w:proofErr w:type="spellEnd"/>
+      <w:r>
+        <w:rPr>
+          <w:rFonts w:ascii="Segoe UI" w:hAnsi="Segoe UI" w:cs="Segoe UI"/>
+          <w:color w:val="212121"/>
+          <w:sz w:val="18"/>
+          <w:szCs w:val="18"/>
+          <w:shd w:val="clear" w:color="auto" w:fill="FFFFFF"/>
+        </w:rPr>
+        <w:br/>
+      </w:r>
+      <w:r>
+        <w:rPr>
+          <w:rFonts w:ascii="Segoe UI" w:hAnsi="Segoe UI" w:cs="Segoe UI"/>
+          <w:color w:val="212121"/>
+          <w:sz w:val="18"/>
+          <w:szCs w:val="18"/>
+          <w:shd w:val="clear" w:color="auto" w:fill="FFFFFF"/>
+        </w:rPr>
+        <w:drawing>
+          <wp:inline distT="0" distB="0" distL="0" distR="0" wp14:anchorId="7E51D12E" wp14:editId="24120605">
+            <wp:extent cx="5400040" cy="1270000"/>
+            <wp:effectExtent l="0" t="0" r="0" b="6350"/>
+            <wp:docPr id="862438660" name="Imagen 1" descr="Interfaz de usuario gráfica, Aplicación&#10;&#10;El contenido generado por IA puede ser incorrecto."/>
+            <wp:cNvGraphicFramePr>
+              <a:graphicFrameLocks xmlns:a="http://schemas.openxmlformats.org/drawingml/2006/main" noChangeAspect="1"/>
+            </wp:cNvGraphicFramePr>
+            <a:graphic xmlns:a="http://schemas.openxmlformats.org/drawingml/2006/main">
+              <a:graphicData uri="http://schemas.openxmlformats.org/drawingml/2006/picture">
+                <pic:pic xmlns:pic="http://schemas.openxmlformats.org/drawingml/2006/picture">
+                  <pic:nvPicPr>
+                    <pic:cNvPr id="862438660" name="Imagen 1" descr="Interfaz de usuario gráfica, Aplicación&#10;&#10;El contenido generado por IA puede ser incorrecto."/>
+                    <pic:cNvPicPr/>
+                  </pic:nvPicPr>
+                  <pic:blipFill>
+                    <a:blip r:embed="rId44"/>
+                    <a:stretch>
+                      <a:fillRect/>
+                    </a:stretch>
+                  </pic:blipFill>
+                  <pic:spPr>
+                    <a:xfrm>
+                      <a:off x="0" y="0"/>
+                      <a:ext cx="5400040" cy="1270000"/>
+                    </a:xfrm>
+                    <a:prstGeom prst="rect">
+                      <a:avLst/>
+                    </a:prstGeom>
+                  </pic:spPr>
+                </pic:pic>
+              </a:graphicData>
+            </a:graphic>
+          </wp:inline>
+        </w:drawing>
+      </w:r>
+      <w:r>
+        <w:rPr>
+          <w:rFonts w:ascii="Segoe UI" w:hAnsi="Segoe UI" w:cs="Segoe UI"/>
+          <w:color w:val="212121"/>
+          <w:sz w:val="18"/>
+          <w:szCs w:val="18"/>
+          <w:shd w:val="clear" w:color="auto" w:fill="FFFFFF"/>
+        </w:rPr>
+        <w:br/>
+      </w:r>
+      <w:r>
+        <w:drawing>
+          <wp:inline distT="0" distB="0" distL="0" distR="0" wp14:anchorId="0D65A8F1" wp14:editId="02254E6B">
+            <wp:extent cx="5400040" cy="600075"/>
+            <wp:effectExtent l="0" t="0" r="0" b="9525"/>
+            <wp:docPr id="1038561237" name="Imagen 1"/>
+            <wp:cNvGraphicFramePr>
+              <a:graphicFrameLocks xmlns:a="http://schemas.openxmlformats.org/drawingml/2006/main" noChangeAspect="1"/>
+            </wp:cNvGraphicFramePr>
+            <a:graphic xmlns:a="http://schemas.openxmlformats.org/drawingml/2006/main">
+              <a:graphicData uri="http://schemas.openxmlformats.org/drawingml/2006/picture">
+                <pic:pic xmlns:pic="http://schemas.openxmlformats.org/drawingml/2006/picture">
+                  <pic:nvPicPr>
+                    <pic:cNvPr id="1038561237" name=""/>
+                    <pic:cNvPicPr/>
+                  </pic:nvPicPr>
+                  <pic:blipFill>
+                    <a:blip r:embed="rId45"/>
+                    <a:stretch>
+                      <a:fillRect/>
+                    </a:stretch>
+                  </pic:blipFill>
+                  <pic:spPr>
+                    <a:xfrm>
+                      <a:off x="0" y="0"/>
+                      <a:ext cx="5400040" cy="600075"/>
+                    </a:xfrm>
+                    <a:prstGeom prst="rect">
+                      <a:avLst/>
+                    </a:prstGeom>
+                  </pic:spPr>
+                </pic:pic>
+              </a:graphicData>
+            </a:graphic>
+          </wp:inline>
+        </w:drawing>
       </w:r>
     </w:p>
     <w:sectPr>

</xml_diff>